<commit_message>
updated cv for certifictaion
</commit_message>
<xml_diff>
--- a/assets/download.docx
+++ b/assets/download.docx
@@ -1,6 +1,6 @@
 
 <file path=word/document.xml><?xml version="1.0" encoding="utf-8"?>
-<w:document xmlns:wpc="http://schemas.microsoft.com/office/word/2010/wordprocessingCanvas" xmlns:cx="http://schemas.microsoft.com/office/drawing/2014/chartex" xmlns:cx1="http://schemas.microsoft.com/office/drawing/2015/9/8/chartex" xmlns:cx2="http://schemas.microsoft.com/office/drawing/2015/10/21/chartex" xmlns:cx3="http://schemas.microsoft.com/office/drawing/2016/5/9/chartex" xmlns:cx4="http://schemas.microsoft.com/office/drawing/2016/5/10/chartex" xmlns:cx5="http://schemas.microsoft.com/office/drawing/2016/5/11/chartex" xmlns:cx6="http://schemas.microsoft.com/office/drawing/2016/5/12/chartex" xmlns:cx7="http://schemas.microsoft.com/office/drawing/2016/5/13/chartex" xmlns:cx8="http://schemas.microsoft.com/office/drawing/2016/5/14/chartex" xmlns:mc="http://schemas.openxmlformats.org/markup-compatibility/2006" xmlns:aink="http://schemas.microsoft.com/office/drawing/2016/ink" xmlns:am3d="http://schemas.microsoft.com/office/drawing/2017/model3d" xmlns:o="urn:schemas-microsoft-com:office:office" xmlns:r="http://schemas.openxmlformats.org/officeDocument/2006/relationships" xmlns:m="http://schemas.openxmlformats.org/officeDocument/2006/math" xmlns:v="urn:schemas-microsoft-com:vml" xmlns:wp14="http://schemas.microsoft.com/office/word/2010/wordprocessingDrawing" xmlns:wp="http://schemas.openxmlformats.org/drawingml/2006/wordprocessingDrawing" xmlns:w10="urn:schemas-microsoft-com:office:word" xmlns:w="http://schemas.openxmlformats.org/wordprocessingml/2006/main" xmlns:w14="http://schemas.microsoft.com/office/word/2010/wordml" xmlns:w15="http://schemas.microsoft.com/office/word/2012/wordml" xmlns:w16cex="http://schemas.microsoft.com/office/word/2018/wordml/cex" xmlns:w16cid="http://schemas.microsoft.com/office/word/2016/wordml/cid" xmlns:w16="http://schemas.microsoft.com/office/word/2018/wordml" xmlns:w16sdtdh="http://schemas.microsoft.com/office/word/2020/wordml/sdtdatahash" xmlns:w16se="http://schemas.microsoft.com/office/word/2015/wordml/symex" xmlns:wpg="http://schemas.microsoft.com/office/word/2010/wordprocessingGroup" xmlns:wpi="http://schemas.microsoft.com/office/word/2010/wordprocessingInk" xmlns:wne="http://schemas.microsoft.com/office/word/2006/wordml" xmlns:wps="http://schemas.microsoft.com/office/word/2010/wordprocessingShape" mc:Ignorable="w14 w15 w16se w16cid w16 w16cex w16sdtdh wp14">
+<w:document xmlns:wpc="http://schemas.microsoft.com/office/word/2010/wordprocessingCanvas" xmlns:mc="http://schemas.openxmlformats.org/markup-compatibility/2006" xmlns:o="urn:schemas-microsoft-com:office:office" xmlns:r="http://schemas.openxmlformats.org/officeDocument/2006/relationships" xmlns:m="http://schemas.openxmlformats.org/officeDocument/2006/math" xmlns:v="urn:schemas-microsoft-com:vml" xmlns:wp14="http://schemas.microsoft.com/office/word/2010/wordprocessingDrawing" xmlns:wp="http://schemas.openxmlformats.org/drawingml/2006/wordprocessingDrawing" xmlns:w10="urn:schemas-microsoft-com:office:word" xmlns:w="http://schemas.openxmlformats.org/wordprocessingml/2006/main" xmlns:w14="http://schemas.microsoft.com/office/word/2010/wordml" xmlns:wpg="http://schemas.microsoft.com/office/word/2010/wordprocessingGroup" xmlns:wpi="http://schemas.microsoft.com/office/word/2010/wordprocessingInk" xmlns:wne="http://schemas.microsoft.com/office/word/2006/wordml" xmlns:wps="http://schemas.microsoft.com/office/word/2010/wordprocessingShape" mc:Ignorable="w14 wp14">
   <w:body>
     <w:tbl>
       <w:tblPr>
@@ -15,9 +15,9 @@
         <w:tblCaption w:val="Layout table"/>
       </w:tblPr>
       <w:tblGrid>
-        <w:gridCol w:w="3603"/>
-        <w:gridCol w:w="650"/>
-        <w:gridCol w:w="6547"/>
+        <w:gridCol w:w="3680"/>
+        <w:gridCol w:w="664"/>
+        <w:gridCol w:w="6686"/>
       </w:tblGrid>
       <w:tr>
         <w:trPr>
@@ -84,8 +84,8 @@
                 </w:placeholder>
                 <w:temporary/>
                 <w:showingPlcHdr/>
-                <w15:appearance w15:val="hidden"/>
               </w:sdtPr>
+              <w:sdtEndPr/>
               <w:sdtContent>
                 <w:r>
                   <w:t>Profile</w:t>
@@ -124,8 +124,8 @@
                 </w:placeholder>
                 <w:temporary/>
                 <w:showingPlcHdr/>
-                <w15:appearance w15:val="hidden"/>
               </w:sdtPr>
+              <w:sdtEndPr/>
               <w:sdtContent>
                 <w:r>
                   <w:t>Contact</w:t>
@@ -142,8 +142,8 @@
                 </w:placeholder>
                 <w:temporary/>
                 <w:showingPlcHdr/>
-                <w15:appearance w15:val="hidden"/>
               </w:sdtPr>
+              <w:sdtEndPr/>
               <w:sdtContent>
                 <w:r>
                   <w:t>PHONE:</w:t>
@@ -166,8 +166,8 @@
                 </w:placeholder>
                 <w:temporary/>
                 <w:showingPlcHdr/>
-                <w15:appearance w15:val="hidden"/>
               </w:sdtPr>
+              <w:sdtEndPr/>
               <w:sdtContent>
                 <w:r>
                   <w:t>LINKEDIN:</w:t>
@@ -190,8 +190,8 @@
                 </w:placeholder>
                 <w:temporary/>
                 <w:showingPlcHdr/>
-                <w15:appearance w15:val="hidden"/>
               </w:sdtPr>
+              <w:sdtEndPr/>
               <w:sdtContent>
                 <w:r>
                   <w:t>EMAIL</w:t>
@@ -203,7 +203,7 @@
             </w:r>
           </w:p>
           <w:p>
-            <w:hyperlink r:id="rId7" w:history="1">
+            <w:hyperlink r:id="rId8" w:history="1">
               <w:r>
                 <w:rPr>
                   <w:rStyle w:val="Hyperlink"/>
@@ -219,7 +219,7 @@
             </w:r>
           </w:p>
           <w:p>
-            <w:hyperlink r:id="rId8" w:history="1">
+            <w:hyperlink r:id="rId9" w:history="1">
               <w:r>
                 <w:rPr>
                   <w:rStyle w:val="Hyperlink"/>
@@ -235,7 +235,7 @@
             </w:r>
           </w:p>
           <w:p>
-            <w:hyperlink r:id="rId9" w:history="1">
+            <w:hyperlink r:id="rId10" w:history="1">
               <w:r>
                 <w:rPr>
                   <w:rStyle w:val="Hyperlink"/>
@@ -251,7 +251,7 @@
             </w:r>
           </w:p>
           <w:p>
-            <w:hyperlink r:id="rId10" w:history="1">
+            <w:hyperlink r:id="rId11" w:history="1">
               <w:r>
                 <w:rPr>
                   <w:rStyle w:val="Hyperlink"/>
@@ -272,8 +272,8 @@
                 </w:placeholder>
                 <w:temporary/>
                 <w:showingPlcHdr/>
-                <w15:appearance w15:val="hidden"/>
               </w:sdtPr>
+              <w:sdtEndPr/>
               <w:sdtContent>
                 <w:r>
                   <w:t>activities and interests</w:t>
@@ -312,6 +312,12 @@
             </w:r>
           </w:p>
           <w:p>
+            <w:pPr>
+              <w:rPr>
+                <w:b/>
+                <w:bCs/>
+              </w:rPr>
+            </w:pPr>
             <w:r>
               <w:t xml:space="preserve">Learning new </w:t>
             </w:r>
@@ -322,6 +328,47 @@
               </w:rPr>
               <w:t>Tech</w:t>
             </w:r>
+          </w:p>
+          <w:p>
+            <w:pPr>
+              <w:rPr>
+                <w:b/>
+                <w:bCs/>
+              </w:rPr>
+            </w:pPr>
+          </w:p>
+          <w:p>
+            <w:pPr>
+              <w:pStyle w:val="Heading3"/>
+            </w:pPr>
+            <w:r>
+              <w:t>Certifications</w:t>
+            </w:r>
+          </w:p>
+          <w:p>
+            <w:r>
+              <w:t>Azure-900</w:t>
+            </w:r>
+            <w:bookmarkStart w:id="0" w:name="_GoBack"/>
+            <w:bookmarkEnd w:id="0"/>
+          </w:p>
+          <w:p>
+            <w:hyperlink r:id="rId12" w:history="1">
+              <w:r>
+                <w:rPr>
+                  <w:rStyle w:val="Hyperlink"/>
+                </w:rPr>
+                <w:t xml:space="preserve">Front end development with React from </w:t>
+              </w:r>
+              <w:proofErr w:type="spellStart"/>
+              <w:r>
+                <w:rPr>
+                  <w:rStyle w:val="Hyperlink"/>
+                </w:rPr>
+                <w:t>coursera</w:t>
+              </w:r>
+              <w:proofErr w:type="spellEnd"/>
+            </w:hyperlink>
           </w:p>
         </w:tc>
         <w:tc>
@@ -352,8 +399,8 @@
                 </w:placeholder>
                 <w:temporary/>
                 <w:showingPlcHdr/>
-                <w15:appearance w15:val="hidden"/>
               </w:sdtPr>
+              <w:sdtEndPr/>
               <w:sdtContent>
                 <w:r>
                   <w:t>WORK EXPERIENCE</w:t>
@@ -654,8 +701,8 @@
                 </w:placeholder>
                 <w:temporary/>
                 <w:showingPlcHdr/>
-                <w15:appearance w15:val="hidden"/>
               </w:sdtPr>
+              <w:sdtEndPr/>
               <w:sdtContent>
                 <w:r>
                   <w:t>EDUCATION</w:t>
@@ -696,8 +743,8 @@
                 </w:placeholder>
                 <w:temporary/>
                 <w:showingPlcHdr/>
-                <w15:appearance w15:val="hidden"/>
               </w:sdtPr>
+              <w:sdtEndPr/>
               <w:sdtContent>
                 <w:r>
                   <w:t>key skills and characteristics</w:t>
@@ -925,7 +972,7 @@
       </w:pPr>
     </w:p>
     <w:sectPr>
-      <w:headerReference w:type="default" r:id="rId11"/>
+      <w:headerReference w:type="default" r:id="rId13"/>
       <w:pgSz w:w="12240" w:h="15840"/>
       <w:pgMar w:top="720" w:right="720" w:bottom="720" w:left="720" w:header="720" w:footer="720" w:gutter="0"/>
       <w:cols w:space="720"/>
@@ -936,7 +983,7 @@
 </file>
 
 <file path=word/endnotes.xml><?xml version="1.0" encoding="utf-8"?>
-<w:endnotes xmlns:wpc="http://schemas.microsoft.com/office/word/2010/wordprocessingCanvas" xmlns:cx="http://schemas.microsoft.com/office/drawing/2014/chartex" xmlns:cx1="http://schemas.microsoft.com/office/drawing/2015/9/8/chartex" xmlns:cx2="http://schemas.microsoft.com/office/drawing/2015/10/21/chartex" xmlns:cx3="http://schemas.microsoft.com/office/drawing/2016/5/9/chartex" xmlns:cx4="http://schemas.microsoft.com/office/drawing/2016/5/10/chartex" xmlns:cx5="http://schemas.microsoft.com/office/drawing/2016/5/11/chartex" xmlns:cx6="http://schemas.microsoft.com/office/drawing/2016/5/12/chartex" xmlns:cx7="http://schemas.microsoft.com/office/drawing/2016/5/13/chartex" xmlns:cx8="http://schemas.microsoft.com/office/drawing/2016/5/14/chartex" xmlns:mc="http://schemas.openxmlformats.org/markup-compatibility/2006" xmlns:aink="http://schemas.microsoft.com/office/drawing/2016/ink" xmlns:am3d="http://schemas.microsoft.com/office/drawing/2017/model3d" xmlns:o="urn:schemas-microsoft-com:office:office" xmlns:r="http://schemas.openxmlformats.org/officeDocument/2006/relationships" xmlns:m="http://schemas.openxmlformats.org/officeDocument/2006/math" xmlns:v="urn:schemas-microsoft-com:vml" xmlns:wp14="http://schemas.microsoft.com/office/word/2010/wordprocessingDrawing" xmlns:wp="http://schemas.openxmlformats.org/drawingml/2006/wordprocessingDrawing" xmlns:w10="urn:schemas-microsoft-com:office:word" xmlns:w="http://schemas.openxmlformats.org/wordprocessingml/2006/main" xmlns:w14="http://schemas.microsoft.com/office/word/2010/wordml" xmlns:w15="http://schemas.microsoft.com/office/word/2012/wordml" xmlns:w16cex="http://schemas.microsoft.com/office/word/2018/wordml/cex" xmlns:w16cid="http://schemas.microsoft.com/office/word/2016/wordml/cid" xmlns:w16="http://schemas.microsoft.com/office/word/2018/wordml" xmlns:w16sdtdh="http://schemas.microsoft.com/office/word/2020/wordml/sdtdatahash" xmlns:w16se="http://schemas.microsoft.com/office/word/2015/wordml/symex" xmlns:wpg="http://schemas.microsoft.com/office/word/2010/wordprocessingGroup" xmlns:wpi="http://schemas.microsoft.com/office/word/2010/wordprocessingInk" xmlns:wne="http://schemas.microsoft.com/office/word/2006/wordml" xmlns:wps="http://schemas.microsoft.com/office/word/2010/wordprocessingShape" mc:Ignorable="w14 w15 w16se w16cid w16 w16cex w16sdtdh wp14">
+<w:endnotes xmlns:wpc="http://schemas.microsoft.com/office/word/2010/wordprocessingCanvas" xmlns:mc="http://schemas.openxmlformats.org/markup-compatibility/2006" xmlns:o="urn:schemas-microsoft-com:office:office" xmlns:r="http://schemas.openxmlformats.org/officeDocument/2006/relationships" xmlns:m="http://schemas.openxmlformats.org/officeDocument/2006/math" xmlns:v="urn:schemas-microsoft-com:vml" xmlns:wp14="http://schemas.microsoft.com/office/word/2010/wordprocessingDrawing" xmlns:wp="http://schemas.openxmlformats.org/drawingml/2006/wordprocessingDrawing" xmlns:w10="urn:schemas-microsoft-com:office:word" xmlns:w="http://schemas.openxmlformats.org/wordprocessingml/2006/main" xmlns:w14="http://schemas.microsoft.com/office/word/2010/wordml" xmlns:wpg="http://schemas.microsoft.com/office/word/2010/wordprocessingGroup" xmlns:wpi="http://schemas.microsoft.com/office/word/2010/wordprocessingInk" xmlns:wne="http://schemas.microsoft.com/office/word/2006/wordml" xmlns:wps="http://schemas.microsoft.com/office/word/2010/wordprocessingShape" mc:Ignorable="w14 wp14">
   <w:endnote w:type="separator" w:id="-1">
     <w:p>
       <w:r>
@@ -955,7 +1002,7 @@
 </file>
 
 <file path=word/footnotes.xml><?xml version="1.0" encoding="utf-8"?>
-<w:footnotes xmlns:wpc="http://schemas.microsoft.com/office/word/2010/wordprocessingCanvas" xmlns:cx="http://schemas.microsoft.com/office/drawing/2014/chartex" xmlns:cx1="http://schemas.microsoft.com/office/drawing/2015/9/8/chartex" xmlns:cx2="http://schemas.microsoft.com/office/drawing/2015/10/21/chartex" xmlns:cx3="http://schemas.microsoft.com/office/drawing/2016/5/9/chartex" xmlns:cx4="http://schemas.microsoft.com/office/drawing/2016/5/10/chartex" xmlns:cx5="http://schemas.microsoft.com/office/drawing/2016/5/11/chartex" xmlns:cx6="http://schemas.microsoft.com/office/drawing/2016/5/12/chartex" xmlns:cx7="http://schemas.microsoft.com/office/drawing/2016/5/13/chartex" xmlns:cx8="http://schemas.microsoft.com/office/drawing/2016/5/14/chartex" xmlns:mc="http://schemas.openxmlformats.org/markup-compatibility/2006" xmlns:aink="http://schemas.microsoft.com/office/drawing/2016/ink" xmlns:am3d="http://schemas.microsoft.com/office/drawing/2017/model3d" xmlns:o="urn:schemas-microsoft-com:office:office" xmlns:r="http://schemas.openxmlformats.org/officeDocument/2006/relationships" xmlns:m="http://schemas.openxmlformats.org/officeDocument/2006/math" xmlns:v="urn:schemas-microsoft-com:vml" xmlns:wp14="http://schemas.microsoft.com/office/word/2010/wordprocessingDrawing" xmlns:wp="http://schemas.openxmlformats.org/drawingml/2006/wordprocessingDrawing" xmlns:w10="urn:schemas-microsoft-com:office:word" xmlns:w="http://schemas.openxmlformats.org/wordprocessingml/2006/main" xmlns:w14="http://schemas.microsoft.com/office/word/2010/wordml" xmlns:w15="http://schemas.microsoft.com/office/word/2012/wordml" xmlns:w16cex="http://schemas.microsoft.com/office/word/2018/wordml/cex" xmlns:w16cid="http://schemas.microsoft.com/office/word/2016/wordml/cid" xmlns:w16="http://schemas.microsoft.com/office/word/2018/wordml" xmlns:w16sdtdh="http://schemas.microsoft.com/office/word/2020/wordml/sdtdatahash" xmlns:w16se="http://schemas.microsoft.com/office/word/2015/wordml/symex" xmlns:wpg="http://schemas.microsoft.com/office/word/2010/wordprocessingGroup" xmlns:wpi="http://schemas.microsoft.com/office/word/2010/wordprocessingInk" xmlns:wne="http://schemas.microsoft.com/office/word/2006/wordml" xmlns:wps="http://schemas.microsoft.com/office/word/2010/wordprocessingShape" mc:Ignorable="w14 w15 w16se w16cid w16 w16cex w16sdtdh wp14">
+<w:footnotes xmlns:wpc="http://schemas.microsoft.com/office/word/2010/wordprocessingCanvas" xmlns:mc="http://schemas.openxmlformats.org/markup-compatibility/2006" xmlns:o="urn:schemas-microsoft-com:office:office" xmlns:r="http://schemas.openxmlformats.org/officeDocument/2006/relationships" xmlns:m="http://schemas.openxmlformats.org/officeDocument/2006/math" xmlns:v="urn:schemas-microsoft-com:vml" xmlns:wp14="http://schemas.microsoft.com/office/word/2010/wordprocessingDrawing" xmlns:wp="http://schemas.openxmlformats.org/drawingml/2006/wordprocessingDrawing" xmlns:w10="urn:schemas-microsoft-com:office:word" xmlns:w="http://schemas.openxmlformats.org/wordprocessingml/2006/main" xmlns:w14="http://schemas.microsoft.com/office/word/2010/wordml" xmlns:wpg="http://schemas.microsoft.com/office/word/2010/wordprocessingGroup" xmlns:wpi="http://schemas.microsoft.com/office/word/2010/wordprocessingInk" xmlns:wne="http://schemas.microsoft.com/office/word/2006/wordml" xmlns:wps="http://schemas.microsoft.com/office/word/2010/wordprocessingShape" mc:Ignorable="w14 wp14">
   <w:footnote w:type="separator" w:id="-1">
     <w:p>
       <w:r>
@@ -974,7 +1021,7 @@
 </file>
 
 <file path=word/header1.xml><?xml version="1.0" encoding="utf-8"?>
-<w:hdr xmlns:wpc="http://schemas.microsoft.com/office/word/2010/wordprocessingCanvas" xmlns:cx="http://schemas.microsoft.com/office/drawing/2014/chartex" xmlns:cx1="http://schemas.microsoft.com/office/drawing/2015/9/8/chartex" xmlns:cx2="http://schemas.microsoft.com/office/drawing/2015/10/21/chartex" xmlns:cx3="http://schemas.microsoft.com/office/drawing/2016/5/9/chartex" xmlns:cx4="http://schemas.microsoft.com/office/drawing/2016/5/10/chartex" xmlns:cx5="http://schemas.microsoft.com/office/drawing/2016/5/11/chartex" xmlns:cx6="http://schemas.microsoft.com/office/drawing/2016/5/12/chartex" xmlns:cx7="http://schemas.microsoft.com/office/drawing/2016/5/13/chartex" xmlns:cx8="http://schemas.microsoft.com/office/drawing/2016/5/14/chartex" xmlns:mc="http://schemas.openxmlformats.org/markup-compatibility/2006" xmlns:aink="http://schemas.microsoft.com/office/drawing/2016/ink" xmlns:am3d="http://schemas.microsoft.com/office/drawing/2017/model3d" xmlns:o="urn:schemas-microsoft-com:office:office" xmlns:r="http://schemas.openxmlformats.org/officeDocument/2006/relationships" xmlns:m="http://schemas.openxmlformats.org/officeDocument/2006/math" xmlns:v="urn:schemas-microsoft-com:vml" xmlns:wp14="http://schemas.microsoft.com/office/word/2010/wordprocessingDrawing" xmlns:wp="http://schemas.openxmlformats.org/drawingml/2006/wordprocessingDrawing" xmlns:w10="urn:schemas-microsoft-com:office:word" xmlns:w="http://schemas.openxmlformats.org/wordprocessingml/2006/main" xmlns:w14="http://schemas.microsoft.com/office/word/2010/wordml" xmlns:w15="http://schemas.microsoft.com/office/word/2012/wordml" xmlns:w16cex="http://schemas.microsoft.com/office/word/2018/wordml/cex" xmlns:w16cid="http://schemas.microsoft.com/office/word/2016/wordml/cid" xmlns:w16="http://schemas.microsoft.com/office/word/2018/wordml" xmlns:w16sdtdh="http://schemas.microsoft.com/office/word/2020/wordml/sdtdatahash" xmlns:w16se="http://schemas.microsoft.com/office/word/2015/wordml/symex" xmlns:wpg="http://schemas.microsoft.com/office/word/2010/wordprocessingGroup" xmlns:wpi="http://schemas.microsoft.com/office/word/2010/wordprocessingInk" xmlns:wne="http://schemas.microsoft.com/office/word/2006/wordml" xmlns:wps="http://schemas.microsoft.com/office/word/2010/wordprocessingShape" mc:Ignorable="w14 w15 w16se w16cid w16 w16cex w16sdtdh wp14">
+<w:hdr xmlns:wpc="http://schemas.microsoft.com/office/word/2010/wordprocessingCanvas" xmlns:mc="http://schemas.openxmlformats.org/markup-compatibility/2006" xmlns:o="urn:schemas-microsoft-com:office:office" xmlns:r="http://schemas.openxmlformats.org/officeDocument/2006/relationships" xmlns:m="http://schemas.openxmlformats.org/officeDocument/2006/math" xmlns:v="urn:schemas-microsoft-com:vml" xmlns:wp14="http://schemas.microsoft.com/office/word/2010/wordprocessingDrawing" xmlns:wp="http://schemas.openxmlformats.org/drawingml/2006/wordprocessingDrawing" xmlns:w10="urn:schemas-microsoft-com:office:word" xmlns:w="http://schemas.openxmlformats.org/wordprocessingml/2006/main" xmlns:w14="http://schemas.microsoft.com/office/word/2010/wordml" xmlns:wpg="http://schemas.microsoft.com/office/word/2010/wordprocessingGroup" xmlns:wpi="http://schemas.microsoft.com/office/word/2010/wordprocessingInk" xmlns:wne="http://schemas.microsoft.com/office/word/2006/wordml" xmlns:wps="http://schemas.microsoft.com/office/word/2010/wordprocessingShape" mc:Ignorable="w14 wp14">
   <w:p>
     <w:pPr>
       <w:pStyle w:val="Header"/>
@@ -982,6 +1029,7 @@
     <w:r>
       <w:rPr>
         <w:noProof/>
+        <w:lang w:eastAsia="en-US"/>
       </w:rPr>
       <w:drawing>
         <wp:anchor distT="0" distB="0" distL="114300" distR="114300" simplePos="0" relativeHeight="251658240" behindDoc="1" locked="0" layoutInCell="1" allowOverlap="1" wp14:anchorId="54A27434" wp14:editId="7750D0D2">
@@ -998,7 +1046,7 @@
           <wp:docPr id="3" name="Graphic 3">
             <a:extLst xmlns:a="http://schemas.openxmlformats.org/drawingml/2006/main">
               <a:ext uri="{C183D7F6-B498-43B3-948B-1728B52AA6E4}">
-                <adec:decorative xmlns:adec="http://schemas.microsoft.com/office/drawing/2017/decorative" val="1"/>
+                <adec:decorative xmlns:adec="http://schemas.microsoft.com/office/drawing/2017/decorative" xmlns:w16se="http://schemas.microsoft.com/office/word/2015/wordml/symex" xmlns:w16sdtdh="http://schemas.microsoft.com/office/word/2020/wordml/sdtdatahash" xmlns:w16="http://schemas.microsoft.com/office/word/2018/wordml" xmlns:w16cid="http://schemas.microsoft.com/office/word/2016/wordml/cid" xmlns:w16cex="http://schemas.microsoft.com/office/word/2018/wordml/cex" xmlns:w15="http://schemas.microsoft.com/office/word/2012/wordml" xmlns:w="http://schemas.openxmlformats.org/wordprocessingml/2006/main" xmlns:w10="urn:schemas-microsoft-com:office:word" xmlns:v="urn:schemas-microsoft-com:vml" xmlns:o="urn:schemas-microsoft-com:office:office" xmlns:am3d="http://schemas.microsoft.com/office/drawing/2017/model3d" xmlns:aink="http://schemas.microsoft.com/office/drawing/2016/ink" xmlns:cx8="http://schemas.microsoft.com/office/drawing/2016/5/14/chartex" xmlns:cx7="http://schemas.microsoft.com/office/drawing/2016/5/13/chartex" xmlns:cx6="http://schemas.microsoft.com/office/drawing/2016/5/12/chartex" xmlns:cx5="http://schemas.microsoft.com/office/drawing/2016/5/11/chartex" xmlns:cx4="http://schemas.microsoft.com/office/drawing/2016/5/10/chartex" xmlns:cx3="http://schemas.microsoft.com/office/drawing/2016/5/9/chartex" xmlns:cx2="http://schemas.microsoft.com/office/drawing/2015/10/21/chartex" xmlns:cx1="http://schemas.microsoft.com/office/drawing/2015/9/8/chartex" xmlns:cx="http://schemas.microsoft.com/office/drawing/2014/chartex" xmlns="" val="1"/>
               </a:ext>
             </a:extLst>
           </wp:docPr>
@@ -1019,7 +1067,7 @@
                         <a14:useLocalDpi xmlns:a14="http://schemas.microsoft.com/office/drawing/2010/main" val="0"/>
                       </a:ext>
                       <a:ext uri="{96DAC541-7B7A-43D3-8B79-37D633B846F1}">
-                        <asvg:svgBlip xmlns:asvg="http://schemas.microsoft.com/office/drawing/2016/SVG/main" r:embed="rId2"/>
+                        <asvg:svgBlip xmlns:asvg="http://schemas.microsoft.com/office/drawing/2016/SVG/main" xmlns:w16se="http://schemas.microsoft.com/office/word/2015/wordml/symex" xmlns:w16sdtdh="http://schemas.microsoft.com/office/word/2020/wordml/sdtdatahash" xmlns:w16="http://schemas.microsoft.com/office/word/2018/wordml" xmlns:w16cid="http://schemas.microsoft.com/office/word/2016/wordml/cid" xmlns:w16cex="http://schemas.microsoft.com/office/word/2018/wordml/cex" xmlns:w15="http://schemas.microsoft.com/office/word/2012/wordml" xmlns:w="http://schemas.openxmlformats.org/wordprocessingml/2006/main" xmlns:w10="urn:schemas-microsoft-com:office:word" xmlns:v="urn:schemas-microsoft-com:vml" xmlns:o="urn:schemas-microsoft-com:office:office" xmlns:am3d="http://schemas.microsoft.com/office/drawing/2017/model3d" xmlns:aink="http://schemas.microsoft.com/office/drawing/2016/ink" xmlns:cx8="http://schemas.microsoft.com/office/drawing/2016/5/14/chartex" xmlns:cx7="http://schemas.microsoft.com/office/drawing/2016/5/13/chartex" xmlns:cx6="http://schemas.microsoft.com/office/drawing/2016/5/12/chartex" xmlns:cx5="http://schemas.microsoft.com/office/drawing/2016/5/11/chartex" xmlns:cx4="http://schemas.microsoft.com/office/drawing/2016/5/10/chartex" xmlns:cx3="http://schemas.microsoft.com/office/drawing/2016/5/9/chartex" xmlns:cx2="http://schemas.microsoft.com/office/drawing/2015/10/21/chartex" xmlns:cx1="http://schemas.microsoft.com/office/drawing/2015/9/8/chartex" xmlns:cx="http://schemas.microsoft.com/office/drawing/2014/chartex" xmlns="" r:embed="rId2"/>
                       </a:ext>
                     </a:extLst>
                   </a:blip>
@@ -1053,8 +1101,8 @@
 </file>
 
 <file path=word/numbering.xml><?xml version="1.0" encoding="utf-8"?>
-<w:numbering xmlns:wpc="http://schemas.microsoft.com/office/word/2010/wordprocessingCanvas" xmlns:cx="http://schemas.microsoft.com/office/drawing/2014/chartex" xmlns:cx1="http://schemas.microsoft.com/office/drawing/2015/9/8/chartex" xmlns:cx2="http://schemas.microsoft.com/office/drawing/2015/10/21/chartex" xmlns:cx3="http://schemas.microsoft.com/office/drawing/2016/5/9/chartex" xmlns:cx4="http://schemas.microsoft.com/office/drawing/2016/5/10/chartex" xmlns:cx5="http://schemas.microsoft.com/office/drawing/2016/5/11/chartex" xmlns:cx6="http://schemas.microsoft.com/office/drawing/2016/5/12/chartex" xmlns:cx7="http://schemas.microsoft.com/office/drawing/2016/5/13/chartex" xmlns:cx8="http://schemas.microsoft.com/office/drawing/2016/5/14/chartex" xmlns:mc="http://schemas.openxmlformats.org/markup-compatibility/2006" xmlns:aink="http://schemas.microsoft.com/office/drawing/2016/ink" xmlns:am3d="http://schemas.microsoft.com/office/drawing/2017/model3d" xmlns:o="urn:schemas-microsoft-com:office:office" xmlns:r="http://schemas.openxmlformats.org/officeDocument/2006/relationships" xmlns:m="http://schemas.openxmlformats.org/officeDocument/2006/math" xmlns:v="urn:schemas-microsoft-com:vml" xmlns:wp14="http://schemas.microsoft.com/office/word/2010/wordprocessingDrawing" xmlns:wp="http://schemas.openxmlformats.org/drawingml/2006/wordprocessingDrawing" xmlns:w10="urn:schemas-microsoft-com:office:word" xmlns:w="http://schemas.openxmlformats.org/wordprocessingml/2006/main" xmlns:w14="http://schemas.microsoft.com/office/word/2010/wordml" xmlns:w15="http://schemas.microsoft.com/office/word/2012/wordml" xmlns:w16cex="http://schemas.microsoft.com/office/word/2018/wordml/cex" xmlns:w16cid="http://schemas.microsoft.com/office/word/2016/wordml/cid" xmlns:w16="http://schemas.microsoft.com/office/word/2018/wordml" xmlns:w16sdtdh="http://schemas.microsoft.com/office/word/2020/wordml/sdtdatahash" xmlns:w16se="http://schemas.microsoft.com/office/word/2015/wordml/symex" xmlns:wpg="http://schemas.microsoft.com/office/word/2010/wordprocessingGroup" xmlns:wpi="http://schemas.microsoft.com/office/word/2010/wordprocessingInk" xmlns:wne="http://schemas.microsoft.com/office/word/2006/wordml" xmlns:wps="http://schemas.microsoft.com/office/word/2010/wordprocessingShape" mc:Ignorable="w14 w15 w16se w16cid w16 w16cex w16sdtdh wp14">
-  <w:abstractNum w:abstractNumId="0" w15:restartNumberingAfterBreak="0">
+<w:numbering xmlns:wpc="http://schemas.microsoft.com/office/word/2010/wordprocessingCanvas" xmlns:mc="http://schemas.openxmlformats.org/markup-compatibility/2006" xmlns:o="urn:schemas-microsoft-com:office:office" xmlns:r="http://schemas.openxmlformats.org/officeDocument/2006/relationships" xmlns:m="http://schemas.openxmlformats.org/officeDocument/2006/math" xmlns:v="urn:schemas-microsoft-com:vml" xmlns:wp14="http://schemas.microsoft.com/office/word/2010/wordprocessingDrawing" xmlns:wp="http://schemas.openxmlformats.org/drawingml/2006/wordprocessingDrawing" xmlns:w10="urn:schemas-microsoft-com:office:word" xmlns:w="http://schemas.openxmlformats.org/wordprocessingml/2006/main" xmlns:w14="http://schemas.microsoft.com/office/word/2010/wordml" xmlns:wpg="http://schemas.microsoft.com/office/word/2010/wordprocessingGroup" xmlns:wpi="http://schemas.microsoft.com/office/word/2010/wordprocessingInk" xmlns:wne="http://schemas.microsoft.com/office/word/2006/wordml" xmlns:wps="http://schemas.microsoft.com/office/word/2010/wordprocessingShape" mc:Ignorable="w14 wp14">
+  <w:abstractNum w:abstractNumId="0">
     <w:nsid w:val="01D5035D"/>
     <w:multiLevelType w:val="hybridMultilevel"/>
     <w:tmpl w:val="7B6678C2"/>
@@ -1167,7 +1215,7 @@
       </w:rPr>
     </w:lvl>
   </w:abstractNum>
-  <w:abstractNum w:abstractNumId="1" w15:restartNumberingAfterBreak="0">
+  <w:abstractNum w:abstractNumId="1">
     <w:nsid w:val="0D9361B4"/>
     <w:multiLevelType w:val="hybridMultilevel"/>
     <w:tmpl w:val="EF901D8E"/>
@@ -1253,7 +1301,7 @@
       </w:pPr>
     </w:lvl>
   </w:abstractNum>
-  <w:abstractNum w:abstractNumId="2" w15:restartNumberingAfterBreak="0">
+  <w:abstractNum w:abstractNumId="2">
     <w:nsid w:val="19FD4007"/>
     <w:multiLevelType w:val="multilevel"/>
     <w:tmpl w:val="9148F2AC"/>
@@ -1373,7 +1421,7 @@
       </w:rPr>
     </w:lvl>
   </w:abstractNum>
-  <w:abstractNum w:abstractNumId="3" w15:restartNumberingAfterBreak="0">
+  <w:abstractNum w:abstractNumId="3">
     <w:nsid w:val="51A02696"/>
     <w:multiLevelType w:val="hybridMultilevel"/>
     <w:tmpl w:val="25660C12"/>
@@ -1486,7 +1534,7 @@
       </w:rPr>
     </w:lvl>
   </w:abstractNum>
-  <w:abstractNum w:abstractNumId="4" w15:restartNumberingAfterBreak="0">
+  <w:abstractNum w:abstractNumId="4">
     <w:nsid w:val="5A2D3C90"/>
     <w:multiLevelType w:val="hybridMultilevel"/>
     <w:tmpl w:val="3752CA1C"/>
@@ -1599,7 +1647,7 @@
       </w:rPr>
     </w:lvl>
   </w:abstractNum>
-  <w:abstractNum w:abstractNumId="5" w15:restartNumberingAfterBreak="0">
+  <w:abstractNum w:abstractNumId="5">
     <w:nsid w:val="776942A3"/>
     <w:multiLevelType w:val="hybridMultilevel"/>
     <w:tmpl w:val="345AE12A"/>
@@ -1734,7 +1782,7 @@
 </file>
 
 <file path=word/styles.xml><?xml version="1.0" encoding="utf-8"?>
-<w:styles xmlns:mc="http://schemas.openxmlformats.org/markup-compatibility/2006" xmlns:r="http://schemas.openxmlformats.org/officeDocument/2006/relationships" xmlns:w="http://schemas.openxmlformats.org/wordprocessingml/2006/main" xmlns:w14="http://schemas.microsoft.com/office/word/2010/wordml" xmlns:w15="http://schemas.microsoft.com/office/word/2012/wordml" xmlns:w16cex="http://schemas.microsoft.com/office/word/2018/wordml/cex" xmlns:w16cid="http://schemas.microsoft.com/office/word/2016/wordml/cid" xmlns:w16="http://schemas.microsoft.com/office/word/2018/wordml" xmlns:w16sdtdh="http://schemas.microsoft.com/office/word/2020/wordml/sdtdatahash" xmlns:w16se="http://schemas.microsoft.com/office/word/2015/wordml/symex" mc:Ignorable="w14 w15 w16se w16cid w16 w16cex w16sdtdh">
+<w:styles xmlns:mc="http://schemas.openxmlformats.org/markup-compatibility/2006" xmlns:r="http://schemas.openxmlformats.org/officeDocument/2006/relationships" xmlns:w="http://schemas.openxmlformats.org/wordprocessingml/2006/main" xmlns:w14="http://schemas.microsoft.com/office/word/2010/wordml" mc:Ignorable="w14">
   <w:docDefaults>
     <w:rPrDefault>
       <w:rPr>
@@ -1746,382 +1794,147 @@
     </w:rPrDefault>
     <w:pPrDefault/>
   </w:docDefaults>
-  <w:latentStyles w:defLockedState="0" w:defUIPriority="99" w:defSemiHidden="0" w:defUnhideWhenUsed="0" w:defQFormat="0" w:count="376">
-    <w:lsdException w:name="Normal" w:uiPriority="0" w:qFormat="1"/>
-    <w:lsdException w:name="heading 1" w:uiPriority="9"/>
-    <w:lsdException w:name="heading 2" w:semiHidden="1" w:uiPriority="9" w:unhideWhenUsed="1" w:qFormat="1"/>
-    <w:lsdException w:name="heading 3" w:uiPriority="9" w:qFormat="1"/>
-    <w:lsdException w:name="heading 4" w:uiPriority="9" w:qFormat="1"/>
-    <w:lsdException w:name="heading 5" w:semiHidden="1" w:uiPriority="9" w:qFormat="1"/>
-    <w:lsdException w:name="heading 6" w:semiHidden="1" w:uiPriority="9" w:qFormat="1"/>
-    <w:lsdException w:name="heading 7" w:semiHidden="1" w:uiPriority="9" w:qFormat="1"/>
-    <w:lsdException w:name="heading 8" w:semiHidden="1" w:uiPriority="9" w:qFormat="1"/>
-    <w:lsdException w:name="heading 9" w:semiHidden="1" w:uiPriority="9" w:qFormat="1"/>
-    <w:lsdException w:name="index 1" w:semiHidden="1" w:unhideWhenUsed="1"/>
-    <w:lsdException w:name="index 2" w:semiHidden="1" w:unhideWhenUsed="1"/>
-    <w:lsdException w:name="index 3" w:semiHidden="1" w:unhideWhenUsed="1"/>
-    <w:lsdException w:name="index 4" w:semiHidden="1" w:unhideWhenUsed="1"/>
-    <w:lsdException w:name="index 5" w:semiHidden="1" w:unhideWhenUsed="1"/>
-    <w:lsdException w:name="index 6" w:semiHidden="1" w:unhideWhenUsed="1"/>
-    <w:lsdException w:name="index 7" w:semiHidden="1" w:unhideWhenUsed="1"/>
-    <w:lsdException w:name="index 8" w:semiHidden="1" w:unhideWhenUsed="1"/>
-    <w:lsdException w:name="index 9" w:semiHidden="1" w:unhideWhenUsed="1"/>
-    <w:lsdException w:name="toc 1" w:semiHidden="1" w:uiPriority="39"/>
-    <w:lsdException w:name="toc 2" w:semiHidden="1" w:uiPriority="39"/>
-    <w:lsdException w:name="toc 3" w:semiHidden="1" w:uiPriority="39"/>
-    <w:lsdException w:name="toc 4" w:semiHidden="1" w:uiPriority="39"/>
-    <w:lsdException w:name="toc 5" w:semiHidden="1" w:uiPriority="39"/>
-    <w:lsdException w:name="toc 6" w:semiHidden="1" w:uiPriority="39"/>
-    <w:lsdException w:name="toc 7" w:semiHidden="1" w:uiPriority="39"/>
-    <w:lsdException w:name="toc 8" w:semiHidden="1" w:uiPriority="39"/>
-    <w:lsdException w:name="toc 9" w:semiHidden="1" w:uiPriority="39"/>
-    <w:lsdException w:name="Normal Indent" w:semiHidden="1" w:unhideWhenUsed="1"/>
-    <w:lsdException w:name="footnote text" w:semiHidden="1" w:unhideWhenUsed="1"/>
-    <w:lsdException w:name="annotation text" w:semiHidden="1" w:unhideWhenUsed="1"/>
-    <w:lsdException w:name="header" w:semiHidden="1" w:unhideWhenUsed="1"/>
-    <w:lsdException w:name="footer" w:semiHidden="1" w:unhideWhenUsed="1"/>
-    <w:lsdException w:name="index heading" w:semiHidden="1" w:unhideWhenUsed="1"/>
-    <w:lsdException w:name="caption" w:semiHidden="1" w:uiPriority="35" w:unhideWhenUsed="1" w:qFormat="1"/>
-    <w:lsdException w:name="table of figures" w:semiHidden="1" w:unhideWhenUsed="1"/>
-    <w:lsdException w:name="envelope address" w:semiHidden="1" w:unhideWhenUsed="1"/>
-    <w:lsdException w:name="envelope return" w:semiHidden="1" w:unhideWhenUsed="1"/>
-    <w:lsdException w:name="footnote reference" w:semiHidden="1" w:unhideWhenUsed="1"/>
-    <w:lsdException w:name="annotation reference" w:semiHidden="1" w:unhideWhenUsed="1"/>
-    <w:lsdException w:name="line number" w:semiHidden="1" w:unhideWhenUsed="1"/>
-    <w:lsdException w:name="page number" w:semiHidden="1" w:unhideWhenUsed="1"/>
-    <w:lsdException w:name="endnote reference" w:semiHidden="1" w:unhideWhenUsed="1"/>
-    <w:lsdException w:name="endnote text" w:semiHidden="1" w:unhideWhenUsed="1"/>
-    <w:lsdException w:name="table of authorities" w:semiHidden="1" w:unhideWhenUsed="1"/>
-    <w:lsdException w:name="macro" w:semiHidden="1" w:unhideWhenUsed="1"/>
-    <w:lsdException w:name="toa heading" w:semiHidden="1"/>
-    <w:lsdException w:name="List" w:semiHidden="1" w:unhideWhenUsed="1"/>
-    <w:lsdException w:name="List Bullet" w:semiHidden="1" w:uiPriority="11" w:unhideWhenUsed="1" w:qFormat="1"/>
-    <w:lsdException w:name="List Number" w:semiHidden="1" w:unhideWhenUsed="1"/>
-    <w:lsdException w:name="List 2" w:semiHidden="1" w:unhideWhenUsed="1"/>
-    <w:lsdException w:name="List 3" w:semiHidden="1" w:unhideWhenUsed="1"/>
-    <w:lsdException w:name="List 4" w:semiHidden="1" w:unhideWhenUsed="1"/>
-    <w:lsdException w:name="List 5" w:semiHidden="1" w:unhideWhenUsed="1"/>
-    <w:lsdException w:name="List Bullet 2" w:semiHidden="1" w:unhideWhenUsed="1"/>
-    <w:lsdException w:name="List Bullet 3" w:semiHidden="1" w:unhideWhenUsed="1"/>
-    <w:lsdException w:name="List Bullet 4" w:semiHidden="1" w:unhideWhenUsed="1"/>
-    <w:lsdException w:name="List Bullet 5" w:semiHidden="1" w:unhideWhenUsed="1"/>
-    <w:lsdException w:name="List Number 2" w:semiHidden="1" w:unhideWhenUsed="1"/>
-    <w:lsdException w:name="List Number 3" w:semiHidden="1" w:unhideWhenUsed="1"/>
-    <w:lsdException w:name="List Number 4" w:semiHidden="1" w:unhideWhenUsed="1"/>
-    <w:lsdException w:name="List Number 5" w:semiHidden="1" w:unhideWhenUsed="1"/>
-    <w:lsdException w:name="Title" w:uiPriority="10" w:qFormat="1"/>
-    <w:lsdException w:name="Closing" w:semiHidden="1" w:unhideWhenUsed="1"/>
-    <w:lsdException w:name="Signature" w:semiHidden="1" w:unhideWhenUsed="1"/>
-    <w:lsdException w:name="Default Paragraph Font" w:semiHidden="1" w:uiPriority="1" w:unhideWhenUsed="1"/>
-    <w:lsdException w:name="Body Text" w:semiHidden="1" w:unhideWhenUsed="1"/>
-    <w:lsdException w:name="Body Text Indent" w:semiHidden="1" w:unhideWhenUsed="1"/>
-    <w:lsdException w:name="List Continue" w:semiHidden="1" w:unhideWhenUsed="1"/>
-    <w:lsdException w:name="List Continue 2" w:semiHidden="1" w:unhideWhenUsed="1"/>
-    <w:lsdException w:name="List Continue 3" w:semiHidden="1" w:unhideWhenUsed="1"/>
-    <w:lsdException w:name="List Continue 4" w:semiHidden="1" w:unhideWhenUsed="1"/>
-    <w:lsdException w:name="List Continue 5" w:semiHidden="1" w:unhideWhenUsed="1"/>
-    <w:lsdException w:name="Message Header" w:semiHidden="1" w:unhideWhenUsed="1"/>
-    <w:lsdException w:name="Subtitle" w:uiPriority="11"/>
-    <w:lsdException w:name="Salutation" w:semiHidden="1" w:unhideWhenUsed="1"/>
-    <w:lsdException w:name="Date" w:semiHidden="1" w:unhideWhenUsed="1" w:qFormat="1"/>
-    <w:lsdException w:name="Body Text First Indent" w:semiHidden="1" w:unhideWhenUsed="1"/>
-    <w:lsdException w:name="Body Text First Indent 2" w:semiHidden="1" w:unhideWhenUsed="1"/>
-    <w:lsdException w:name="Note Heading" w:semiHidden="1" w:unhideWhenUsed="1"/>
-    <w:lsdException w:name="Body Text 2" w:semiHidden="1" w:unhideWhenUsed="1"/>
-    <w:lsdException w:name="Body Text 3" w:semiHidden="1" w:unhideWhenUsed="1"/>
-    <w:lsdException w:name="Body Text Indent 2" w:semiHidden="1" w:unhideWhenUsed="1"/>
-    <w:lsdException w:name="Body Text Indent 3" w:semiHidden="1" w:unhideWhenUsed="1"/>
-    <w:lsdException w:name="Block Text" w:semiHidden="1" w:unhideWhenUsed="1"/>
-    <w:lsdException w:name="Hyperlink" w:semiHidden="1" w:unhideWhenUsed="1"/>
-    <w:lsdException w:name="FollowedHyperlink" w:semiHidden="1" w:unhideWhenUsed="1"/>
-    <w:lsdException w:name="Strong" w:semiHidden="1" w:uiPriority="22" w:qFormat="1"/>
-    <w:lsdException w:name="Emphasis" w:uiPriority="11" w:qFormat="1"/>
-    <w:lsdException w:name="Document Map" w:semiHidden="1" w:unhideWhenUsed="1"/>
-    <w:lsdException w:name="Plain Text" w:semiHidden="1" w:unhideWhenUsed="1"/>
-    <w:lsdException w:name="E-mail Signature" w:semiHidden="1" w:unhideWhenUsed="1"/>
-    <w:lsdException w:name="HTML Top of Form" w:semiHidden="1" w:unhideWhenUsed="1"/>
-    <w:lsdException w:name="HTML Bottom of Form" w:semiHidden="1" w:unhideWhenUsed="1"/>
-    <w:lsdException w:name="Normal (Web)" w:semiHidden="1" w:unhideWhenUsed="1"/>
-    <w:lsdException w:name="HTML Acronym" w:semiHidden="1" w:unhideWhenUsed="1"/>
-    <w:lsdException w:name="HTML Address" w:semiHidden="1" w:unhideWhenUsed="1"/>
-    <w:lsdException w:name="HTML Cite" w:semiHidden="1" w:unhideWhenUsed="1"/>
-    <w:lsdException w:name="HTML Code" w:semiHidden="1" w:unhideWhenUsed="1"/>
-    <w:lsdException w:name="HTML Definition" w:semiHidden="1" w:unhideWhenUsed="1"/>
-    <w:lsdException w:name="HTML Keyboard" w:semiHidden="1" w:unhideWhenUsed="1"/>
-    <w:lsdException w:name="HTML Preformatted" w:semiHidden="1" w:unhideWhenUsed="1"/>
-    <w:lsdException w:name="HTML Sample" w:semiHidden="1" w:unhideWhenUsed="1"/>
-    <w:lsdException w:name="HTML Typewriter" w:semiHidden="1" w:unhideWhenUsed="1"/>
-    <w:lsdException w:name="HTML Variable" w:semiHidden="1" w:unhideWhenUsed="1"/>
-    <w:lsdException w:name="Normal Table" w:semiHidden="1" w:unhideWhenUsed="1"/>
-    <w:lsdException w:name="annotation subject" w:semiHidden="1" w:unhideWhenUsed="1"/>
-    <w:lsdException w:name="No List" w:semiHidden="1" w:unhideWhenUsed="1"/>
-    <w:lsdException w:name="Outline List 1" w:semiHidden="1" w:unhideWhenUsed="1"/>
-    <w:lsdException w:name="Outline List 2" w:semiHidden="1" w:unhideWhenUsed="1"/>
-    <w:lsdException w:name="Outline List 3" w:semiHidden="1" w:unhideWhenUsed="1"/>
-    <w:lsdException w:name="Table Simple 1" w:semiHidden="1" w:unhideWhenUsed="1"/>
-    <w:lsdException w:name="Table Simple 2" w:semiHidden="1" w:unhideWhenUsed="1"/>
-    <w:lsdException w:name="Table Simple 3" w:semiHidden="1" w:unhideWhenUsed="1"/>
-    <w:lsdException w:name="Table Classic 1" w:semiHidden="1" w:unhideWhenUsed="1"/>
-    <w:lsdException w:name="Table Classic 2" w:semiHidden="1" w:unhideWhenUsed="1"/>
-    <w:lsdException w:name="Table Classic 3" w:semiHidden="1" w:unhideWhenUsed="1"/>
-    <w:lsdException w:name="Table Classic 4" w:semiHidden="1" w:unhideWhenUsed="1"/>
-    <w:lsdException w:name="Table Colorful 1" w:semiHidden="1" w:unhideWhenUsed="1"/>
-    <w:lsdException w:name="Table Colorful 2" w:semiHidden="1" w:unhideWhenUsed="1"/>
-    <w:lsdException w:name="Table Colorful 3" w:semiHidden="1" w:unhideWhenUsed="1"/>
-    <w:lsdException w:name="Table Columns 1" w:semiHidden="1" w:unhideWhenUsed="1"/>
-    <w:lsdException w:name="Table Columns 2" w:semiHidden="1" w:unhideWhenUsed="1"/>
-    <w:lsdException w:name="Table Columns 3" w:semiHidden="1" w:unhideWhenUsed="1"/>
-    <w:lsdException w:name="Table Columns 4" w:semiHidden="1" w:unhideWhenUsed="1"/>
-    <w:lsdException w:name="Table Columns 5" w:semiHidden="1" w:unhideWhenUsed="1"/>
-    <w:lsdException w:name="Table Grid 1" w:semiHidden="1" w:unhideWhenUsed="1"/>
-    <w:lsdException w:name="Table Grid 2" w:semiHidden="1" w:unhideWhenUsed="1"/>
-    <w:lsdException w:name="Table Grid 3" w:semiHidden="1" w:unhideWhenUsed="1"/>
-    <w:lsdException w:name="Table Grid 4" w:semiHidden="1" w:unhideWhenUsed="1"/>
-    <w:lsdException w:name="Table Grid 5" w:semiHidden="1" w:unhideWhenUsed="1"/>
-    <w:lsdException w:name="Table Grid 6" w:semiHidden="1" w:unhideWhenUsed="1"/>
-    <w:lsdException w:name="Table Grid 7" w:semiHidden="1" w:unhideWhenUsed="1"/>
-    <w:lsdException w:name="Table Grid 8" w:semiHidden="1" w:unhideWhenUsed="1"/>
-    <w:lsdException w:name="Table List 1" w:semiHidden="1" w:unhideWhenUsed="1"/>
-    <w:lsdException w:name="Table List 2" w:semiHidden="1" w:unhideWhenUsed="1"/>
-    <w:lsdException w:name="Table List 3" w:semiHidden="1" w:unhideWhenUsed="1"/>
-    <w:lsdException w:name="Table List 4" w:semiHidden="1" w:unhideWhenUsed="1"/>
-    <w:lsdException w:name="Table List 5" w:semiHidden="1" w:unhideWhenUsed="1"/>
-    <w:lsdException w:name="Table List 6" w:semiHidden="1" w:unhideWhenUsed="1"/>
-    <w:lsdException w:name="Table List 7" w:semiHidden="1" w:unhideWhenUsed="1"/>
-    <w:lsdException w:name="Table List 8" w:semiHidden="1" w:unhideWhenUsed="1"/>
-    <w:lsdException w:name="Table 3D effects 1" w:semiHidden="1" w:unhideWhenUsed="1"/>
-    <w:lsdException w:name="Table 3D effects 2" w:semiHidden="1" w:unhideWhenUsed="1"/>
-    <w:lsdException w:name="Table 3D effects 3" w:semiHidden="1" w:unhideWhenUsed="1"/>
-    <w:lsdException w:name="Table Contemporary" w:semiHidden="1" w:unhideWhenUsed="1"/>
-    <w:lsdException w:name="Table Elegant" w:semiHidden="1" w:unhideWhenUsed="1"/>
-    <w:lsdException w:name="Table Professional" w:semiHidden="1" w:unhideWhenUsed="1"/>
-    <w:lsdException w:name="Table Subtle 1" w:semiHidden="1" w:unhideWhenUsed="1"/>
-    <w:lsdException w:name="Table Subtle 2" w:semiHidden="1" w:unhideWhenUsed="1"/>
-    <w:lsdException w:name="Table Web 1" w:semiHidden="1" w:unhideWhenUsed="1"/>
-    <w:lsdException w:name="Table Web 2" w:semiHidden="1" w:unhideWhenUsed="1"/>
-    <w:lsdException w:name="Table Web 3" w:semiHidden="1" w:unhideWhenUsed="1"/>
-    <w:lsdException w:name="Balloon Text" w:semiHidden="1" w:unhideWhenUsed="1"/>
-    <w:lsdException w:name="Table Grid" w:uiPriority="39"/>
-    <w:lsdException w:name="Table Theme" w:semiHidden="1" w:unhideWhenUsed="1"/>
-    <w:lsdException w:name="Placeholder Text" w:semiHidden="1"/>
-    <w:lsdException w:name="No Spacing" w:uiPriority="1"/>
-    <w:lsdException w:name="Light Shading" w:uiPriority="60"/>
-    <w:lsdException w:name="Light List" w:uiPriority="61"/>
-    <w:lsdException w:name="Light Grid" w:uiPriority="62"/>
-    <w:lsdException w:name="Medium Shading 1" w:uiPriority="63"/>
-    <w:lsdException w:name="Medium Shading 2" w:uiPriority="64"/>
-    <w:lsdException w:name="Medium List 1" w:uiPriority="65"/>
-    <w:lsdException w:name="Medium List 2" w:uiPriority="66"/>
-    <w:lsdException w:name="Medium Grid 1" w:uiPriority="67"/>
-    <w:lsdException w:name="Medium Grid 2" w:uiPriority="68"/>
-    <w:lsdException w:name="Medium Grid 3" w:uiPriority="69"/>
-    <w:lsdException w:name="Dark List" w:uiPriority="70"/>
-    <w:lsdException w:name="Colorful Shading" w:uiPriority="71"/>
-    <w:lsdException w:name="Colorful List" w:uiPriority="72"/>
-    <w:lsdException w:name="Colorful Grid" w:uiPriority="73"/>
-    <w:lsdException w:name="Light Shading Accent 1" w:uiPriority="60"/>
-    <w:lsdException w:name="Light List Accent 1" w:uiPriority="61"/>
-    <w:lsdException w:name="Light Grid Accent 1" w:uiPriority="62"/>
-    <w:lsdException w:name="Medium Shading 1 Accent 1" w:uiPriority="63"/>
-    <w:lsdException w:name="Medium Shading 2 Accent 1" w:uiPriority="64"/>
-    <w:lsdException w:name="Medium List 1 Accent 1" w:uiPriority="65"/>
-    <w:lsdException w:name="Revision" w:semiHidden="1"/>
-    <w:lsdException w:name="List Paragraph" w:semiHidden="1" w:uiPriority="34" w:qFormat="1"/>
-    <w:lsdException w:name="Quote" w:semiHidden="1" w:uiPriority="29" w:qFormat="1"/>
-    <w:lsdException w:name="Intense Quote" w:semiHidden="1" w:uiPriority="30" w:qFormat="1"/>
-    <w:lsdException w:name="Medium List 2 Accent 1" w:uiPriority="66"/>
-    <w:lsdException w:name="Medium Grid 1 Accent 1" w:uiPriority="67"/>
-    <w:lsdException w:name="Medium Grid 2 Accent 1" w:uiPriority="68"/>
-    <w:lsdException w:name="Medium Grid 3 Accent 1" w:uiPriority="69"/>
-    <w:lsdException w:name="Dark List Accent 1" w:uiPriority="70"/>
-    <w:lsdException w:name="Colorful Shading Accent 1" w:uiPriority="71"/>
-    <w:lsdException w:name="Colorful List Accent 1" w:uiPriority="72"/>
-    <w:lsdException w:name="Colorful Grid Accent 1" w:uiPriority="73"/>
-    <w:lsdException w:name="Light Shading Accent 2" w:uiPriority="60"/>
-    <w:lsdException w:name="Light List Accent 2" w:uiPriority="61"/>
-    <w:lsdException w:name="Light Grid Accent 2" w:uiPriority="62"/>
-    <w:lsdException w:name="Medium Shading 1 Accent 2" w:uiPriority="63"/>
-    <w:lsdException w:name="Medium Shading 2 Accent 2" w:uiPriority="64"/>
-    <w:lsdException w:name="Medium List 1 Accent 2" w:uiPriority="65"/>
-    <w:lsdException w:name="Medium List 2 Accent 2" w:uiPriority="66"/>
-    <w:lsdException w:name="Medium Grid 1 Accent 2" w:uiPriority="67"/>
-    <w:lsdException w:name="Medium Grid 2 Accent 2" w:uiPriority="68"/>
-    <w:lsdException w:name="Medium Grid 3 Accent 2" w:uiPriority="69"/>
-    <w:lsdException w:name="Dark List Accent 2" w:uiPriority="70"/>
-    <w:lsdException w:name="Colorful Shading Accent 2" w:uiPriority="71"/>
-    <w:lsdException w:name="Colorful List Accent 2" w:uiPriority="72"/>
-    <w:lsdException w:name="Colorful Grid Accent 2" w:uiPriority="73"/>
-    <w:lsdException w:name="Light Shading Accent 3" w:uiPriority="60"/>
-    <w:lsdException w:name="Light List Accent 3" w:uiPriority="61"/>
-    <w:lsdException w:name="Light Grid Accent 3" w:uiPriority="62"/>
-    <w:lsdException w:name="Medium Shading 1 Accent 3" w:uiPriority="63"/>
-    <w:lsdException w:name="Medium Shading 2 Accent 3" w:uiPriority="64"/>
-    <w:lsdException w:name="Medium List 1 Accent 3" w:uiPriority="65"/>
-    <w:lsdException w:name="Medium List 2 Accent 3" w:uiPriority="66"/>
-    <w:lsdException w:name="Medium Grid 1 Accent 3" w:uiPriority="67"/>
-    <w:lsdException w:name="Medium Grid 2 Accent 3" w:uiPriority="68"/>
-    <w:lsdException w:name="Medium Grid 3 Accent 3" w:uiPriority="69"/>
-    <w:lsdException w:name="Dark List Accent 3" w:uiPriority="70"/>
-    <w:lsdException w:name="Colorful Shading Accent 3" w:uiPriority="71"/>
-    <w:lsdException w:name="Colorful List Accent 3" w:uiPriority="72"/>
-    <w:lsdException w:name="Colorful Grid Accent 3" w:uiPriority="73"/>
-    <w:lsdException w:name="Light Shading Accent 4" w:uiPriority="60"/>
-    <w:lsdException w:name="Light List Accent 4" w:uiPriority="61"/>
-    <w:lsdException w:name="Light Grid Accent 4" w:uiPriority="62"/>
-    <w:lsdException w:name="Medium Shading 1 Accent 4" w:uiPriority="63"/>
-    <w:lsdException w:name="Medium Shading 2 Accent 4" w:uiPriority="64"/>
-    <w:lsdException w:name="Medium List 1 Accent 4" w:uiPriority="65"/>
-    <w:lsdException w:name="Medium List 2 Accent 4" w:uiPriority="66"/>
-    <w:lsdException w:name="Medium Grid 1 Accent 4" w:uiPriority="67"/>
-    <w:lsdException w:name="Medium Grid 2 Accent 4" w:uiPriority="68"/>
-    <w:lsdException w:name="Medium Grid 3 Accent 4" w:uiPriority="69"/>
-    <w:lsdException w:name="Dark List Accent 4" w:uiPriority="70"/>
-    <w:lsdException w:name="Colorful Shading Accent 4" w:uiPriority="71"/>
-    <w:lsdException w:name="Colorful List Accent 4" w:uiPriority="72"/>
-    <w:lsdException w:name="Colorful Grid Accent 4" w:uiPriority="73"/>
-    <w:lsdException w:name="Light Shading Accent 5" w:uiPriority="60"/>
-    <w:lsdException w:name="Light List Accent 5" w:uiPriority="61"/>
-    <w:lsdException w:name="Light Grid Accent 5" w:uiPriority="62"/>
-    <w:lsdException w:name="Medium Shading 1 Accent 5" w:uiPriority="63"/>
-    <w:lsdException w:name="Medium Shading 2 Accent 5" w:uiPriority="64"/>
-    <w:lsdException w:name="Medium List 1 Accent 5" w:uiPriority="65"/>
-    <w:lsdException w:name="Medium List 2 Accent 5" w:uiPriority="66"/>
-    <w:lsdException w:name="Medium Grid 1 Accent 5" w:uiPriority="67"/>
-    <w:lsdException w:name="Medium Grid 2 Accent 5" w:uiPriority="68"/>
-    <w:lsdException w:name="Medium Grid 3 Accent 5" w:uiPriority="69"/>
-    <w:lsdException w:name="Dark List Accent 5" w:uiPriority="70"/>
-    <w:lsdException w:name="Colorful Shading Accent 5" w:uiPriority="71"/>
-    <w:lsdException w:name="Colorful List Accent 5" w:uiPriority="72"/>
-    <w:lsdException w:name="Colorful Grid Accent 5" w:uiPriority="73"/>
-    <w:lsdException w:name="Light Shading Accent 6" w:uiPriority="60"/>
-    <w:lsdException w:name="Light List Accent 6" w:uiPriority="61"/>
-    <w:lsdException w:name="Light Grid Accent 6" w:uiPriority="62"/>
-    <w:lsdException w:name="Medium Shading 1 Accent 6" w:uiPriority="63"/>
-    <w:lsdException w:name="Medium Shading 2 Accent 6" w:uiPriority="64"/>
-    <w:lsdException w:name="Medium List 1 Accent 6" w:uiPriority="65"/>
-    <w:lsdException w:name="Medium List 2 Accent 6" w:uiPriority="66"/>
-    <w:lsdException w:name="Medium Grid 1 Accent 6" w:uiPriority="67"/>
-    <w:lsdException w:name="Medium Grid 2 Accent 6" w:uiPriority="68"/>
-    <w:lsdException w:name="Medium Grid 3 Accent 6" w:uiPriority="69"/>
-    <w:lsdException w:name="Dark List Accent 6" w:uiPriority="70"/>
-    <w:lsdException w:name="Colorful Shading Accent 6" w:uiPriority="71"/>
-    <w:lsdException w:name="Colorful List Accent 6" w:uiPriority="72"/>
-    <w:lsdException w:name="Colorful Grid Accent 6" w:uiPriority="73"/>
-    <w:lsdException w:name="Subtle Emphasis" w:semiHidden="1" w:uiPriority="19" w:qFormat="1"/>
-    <w:lsdException w:name="Intense Emphasis" w:semiHidden="1" w:uiPriority="21" w:qFormat="1"/>
-    <w:lsdException w:name="Subtle Reference" w:semiHidden="1" w:uiPriority="31" w:qFormat="1"/>
-    <w:lsdException w:name="Intense Reference" w:semiHidden="1" w:uiPriority="32" w:qFormat="1"/>
-    <w:lsdException w:name="Book Title" w:semiHidden="1" w:uiPriority="33" w:qFormat="1"/>
-    <w:lsdException w:name="Bibliography" w:semiHidden="1" w:uiPriority="37" w:unhideWhenUsed="1"/>
-    <w:lsdException w:name="TOC Heading" w:semiHidden="1" w:uiPriority="39" w:unhideWhenUsed="1" w:qFormat="1"/>
-    <w:lsdException w:name="Plain Table 1" w:uiPriority="41"/>
-    <w:lsdException w:name="Plain Table 2" w:uiPriority="42"/>
-    <w:lsdException w:name="Plain Table 3" w:uiPriority="43"/>
-    <w:lsdException w:name="Plain Table 4" w:uiPriority="44"/>
-    <w:lsdException w:name="Plain Table 5" w:uiPriority="45"/>
-    <w:lsdException w:name="Grid Table Light" w:uiPriority="40"/>
-    <w:lsdException w:name="Grid Table 1 Light" w:uiPriority="46"/>
-    <w:lsdException w:name="Grid Table 2" w:uiPriority="47"/>
-    <w:lsdException w:name="Grid Table 3" w:uiPriority="48"/>
-    <w:lsdException w:name="Grid Table 4" w:uiPriority="49"/>
-    <w:lsdException w:name="Grid Table 5 Dark" w:uiPriority="50"/>
-    <w:lsdException w:name="Grid Table 6 Colorful" w:uiPriority="51"/>
-    <w:lsdException w:name="Grid Table 7 Colorful" w:uiPriority="52"/>
-    <w:lsdException w:name="Grid Table 1 Light Accent 1" w:uiPriority="46"/>
-    <w:lsdException w:name="Grid Table 2 Accent 1" w:uiPriority="47"/>
-    <w:lsdException w:name="Grid Table 3 Accent 1" w:uiPriority="48"/>
-    <w:lsdException w:name="Grid Table 4 Accent 1" w:uiPriority="49"/>
-    <w:lsdException w:name="Grid Table 5 Dark Accent 1" w:uiPriority="50"/>
-    <w:lsdException w:name="Grid Table 6 Colorful Accent 1" w:uiPriority="51"/>
-    <w:lsdException w:name="Grid Table 7 Colorful Accent 1" w:uiPriority="52"/>
-    <w:lsdException w:name="Grid Table 1 Light Accent 2" w:uiPriority="46"/>
-    <w:lsdException w:name="Grid Table 2 Accent 2" w:uiPriority="47"/>
-    <w:lsdException w:name="Grid Table 3 Accent 2" w:uiPriority="48"/>
-    <w:lsdException w:name="Grid Table 4 Accent 2" w:uiPriority="49"/>
-    <w:lsdException w:name="Grid Table 5 Dark Accent 2" w:uiPriority="50"/>
-    <w:lsdException w:name="Grid Table 6 Colorful Accent 2" w:uiPriority="51"/>
-    <w:lsdException w:name="Grid Table 7 Colorful Accent 2" w:uiPriority="52"/>
-    <w:lsdException w:name="Grid Table 1 Light Accent 3" w:uiPriority="46"/>
-    <w:lsdException w:name="Grid Table 2 Accent 3" w:uiPriority="47"/>
-    <w:lsdException w:name="Grid Table 3 Accent 3" w:uiPriority="48"/>
-    <w:lsdException w:name="Grid Table 4 Accent 3" w:uiPriority="49"/>
-    <w:lsdException w:name="Grid Table 5 Dark Accent 3" w:uiPriority="50"/>
-    <w:lsdException w:name="Grid Table 6 Colorful Accent 3" w:uiPriority="51"/>
-    <w:lsdException w:name="Grid Table 7 Colorful Accent 3" w:uiPriority="52"/>
-    <w:lsdException w:name="Grid Table 1 Light Accent 4" w:uiPriority="46"/>
-    <w:lsdException w:name="Grid Table 2 Accent 4" w:uiPriority="47"/>
-    <w:lsdException w:name="Grid Table 3 Accent 4" w:uiPriority="48"/>
-    <w:lsdException w:name="Grid Table 4 Accent 4" w:uiPriority="49"/>
-    <w:lsdException w:name="Grid Table 5 Dark Accent 4" w:uiPriority="50"/>
-    <w:lsdException w:name="Grid Table 6 Colorful Accent 4" w:uiPriority="51"/>
-    <w:lsdException w:name="Grid Table 7 Colorful Accent 4" w:uiPriority="52"/>
-    <w:lsdException w:name="Grid Table 1 Light Accent 5" w:uiPriority="46"/>
-    <w:lsdException w:name="Grid Table 2 Accent 5" w:uiPriority="47"/>
-    <w:lsdException w:name="Grid Table 3 Accent 5" w:uiPriority="48"/>
-    <w:lsdException w:name="Grid Table 4 Accent 5" w:uiPriority="49"/>
-    <w:lsdException w:name="Grid Table 5 Dark Accent 5" w:uiPriority="50"/>
-    <w:lsdException w:name="Grid Table 6 Colorful Accent 5" w:uiPriority="51"/>
-    <w:lsdException w:name="Grid Table 7 Colorful Accent 5" w:uiPriority="52"/>
-    <w:lsdException w:name="Grid Table 1 Light Accent 6" w:uiPriority="46"/>
-    <w:lsdException w:name="Grid Table 2 Accent 6" w:uiPriority="47"/>
-    <w:lsdException w:name="Grid Table 3 Accent 6" w:uiPriority="48"/>
-    <w:lsdException w:name="Grid Table 4 Accent 6" w:uiPriority="49"/>
-    <w:lsdException w:name="Grid Table 5 Dark Accent 6" w:uiPriority="50"/>
-    <w:lsdException w:name="Grid Table 6 Colorful Accent 6" w:uiPriority="51"/>
-    <w:lsdException w:name="Grid Table 7 Colorful Accent 6" w:uiPriority="52"/>
-    <w:lsdException w:name="List Table 1 Light" w:uiPriority="46"/>
-    <w:lsdException w:name="List Table 2" w:uiPriority="47"/>
-    <w:lsdException w:name="List Table 3" w:uiPriority="48"/>
-    <w:lsdException w:name="List Table 4" w:uiPriority="49"/>
-    <w:lsdException w:name="List Table 5 Dark" w:uiPriority="50"/>
-    <w:lsdException w:name="List Table 6 Colorful" w:uiPriority="51"/>
-    <w:lsdException w:name="List Table 7 Colorful" w:uiPriority="52"/>
-    <w:lsdException w:name="List Table 1 Light Accent 1" w:uiPriority="46"/>
-    <w:lsdException w:name="List Table 2 Accent 1" w:uiPriority="47"/>
-    <w:lsdException w:name="List Table 3 Accent 1" w:uiPriority="48"/>
-    <w:lsdException w:name="List Table 4 Accent 1" w:uiPriority="49"/>
-    <w:lsdException w:name="List Table 5 Dark Accent 1" w:uiPriority="50"/>
-    <w:lsdException w:name="List Table 6 Colorful Accent 1" w:uiPriority="51"/>
-    <w:lsdException w:name="List Table 7 Colorful Accent 1" w:uiPriority="52"/>
-    <w:lsdException w:name="List Table 1 Light Accent 2" w:uiPriority="46"/>
-    <w:lsdException w:name="List Table 2 Accent 2" w:uiPriority="47"/>
-    <w:lsdException w:name="List Table 3 Accent 2" w:uiPriority="48"/>
-    <w:lsdException w:name="List Table 4 Accent 2" w:uiPriority="49"/>
-    <w:lsdException w:name="List Table 5 Dark Accent 2" w:uiPriority="50"/>
-    <w:lsdException w:name="List Table 6 Colorful Accent 2" w:uiPriority="51"/>
-    <w:lsdException w:name="List Table 7 Colorful Accent 2" w:uiPriority="52"/>
-    <w:lsdException w:name="List Table 1 Light Accent 3" w:uiPriority="46"/>
-    <w:lsdException w:name="List Table 2 Accent 3" w:uiPriority="47"/>
-    <w:lsdException w:name="List Table 3 Accent 3" w:uiPriority="48"/>
-    <w:lsdException w:name="List Table 4 Accent 3" w:uiPriority="49"/>
-    <w:lsdException w:name="List Table 5 Dark Accent 3" w:uiPriority="50"/>
-    <w:lsdException w:name="List Table 6 Colorful Accent 3" w:uiPriority="51"/>
-    <w:lsdException w:name="List Table 7 Colorful Accent 3" w:uiPriority="52"/>
-    <w:lsdException w:name="List Table 1 Light Accent 4" w:uiPriority="46"/>
-    <w:lsdException w:name="List Table 2 Accent 4" w:uiPriority="47"/>
-    <w:lsdException w:name="List Table 3 Accent 4" w:uiPriority="48"/>
-    <w:lsdException w:name="List Table 4 Accent 4" w:uiPriority="49"/>
-    <w:lsdException w:name="List Table 5 Dark Accent 4" w:uiPriority="50"/>
-    <w:lsdException w:name="List Table 6 Colorful Accent 4" w:uiPriority="51"/>
-    <w:lsdException w:name="List Table 7 Colorful Accent 4" w:uiPriority="52"/>
-    <w:lsdException w:name="List Table 1 Light Accent 5" w:uiPriority="46"/>
-    <w:lsdException w:name="List Table 2 Accent 5" w:uiPriority="47"/>
-    <w:lsdException w:name="List Table 3 Accent 5" w:uiPriority="48"/>
-    <w:lsdException w:name="List Table 4 Accent 5" w:uiPriority="49"/>
-    <w:lsdException w:name="List Table 5 Dark Accent 5" w:uiPriority="50"/>
-    <w:lsdException w:name="List Table 6 Colorful Accent 5" w:uiPriority="51"/>
-    <w:lsdException w:name="List Table 7 Colorful Accent 5" w:uiPriority="52"/>
-    <w:lsdException w:name="List Table 1 Light Accent 6" w:uiPriority="46"/>
-    <w:lsdException w:name="List Table 2 Accent 6" w:uiPriority="47"/>
-    <w:lsdException w:name="List Table 3 Accent 6" w:uiPriority="48"/>
-    <w:lsdException w:name="List Table 4 Accent 6" w:uiPriority="49"/>
-    <w:lsdException w:name="List Table 5 Dark Accent 6" w:uiPriority="50"/>
-    <w:lsdException w:name="List Table 6 Colorful Accent 6" w:uiPriority="51"/>
-    <w:lsdException w:name="List Table 7 Colorful Accent 6" w:uiPriority="52"/>
-    <w:lsdException w:name="Mention" w:semiHidden="1" w:unhideWhenUsed="1"/>
-    <w:lsdException w:name="Smart Hyperlink" w:semiHidden="1"/>
-    <w:lsdException w:name="Hashtag" w:semiHidden="1"/>
-    <w:lsdException w:name="Smart Link" w:semiHidden="1" w:unhideWhenUsed="1"/>
+  <w:latentStyles w:defLockedState="0" w:defUIPriority="99" w:defSemiHidden="1" w:defUnhideWhenUsed="1" w:defQFormat="0" w:count="267">
+    <w:lsdException w:name="Normal" w:semiHidden="0" w:uiPriority="0" w:unhideWhenUsed="0" w:qFormat="1"/>
+    <w:lsdException w:name="heading 1" w:semiHidden="0" w:uiPriority="9" w:unhideWhenUsed="0"/>
+    <w:lsdException w:name="heading 2" w:uiPriority="9" w:qFormat="1"/>
+    <w:lsdException w:name="heading 3" w:semiHidden="0" w:uiPriority="9" w:unhideWhenUsed="0" w:qFormat="1"/>
+    <w:lsdException w:name="heading 4" w:semiHidden="0" w:uiPriority="9" w:unhideWhenUsed="0" w:qFormat="1"/>
+    <w:lsdException w:name="heading 5" w:uiPriority="9" w:unhideWhenUsed="0" w:qFormat="1"/>
+    <w:lsdException w:name="heading 6" w:uiPriority="9" w:unhideWhenUsed="0" w:qFormat="1"/>
+    <w:lsdException w:name="heading 7" w:uiPriority="9" w:unhideWhenUsed="0" w:qFormat="1"/>
+    <w:lsdException w:name="heading 8" w:uiPriority="9" w:unhideWhenUsed="0" w:qFormat="1"/>
+    <w:lsdException w:name="heading 9" w:uiPriority="9" w:unhideWhenUsed="0" w:qFormat="1"/>
+    <w:lsdException w:name="toc 1" w:uiPriority="39" w:unhideWhenUsed="0"/>
+    <w:lsdException w:name="toc 2" w:uiPriority="39" w:unhideWhenUsed="0"/>
+    <w:lsdException w:name="toc 3" w:uiPriority="39" w:unhideWhenUsed="0"/>
+    <w:lsdException w:name="toc 4" w:uiPriority="39" w:unhideWhenUsed="0"/>
+    <w:lsdException w:name="toc 5" w:uiPriority="39" w:unhideWhenUsed="0"/>
+    <w:lsdException w:name="toc 6" w:uiPriority="39" w:unhideWhenUsed="0"/>
+    <w:lsdException w:name="toc 7" w:uiPriority="39" w:unhideWhenUsed="0"/>
+    <w:lsdException w:name="toc 8" w:uiPriority="39" w:unhideWhenUsed="0"/>
+    <w:lsdException w:name="toc 9" w:uiPriority="39" w:unhideWhenUsed="0"/>
+    <w:lsdException w:name="caption" w:uiPriority="35" w:qFormat="1"/>
+    <w:lsdException w:name="toa heading" w:unhideWhenUsed="0"/>
+    <w:lsdException w:name="List Bullet" w:uiPriority="11" w:qFormat="1"/>
+    <w:lsdException w:name="Title" w:semiHidden="0" w:uiPriority="10" w:unhideWhenUsed="0" w:qFormat="1"/>
+    <w:lsdException w:name="Default Paragraph Font" w:uiPriority="1"/>
+    <w:lsdException w:name="Subtitle" w:semiHidden="0" w:uiPriority="11" w:unhideWhenUsed="0"/>
+    <w:lsdException w:name="Date" w:qFormat="1"/>
+    <w:lsdException w:name="Strong" w:uiPriority="22" w:unhideWhenUsed="0" w:qFormat="1"/>
+    <w:lsdException w:name="Emphasis" w:semiHidden="0" w:uiPriority="11" w:unhideWhenUsed="0" w:qFormat="1"/>
+    <w:lsdException w:name="Table Grid" w:semiHidden="0" w:uiPriority="39" w:unhideWhenUsed="0"/>
+    <w:lsdException w:name="Placeholder Text" w:unhideWhenUsed="0"/>
+    <w:lsdException w:name="No Spacing" w:semiHidden="0" w:uiPriority="1" w:unhideWhenUsed="0"/>
+    <w:lsdException w:name="Light Shading" w:semiHidden="0" w:uiPriority="60" w:unhideWhenUsed="0"/>
+    <w:lsdException w:name="Light List" w:semiHidden="0" w:uiPriority="61" w:unhideWhenUsed="0"/>
+    <w:lsdException w:name="Light Grid" w:semiHidden="0" w:uiPriority="62" w:unhideWhenUsed="0"/>
+    <w:lsdException w:name="Medium Shading 1" w:semiHidden="0" w:uiPriority="63" w:unhideWhenUsed="0"/>
+    <w:lsdException w:name="Medium Shading 2" w:semiHidden="0" w:uiPriority="64" w:unhideWhenUsed="0"/>
+    <w:lsdException w:name="Medium List 1" w:semiHidden="0" w:uiPriority="65" w:unhideWhenUsed="0"/>
+    <w:lsdException w:name="Medium List 2" w:semiHidden="0" w:uiPriority="66" w:unhideWhenUsed="0"/>
+    <w:lsdException w:name="Medium Grid 1" w:semiHidden="0" w:uiPriority="67" w:unhideWhenUsed="0"/>
+    <w:lsdException w:name="Medium Grid 2" w:semiHidden="0" w:uiPriority="68" w:unhideWhenUsed="0"/>
+    <w:lsdException w:name="Medium Grid 3" w:semiHidden="0" w:uiPriority="69" w:unhideWhenUsed="0"/>
+    <w:lsdException w:name="Dark List" w:semiHidden="0" w:uiPriority="70" w:unhideWhenUsed="0"/>
+    <w:lsdException w:name="Colorful Shading" w:semiHidden="0" w:uiPriority="71" w:unhideWhenUsed="0"/>
+    <w:lsdException w:name="Colorful List" w:semiHidden="0" w:uiPriority="72" w:unhideWhenUsed="0"/>
+    <w:lsdException w:name="Colorful Grid" w:semiHidden="0" w:uiPriority="73" w:unhideWhenUsed="0"/>
+    <w:lsdException w:name="Light Shading Accent 1" w:semiHidden="0" w:uiPriority="60" w:unhideWhenUsed="0"/>
+    <w:lsdException w:name="Light List Accent 1" w:semiHidden="0" w:uiPriority="61" w:unhideWhenUsed="0"/>
+    <w:lsdException w:name="Light Grid Accent 1" w:semiHidden="0" w:uiPriority="62" w:unhideWhenUsed="0"/>
+    <w:lsdException w:name="Medium Shading 1 Accent 1" w:semiHidden="0" w:uiPriority="63" w:unhideWhenUsed="0"/>
+    <w:lsdException w:name="Medium Shading 2 Accent 1" w:semiHidden="0" w:uiPriority="64" w:unhideWhenUsed="0"/>
+    <w:lsdException w:name="Medium List 1 Accent 1" w:semiHidden="0" w:uiPriority="65" w:unhideWhenUsed="0"/>
+    <w:lsdException w:name="Revision" w:unhideWhenUsed="0"/>
+    <w:lsdException w:name="List Paragraph" w:uiPriority="34" w:unhideWhenUsed="0" w:qFormat="1"/>
+    <w:lsdException w:name="Quote" w:uiPriority="29" w:unhideWhenUsed="0" w:qFormat="1"/>
+    <w:lsdException w:name="Intense Quote" w:uiPriority="30" w:unhideWhenUsed="0" w:qFormat="1"/>
+    <w:lsdException w:name="Medium List 2 Accent 1" w:semiHidden="0" w:uiPriority="66" w:unhideWhenUsed="0"/>
+    <w:lsdException w:name="Medium Grid 1 Accent 1" w:semiHidden="0" w:uiPriority="67" w:unhideWhenUsed="0"/>
+    <w:lsdException w:name="Medium Grid 2 Accent 1" w:semiHidden="0" w:uiPriority="68" w:unhideWhenUsed="0"/>
+    <w:lsdException w:name="Medium Grid 3 Accent 1" w:semiHidden="0" w:uiPriority="69" w:unhideWhenUsed="0"/>
+    <w:lsdException w:name="Dark List Accent 1" w:semiHidden="0" w:uiPriority="70" w:unhideWhenUsed="0"/>
+    <w:lsdException w:name="Colorful Shading Accent 1" w:semiHidden="0" w:uiPriority="71" w:unhideWhenUsed="0"/>
+    <w:lsdException w:name="Colorful List Accent 1" w:semiHidden="0" w:uiPriority="72" w:unhideWhenUsed="0"/>
+    <w:lsdException w:name="Colorful Grid Accent 1" w:semiHidden="0" w:uiPriority="73" w:unhideWhenUsed="0"/>
+    <w:lsdException w:name="Light Shading Accent 2" w:semiHidden="0" w:uiPriority="60" w:unhideWhenUsed="0"/>
+    <w:lsdException w:name="Light List Accent 2" w:semiHidden="0" w:uiPriority="61" w:unhideWhenUsed="0"/>
+    <w:lsdException w:name="Light Grid Accent 2" w:semiHidden="0" w:uiPriority="62" w:unhideWhenUsed="0"/>
+    <w:lsdException w:name="Medium Shading 1 Accent 2" w:semiHidden="0" w:uiPriority="63" w:unhideWhenUsed="0"/>
+    <w:lsdException w:name="Medium Shading 2 Accent 2" w:semiHidden="0" w:uiPriority="64" w:unhideWhenUsed="0"/>
+    <w:lsdException w:name="Medium List 1 Accent 2" w:semiHidden="0" w:uiPriority="65" w:unhideWhenUsed="0"/>
+    <w:lsdException w:name="Medium List 2 Accent 2" w:semiHidden="0" w:uiPriority="66" w:unhideWhenUsed="0"/>
+    <w:lsdException w:name="Medium Grid 1 Accent 2" w:semiHidden="0" w:uiPriority="67" w:unhideWhenUsed="0"/>
+    <w:lsdException w:name="Medium Grid 2 Accent 2" w:semiHidden="0" w:uiPriority="68" w:unhideWhenUsed="0"/>
+    <w:lsdException w:name="Medium Grid 3 Accent 2" w:semiHidden="0" w:uiPriority="69" w:unhideWhenUsed="0"/>
+    <w:lsdException w:name="Dark List Accent 2" w:semiHidden="0" w:uiPriority="70" w:unhideWhenUsed="0"/>
+    <w:lsdException w:name="Colorful Shading Accent 2" w:semiHidden="0" w:uiPriority="71" w:unhideWhenUsed="0"/>
+    <w:lsdException w:name="Colorful List Accent 2" w:semiHidden="0" w:uiPriority="72" w:unhideWhenUsed="0"/>
+    <w:lsdException w:name="Colorful Grid Accent 2" w:semiHidden="0" w:uiPriority="73" w:unhideWhenUsed="0"/>
+    <w:lsdException w:name="Light Shading Accent 3" w:semiHidden="0" w:uiPriority="60" w:unhideWhenUsed="0"/>
+    <w:lsdException w:name="Light List Accent 3" w:semiHidden="0" w:uiPriority="61" w:unhideWhenUsed="0"/>
+    <w:lsdException w:name="Light Grid Accent 3" w:semiHidden="0" w:uiPriority="62" w:unhideWhenUsed="0"/>
+    <w:lsdException w:name="Medium Shading 1 Accent 3" w:semiHidden="0" w:uiPriority="63" w:unhideWhenUsed="0"/>
+    <w:lsdException w:name="Medium Shading 2 Accent 3" w:semiHidden="0" w:uiPriority="64" w:unhideWhenUsed="0"/>
+    <w:lsdException w:name="Medium List 1 Accent 3" w:semiHidden="0" w:uiPriority="65" w:unhideWhenUsed="0"/>
+    <w:lsdException w:name="Medium List 2 Accent 3" w:semiHidden="0" w:uiPriority="66" w:unhideWhenUsed="0"/>
+    <w:lsdException w:name="Medium Grid 1 Accent 3" w:semiHidden="0" w:uiPriority="67" w:unhideWhenUsed="0"/>
+    <w:lsdException w:name="Medium Grid 2 Accent 3" w:semiHidden="0" w:uiPriority="68" w:unhideWhenUsed="0"/>
+    <w:lsdException w:name="Medium Grid 3 Accent 3" w:semiHidden="0" w:uiPriority="69" w:unhideWhenUsed="0"/>
+    <w:lsdException w:name="Dark List Accent 3" w:semiHidden="0" w:uiPriority="70" w:unhideWhenUsed="0"/>
+    <w:lsdException w:name="Colorful Shading Accent 3" w:semiHidden="0" w:uiPriority="71" w:unhideWhenUsed="0"/>
+    <w:lsdException w:name="Colorful List Accent 3" w:semiHidden="0" w:uiPriority="72" w:unhideWhenUsed="0"/>
+    <w:lsdException w:name="Colorful Grid Accent 3" w:semiHidden="0" w:uiPriority="73" w:unhideWhenUsed="0"/>
+    <w:lsdException w:name="Light Shading Accent 4" w:semiHidden="0" w:uiPriority="60" w:unhideWhenUsed="0"/>
+    <w:lsdException w:name="Light List Accent 4" w:semiHidden="0" w:uiPriority="61" w:unhideWhenUsed="0"/>
+    <w:lsdException w:name="Light Grid Accent 4" w:semiHidden="0" w:uiPriority="62" w:unhideWhenUsed="0"/>
+    <w:lsdException w:name="Medium Shading 1 Accent 4" w:semiHidden="0" w:uiPriority="63" w:unhideWhenUsed="0"/>
+    <w:lsdException w:name="Medium Shading 2 Accent 4" w:semiHidden="0" w:uiPriority="64" w:unhideWhenUsed="0"/>
+    <w:lsdException w:name="Medium List 1 Accent 4" w:semiHidden="0" w:uiPriority="65" w:unhideWhenUsed="0"/>
+    <w:lsdException w:name="Medium List 2 Accent 4" w:semiHidden="0" w:uiPriority="66" w:unhideWhenUsed="0"/>
+    <w:lsdException w:name="Medium Grid 1 Accent 4" w:semiHidden="0" w:uiPriority="67" w:unhideWhenUsed="0"/>
+    <w:lsdException w:name="Medium Grid 2 Accent 4" w:semiHidden="0" w:uiPriority="68" w:unhideWhenUsed="0"/>
+    <w:lsdException w:name="Medium Grid 3 Accent 4" w:semiHidden="0" w:uiPriority="69" w:unhideWhenUsed="0"/>
+    <w:lsdException w:name="Dark List Accent 4" w:semiHidden="0" w:uiPriority="70" w:unhideWhenUsed="0"/>
+    <w:lsdException w:name="Colorful Shading Accent 4" w:semiHidden="0" w:uiPriority="71" w:unhideWhenUsed="0"/>
+    <w:lsdException w:name="Colorful List Accent 4" w:semiHidden="0" w:uiPriority="72" w:unhideWhenUsed="0"/>
+    <w:lsdException w:name="Colorful Grid Accent 4" w:semiHidden="0" w:uiPriority="73" w:unhideWhenUsed="0"/>
+    <w:lsdException w:name="Light Shading Accent 5" w:semiHidden="0" w:uiPriority="60" w:unhideWhenUsed="0"/>
+    <w:lsdException w:name="Light List Accent 5" w:semiHidden="0" w:uiPriority="61" w:unhideWhenUsed="0"/>
+    <w:lsdException w:name="Light Grid Accent 5" w:semiHidden="0" w:uiPriority="62" w:unhideWhenUsed="0"/>
+    <w:lsdException w:name="Medium Shading 1 Accent 5" w:semiHidden="0" w:uiPriority="63" w:unhideWhenUsed="0"/>
+    <w:lsdException w:name="Medium Shading 2 Accent 5" w:semiHidden="0" w:uiPriority="64" w:unhideWhenUsed="0"/>
+    <w:lsdException w:name="Medium List 1 Accent 5" w:semiHidden="0" w:uiPriority="65" w:unhideWhenUsed="0"/>
+    <w:lsdException w:name="Medium List 2 Accent 5" w:semiHidden="0" w:uiPriority="66" w:unhideWhenUsed="0"/>
+    <w:lsdException w:name="Medium Grid 1 Accent 5" w:semiHidden="0" w:uiPriority="67" w:unhideWhenUsed="0"/>
+    <w:lsdException w:name="Medium Grid 2 Accent 5" w:semiHidden="0" w:uiPriority="68" w:unhideWhenUsed="0"/>
+    <w:lsdException w:name="Medium Grid 3 Accent 5" w:semiHidden="0" w:uiPriority="69" w:unhideWhenUsed="0"/>
+    <w:lsdException w:name="Dark List Accent 5" w:semiHidden="0" w:uiPriority="70" w:unhideWhenUsed="0"/>
+    <w:lsdException w:name="Colorful Shading Accent 5" w:semiHidden="0" w:uiPriority="71" w:unhideWhenUsed="0"/>
+    <w:lsdException w:name="Colorful List Accent 5" w:semiHidden="0" w:uiPriority="72" w:unhideWhenUsed="0"/>
+    <w:lsdException w:name="Colorful Grid Accent 5" w:semiHidden="0" w:uiPriority="73" w:unhideWhenUsed="0"/>
+    <w:lsdException w:name="Light Shading Accent 6" w:semiHidden="0" w:uiPriority="60" w:unhideWhenUsed="0"/>
+    <w:lsdException w:name="Light List Accent 6" w:semiHidden="0" w:uiPriority="61" w:unhideWhenUsed="0"/>
+    <w:lsdException w:name="Light Grid Accent 6" w:semiHidden="0" w:uiPriority="62" w:unhideWhenUsed="0"/>
+    <w:lsdException w:name="Medium Shading 1 Accent 6" w:semiHidden="0" w:uiPriority="63" w:unhideWhenUsed="0"/>
+    <w:lsdException w:name="Medium Shading 2 Accent 6" w:semiHidden="0" w:uiPriority="64" w:unhideWhenUsed="0"/>
+    <w:lsdException w:name="Medium List 1 Accent 6" w:semiHidden="0" w:uiPriority="65" w:unhideWhenUsed="0"/>
+    <w:lsdException w:name="Medium List 2 Accent 6" w:semiHidden="0" w:uiPriority="66" w:unhideWhenUsed="0"/>
+    <w:lsdException w:name="Medium Grid 1 Accent 6" w:semiHidden="0" w:uiPriority="67" w:unhideWhenUsed="0"/>
+    <w:lsdException w:name="Medium Grid 2 Accent 6" w:semiHidden="0" w:uiPriority="68" w:unhideWhenUsed="0"/>
+    <w:lsdException w:name="Medium Grid 3 Accent 6" w:semiHidden="0" w:uiPriority="69" w:unhideWhenUsed="0"/>
+    <w:lsdException w:name="Dark List Accent 6" w:semiHidden="0" w:uiPriority="70" w:unhideWhenUsed="0"/>
+    <w:lsdException w:name="Colorful Shading Accent 6" w:semiHidden="0" w:uiPriority="71" w:unhideWhenUsed="0"/>
+    <w:lsdException w:name="Colorful List Accent 6" w:semiHidden="0" w:uiPriority="72" w:unhideWhenUsed="0"/>
+    <w:lsdException w:name="Colorful Grid Accent 6" w:semiHidden="0" w:uiPriority="73" w:unhideWhenUsed="0"/>
+    <w:lsdException w:name="Subtle Emphasis" w:uiPriority="19" w:unhideWhenUsed="0" w:qFormat="1"/>
+    <w:lsdException w:name="Intense Emphasis" w:uiPriority="21" w:unhideWhenUsed="0" w:qFormat="1"/>
+    <w:lsdException w:name="Subtle Reference" w:uiPriority="31" w:unhideWhenUsed="0" w:qFormat="1"/>
+    <w:lsdException w:name="Intense Reference" w:uiPriority="32" w:unhideWhenUsed="0" w:qFormat="1"/>
+    <w:lsdException w:name="Book Title" w:uiPriority="33" w:unhideWhenUsed="0" w:qFormat="1"/>
+    <w:lsdException w:name="Bibliography" w:uiPriority="37"/>
+    <w:lsdException w:name="TOC Heading" w:uiPriority="39" w:qFormat="1"/>
   </w:latentStyles>
   <w:style w:type="paragraph" w:default="1" w:styleId="Normal">
     <w:name w:val="Normal"/>
@@ -2215,6 +2028,7 @@
   <w:style w:type="character" w:default="1" w:styleId="DefaultParagraphFont">
     <w:name w:val="Default Paragraph Font"/>
     <w:uiPriority w:val="1"/>
+    <w:semiHidden/>
     <w:unhideWhenUsed/>
   </w:style>
   <w:style w:type="table" w:default="1" w:styleId="TableNormal">
@@ -2337,7 +2151,7 @@
       <w:u w:val="single"/>
     </w:rPr>
   </w:style>
-  <w:style w:type="character" w:styleId="UnresolvedMention">
+  <w:style w:type="character" w:customStyle="1" w:styleId="UnresolvedMention">
     <w:name w:val="Unresolved Mention"/>
     <w:basedOn w:val="DefaultParagraphFont"/>
     <w:uiPriority w:val="99"/>
@@ -2406,6 +2220,7 @@
     <w:uiPriority w:val="39"/>
     <w:rsid w:val="001B2ABD"/>
     <w:tblPr>
+      <w:tblInd w:w="0" w:type="dxa"/>
       <w:tblBorders>
         <w:top w:val="single" w:sz="4" w:space="0" w:color="auto"/>
         <w:left w:val="single" w:sz="4" w:space="0" w:color="auto"/>
@@ -2414,6 +2229,12 @@
         <w:insideH w:val="single" w:sz="4" w:space="0" w:color="auto"/>
         <w:insideV w:val="single" w:sz="4" w:space="0" w:color="auto"/>
       </w:tblBorders>
+      <w:tblCellMar>
+        <w:top w:w="0" w:type="dxa"/>
+        <w:left w:w="108" w:type="dxa"/>
+        <w:bottom w:w="0" w:type="dxa"/>
+        <w:right w:w="108" w:type="dxa"/>
+      </w:tblCellMar>
     </w:tblPr>
   </w:style>
   <w:style w:type="character" w:styleId="PlaceholderText">
@@ -2525,11 +2346,633 @@
       <w:contextualSpacing/>
     </w:pPr>
   </w:style>
+  <w:style w:type="paragraph" w:styleId="BalloonText">
+    <w:name w:val="Balloon Text"/>
+    <w:basedOn w:val="Normal"/>
+    <w:link w:val="BalloonTextChar"/>
+    <w:uiPriority w:val="99"/>
+    <w:semiHidden/>
+    <w:unhideWhenUsed/>
+    <w:rsid w:val="00967331"/>
+    <w:rPr>
+      <w:rFonts w:ascii="Tahoma" w:hAnsi="Tahoma" w:cs="Tahoma"/>
+      <w:sz w:val="16"/>
+      <w:szCs w:val="16"/>
+    </w:rPr>
+  </w:style>
+  <w:style w:type="character" w:customStyle="1" w:styleId="BalloonTextChar">
+    <w:name w:val="Balloon Text Char"/>
+    <w:basedOn w:val="DefaultParagraphFont"/>
+    <w:link w:val="BalloonText"/>
+    <w:uiPriority w:val="99"/>
+    <w:semiHidden/>
+    <w:rsid w:val="00967331"/>
+    <w:rPr>
+      <w:rFonts w:ascii="Tahoma" w:hAnsi="Tahoma" w:cs="Tahoma"/>
+      <w:sz w:val="16"/>
+      <w:szCs w:val="16"/>
+    </w:rPr>
+  </w:style>
+</w:styles>
+</file>
+
+<file path=word/stylesWithEffects.xml><?xml version="1.0" encoding="utf-8"?>
+<w:styles xmlns:wpc="http://schemas.microsoft.com/office/word/2010/wordprocessingCanvas" xmlns:mc="http://schemas.openxmlformats.org/markup-compatibility/2006" xmlns:o="urn:schemas-microsoft-com:office:office" xmlns:r="http://schemas.openxmlformats.org/officeDocument/2006/relationships" xmlns:m="http://schemas.openxmlformats.org/officeDocument/2006/math" xmlns:v="urn:schemas-microsoft-com:vml" xmlns:wp14="http://schemas.microsoft.com/office/word/2010/wordprocessingDrawing" xmlns:wp="http://schemas.openxmlformats.org/drawingml/2006/wordprocessingDrawing" xmlns:w10="urn:schemas-microsoft-com:office:word" xmlns:w="http://schemas.openxmlformats.org/wordprocessingml/2006/main" xmlns:w14="http://schemas.microsoft.com/office/word/2010/wordml" xmlns:wpg="http://schemas.microsoft.com/office/word/2010/wordprocessingGroup" xmlns:wpi="http://schemas.microsoft.com/office/word/2010/wordprocessingInk" xmlns:wne="http://schemas.microsoft.com/office/word/2006/wordml" xmlns:wps="http://schemas.microsoft.com/office/word/2010/wordprocessingShape" mc:Ignorable="w14 wp14">
+  <w:docDefaults>
+    <w:rPrDefault>
+      <w:rPr>
+        <w:rFonts w:asciiTheme="minorHAnsi" w:eastAsiaTheme="minorEastAsia" w:hAnsiTheme="minorHAnsi" w:cstheme="minorBidi"/>
+        <w:sz w:val="18"/>
+        <w:szCs w:val="18"/>
+        <w:lang w:val="en-US" w:eastAsia="ja-JP" w:bidi="ar-SA"/>
+      </w:rPr>
+    </w:rPrDefault>
+    <w:pPrDefault/>
+  </w:docDefaults>
+  <w:latentStyles w:defLockedState="0" w:defUIPriority="99" w:defSemiHidden="1" w:defUnhideWhenUsed="1" w:defQFormat="0" w:count="267">
+    <w:lsdException w:name="Normal" w:semiHidden="0" w:uiPriority="0" w:unhideWhenUsed="0" w:qFormat="1"/>
+    <w:lsdException w:name="heading 1" w:semiHidden="0" w:uiPriority="9" w:unhideWhenUsed="0"/>
+    <w:lsdException w:name="heading 2" w:uiPriority="9" w:qFormat="1"/>
+    <w:lsdException w:name="heading 3" w:semiHidden="0" w:uiPriority="9" w:unhideWhenUsed="0" w:qFormat="1"/>
+    <w:lsdException w:name="heading 4" w:semiHidden="0" w:uiPriority="9" w:unhideWhenUsed="0" w:qFormat="1"/>
+    <w:lsdException w:name="heading 5" w:uiPriority="9" w:unhideWhenUsed="0" w:qFormat="1"/>
+    <w:lsdException w:name="heading 6" w:uiPriority="9" w:unhideWhenUsed="0" w:qFormat="1"/>
+    <w:lsdException w:name="heading 7" w:uiPriority="9" w:unhideWhenUsed="0" w:qFormat="1"/>
+    <w:lsdException w:name="heading 8" w:uiPriority="9" w:unhideWhenUsed="0" w:qFormat="1"/>
+    <w:lsdException w:name="heading 9" w:uiPriority="9" w:unhideWhenUsed="0" w:qFormat="1"/>
+    <w:lsdException w:name="toc 1" w:uiPriority="39" w:unhideWhenUsed="0"/>
+    <w:lsdException w:name="toc 2" w:uiPriority="39" w:unhideWhenUsed="0"/>
+    <w:lsdException w:name="toc 3" w:uiPriority="39" w:unhideWhenUsed="0"/>
+    <w:lsdException w:name="toc 4" w:uiPriority="39" w:unhideWhenUsed="0"/>
+    <w:lsdException w:name="toc 5" w:uiPriority="39" w:unhideWhenUsed="0"/>
+    <w:lsdException w:name="toc 6" w:uiPriority="39" w:unhideWhenUsed="0"/>
+    <w:lsdException w:name="toc 7" w:uiPriority="39" w:unhideWhenUsed="0"/>
+    <w:lsdException w:name="toc 8" w:uiPriority="39" w:unhideWhenUsed="0"/>
+    <w:lsdException w:name="toc 9" w:uiPriority="39" w:unhideWhenUsed="0"/>
+    <w:lsdException w:name="caption" w:uiPriority="35" w:qFormat="1"/>
+    <w:lsdException w:name="toa heading" w:unhideWhenUsed="0"/>
+    <w:lsdException w:name="List Bullet" w:uiPriority="11" w:qFormat="1"/>
+    <w:lsdException w:name="Title" w:semiHidden="0" w:uiPriority="10" w:unhideWhenUsed="0" w:qFormat="1"/>
+    <w:lsdException w:name="Default Paragraph Font" w:uiPriority="1"/>
+    <w:lsdException w:name="Subtitle" w:semiHidden="0" w:uiPriority="11" w:unhideWhenUsed="0"/>
+    <w:lsdException w:name="Date" w:qFormat="1"/>
+    <w:lsdException w:name="Strong" w:uiPriority="22" w:unhideWhenUsed="0" w:qFormat="1"/>
+    <w:lsdException w:name="Emphasis" w:semiHidden="0" w:uiPriority="11" w:unhideWhenUsed="0" w:qFormat="1"/>
+    <w:lsdException w:name="Table Grid" w:semiHidden="0" w:uiPriority="39" w:unhideWhenUsed="0"/>
+    <w:lsdException w:name="Placeholder Text" w:unhideWhenUsed="0"/>
+    <w:lsdException w:name="No Spacing" w:semiHidden="0" w:uiPriority="1" w:unhideWhenUsed="0"/>
+    <w:lsdException w:name="Light Shading" w:semiHidden="0" w:uiPriority="60" w:unhideWhenUsed="0"/>
+    <w:lsdException w:name="Light List" w:semiHidden="0" w:uiPriority="61" w:unhideWhenUsed="0"/>
+    <w:lsdException w:name="Light Grid" w:semiHidden="0" w:uiPriority="62" w:unhideWhenUsed="0"/>
+    <w:lsdException w:name="Medium Shading 1" w:semiHidden="0" w:uiPriority="63" w:unhideWhenUsed="0"/>
+    <w:lsdException w:name="Medium Shading 2" w:semiHidden="0" w:uiPriority="64" w:unhideWhenUsed="0"/>
+    <w:lsdException w:name="Medium List 1" w:semiHidden="0" w:uiPriority="65" w:unhideWhenUsed="0"/>
+    <w:lsdException w:name="Medium List 2" w:semiHidden="0" w:uiPriority="66" w:unhideWhenUsed="0"/>
+    <w:lsdException w:name="Medium Grid 1" w:semiHidden="0" w:uiPriority="67" w:unhideWhenUsed="0"/>
+    <w:lsdException w:name="Medium Grid 2" w:semiHidden="0" w:uiPriority="68" w:unhideWhenUsed="0"/>
+    <w:lsdException w:name="Medium Grid 3" w:semiHidden="0" w:uiPriority="69" w:unhideWhenUsed="0"/>
+    <w:lsdException w:name="Dark List" w:semiHidden="0" w:uiPriority="70" w:unhideWhenUsed="0"/>
+    <w:lsdException w:name="Colorful Shading" w:semiHidden="0" w:uiPriority="71" w:unhideWhenUsed="0"/>
+    <w:lsdException w:name="Colorful List" w:semiHidden="0" w:uiPriority="72" w:unhideWhenUsed="0"/>
+    <w:lsdException w:name="Colorful Grid" w:semiHidden="0" w:uiPriority="73" w:unhideWhenUsed="0"/>
+    <w:lsdException w:name="Light Shading Accent 1" w:semiHidden="0" w:uiPriority="60" w:unhideWhenUsed="0"/>
+    <w:lsdException w:name="Light List Accent 1" w:semiHidden="0" w:uiPriority="61" w:unhideWhenUsed="0"/>
+    <w:lsdException w:name="Light Grid Accent 1" w:semiHidden="0" w:uiPriority="62" w:unhideWhenUsed="0"/>
+    <w:lsdException w:name="Medium Shading 1 Accent 1" w:semiHidden="0" w:uiPriority="63" w:unhideWhenUsed="0"/>
+    <w:lsdException w:name="Medium Shading 2 Accent 1" w:semiHidden="0" w:uiPriority="64" w:unhideWhenUsed="0"/>
+    <w:lsdException w:name="Medium List 1 Accent 1" w:semiHidden="0" w:uiPriority="65" w:unhideWhenUsed="0"/>
+    <w:lsdException w:name="Revision" w:unhideWhenUsed="0"/>
+    <w:lsdException w:name="List Paragraph" w:uiPriority="34" w:unhideWhenUsed="0" w:qFormat="1"/>
+    <w:lsdException w:name="Quote" w:uiPriority="29" w:unhideWhenUsed="0" w:qFormat="1"/>
+    <w:lsdException w:name="Intense Quote" w:uiPriority="30" w:unhideWhenUsed="0" w:qFormat="1"/>
+    <w:lsdException w:name="Medium List 2 Accent 1" w:semiHidden="0" w:uiPriority="66" w:unhideWhenUsed="0"/>
+    <w:lsdException w:name="Medium Grid 1 Accent 1" w:semiHidden="0" w:uiPriority="67" w:unhideWhenUsed="0"/>
+    <w:lsdException w:name="Medium Grid 2 Accent 1" w:semiHidden="0" w:uiPriority="68" w:unhideWhenUsed="0"/>
+    <w:lsdException w:name="Medium Grid 3 Accent 1" w:semiHidden="0" w:uiPriority="69" w:unhideWhenUsed="0"/>
+    <w:lsdException w:name="Dark List Accent 1" w:semiHidden="0" w:uiPriority="70" w:unhideWhenUsed="0"/>
+    <w:lsdException w:name="Colorful Shading Accent 1" w:semiHidden="0" w:uiPriority="71" w:unhideWhenUsed="0"/>
+    <w:lsdException w:name="Colorful List Accent 1" w:semiHidden="0" w:uiPriority="72" w:unhideWhenUsed="0"/>
+    <w:lsdException w:name="Colorful Grid Accent 1" w:semiHidden="0" w:uiPriority="73" w:unhideWhenUsed="0"/>
+    <w:lsdException w:name="Light Shading Accent 2" w:semiHidden="0" w:uiPriority="60" w:unhideWhenUsed="0"/>
+    <w:lsdException w:name="Light List Accent 2" w:semiHidden="0" w:uiPriority="61" w:unhideWhenUsed="0"/>
+    <w:lsdException w:name="Light Grid Accent 2" w:semiHidden="0" w:uiPriority="62" w:unhideWhenUsed="0"/>
+    <w:lsdException w:name="Medium Shading 1 Accent 2" w:semiHidden="0" w:uiPriority="63" w:unhideWhenUsed="0"/>
+    <w:lsdException w:name="Medium Shading 2 Accent 2" w:semiHidden="0" w:uiPriority="64" w:unhideWhenUsed="0"/>
+    <w:lsdException w:name="Medium List 1 Accent 2" w:semiHidden="0" w:uiPriority="65" w:unhideWhenUsed="0"/>
+    <w:lsdException w:name="Medium List 2 Accent 2" w:semiHidden="0" w:uiPriority="66" w:unhideWhenUsed="0"/>
+    <w:lsdException w:name="Medium Grid 1 Accent 2" w:semiHidden="0" w:uiPriority="67" w:unhideWhenUsed="0"/>
+    <w:lsdException w:name="Medium Grid 2 Accent 2" w:semiHidden="0" w:uiPriority="68" w:unhideWhenUsed="0"/>
+    <w:lsdException w:name="Medium Grid 3 Accent 2" w:semiHidden="0" w:uiPriority="69" w:unhideWhenUsed="0"/>
+    <w:lsdException w:name="Dark List Accent 2" w:semiHidden="0" w:uiPriority="70" w:unhideWhenUsed="0"/>
+    <w:lsdException w:name="Colorful Shading Accent 2" w:semiHidden="0" w:uiPriority="71" w:unhideWhenUsed="0"/>
+    <w:lsdException w:name="Colorful List Accent 2" w:semiHidden="0" w:uiPriority="72" w:unhideWhenUsed="0"/>
+    <w:lsdException w:name="Colorful Grid Accent 2" w:semiHidden="0" w:uiPriority="73" w:unhideWhenUsed="0"/>
+    <w:lsdException w:name="Light Shading Accent 3" w:semiHidden="0" w:uiPriority="60" w:unhideWhenUsed="0"/>
+    <w:lsdException w:name="Light List Accent 3" w:semiHidden="0" w:uiPriority="61" w:unhideWhenUsed="0"/>
+    <w:lsdException w:name="Light Grid Accent 3" w:semiHidden="0" w:uiPriority="62" w:unhideWhenUsed="0"/>
+    <w:lsdException w:name="Medium Shading 1 Accent 3" w:semiHidden="0" w:uiPriority="63" w:unhideWhenUsed="0"/>
+    <w:lsdException w:name="Medium Shading 2 Accent 3" w:semiHidden="0" w:uiPriority="64" w:unhideWhenUsed="0"/>
+    <w:lsdException w:name="Medium List 1 Accent 3" w:semiHidden="0" w:uiPriority="65" w:unhideWhenUsed="0"/>
+    <w:lsdException w:name="Medium List 2 Accent 3" w:semiHidden="0" w:uiPriority="66" w:unhideWhenUsed="0"/>
+    <w:lsdException w:name="Medium Grid 1 Accent 3" w:semiHidden="0" w:uiPriority="67" w:unhideWhenUsed="0"/>
+    <w:lsdException w:name="Medium Grid 2 Accent 3" w:semiHidden="0" w:uiPriority="68" w:unhideWhenUsed="0"/>
+    <w:lsdException w:name="Medium Grid 3 Accent 3" w:semiHidden="0" w:uiPriority="69" w:unhideWhenUsed="0"/>
+    <w:lsdException w:name="Dark List Accent 3" w:semiHidden="0" w:uiPriority="70" w:unhideWhenUsed="0"/>
+    <w:lsdException w:name="Colorful Shading Accent 3" w:semiHidden="0" w:uiPriority="71" w:unhideWhenUsed="0"/>
+    <w:lsdException w:name="Colorful List Accent 3" w:semiHidden="0" w:uiPriority="72" w:unhideWhenUsed="0"/>
+    <w:lsdException w:name="Colorful Grid Accent 3" w:semiHidden="0" w:uiPriority="73" w:unhideWhenUsed="0"/>
+    <w:lsdException w:name="Light Shading Accent 4" w:semiHidden="0" w:uiPriority="60" w:unhideWhenUsed="0"/>
+    <w:lsdException w:name="Light List Accent 4" w:semiHidden="0" w:uiPriority="61" w:unhideWhenUsed="0"/>
+    <w:lsdException w:name="Light Grid Accent 4" w:semiHidden="0" w:uiPriority="62" w:unhideWhenUsed="0"/>
+    <w:lsdException w:name="Medium Shading 1 Accent 4" w:semiHidden="0" w:uiPriority="63" w:unhideWhenUsed="0"/>
+    <w:lsdException w:name="Medium Shading 2 Accent 4" w:semiHidden="0" w:uiPriority="64" w:unhideWhenUsed="0"/>
+    <w:lsdException w:name="Medium List 1 Accent 4" w:semiHidden="0" w:uiPriority="65" w:unhideWhenUsed="0"/>
+    <w:lsdException w:name="Medium List 2 Accent 4" w:semiHidden="0" w:uiPriority="66" w:unhideWhenUsed="0"/>
+    <w:lsdException w:name="Medium Grid 1 Accent 4" w:semiHidden="0" w:uiPriority="67" w:unhideWhenUsed="0"/>
+    <w:lsdException w:name="Medium Grid 2 Accent 4" w:semiHidden="0" w:uiPriority="68" w:unhideWhenUsed="0"/>
+    <w:lsdException w:name="Medium Grid 3 Accent 4" w:semiHidden="0" w:uiPriority="69" w:unhideWhenUsed="0"/>
+    <w:lsdException w:name="Dark List Accent 4" w:semiHidden="0" w:uiPriority="70" w:unhideWhenUsed="0"/>
+    <w:lsdException w:name="Colorful Shading Accent 4" w:semiHidden="0" w:uiPriority="71" w:unhideWhenUsed="0"/>
+    <w:lsdException w:name="Colorful List Accent 4" w:semiHidden="0" w:uiPriority="72" w:unhideWhenUsed="0"/>
+    <w:lsdException w:name="Colorful Grid Accent 4" w:semiHidden="0" w:uiPriority="73" w:unhideWhenUsed="0"/>
+    <w:lsdException w:name="Light Shading Accent 5" w:semiHidden="0" w:uiPriority="60" w:unhideWhenUsed="0"/>
+    <w:lsdException w:name="Light List Accent 5" w:semiHidden="0" w:uiPriority="61" w:unhideWhenUsed="0"/>
+    <w:lsdException w:name="Light Grid Accent 5" w:semiHidden="0" w:uiPriority="62" w:unhideWhenUsed="0"/>
+    <w:lsdException w:name="Medium Shading 1 Accent 5" w:semiHidden="0" w:uiPriority="63" w:unhideWhenUsed="0"/>
+    <w:lsdException w:name="Medium Shading 2 Accent 5" w:semiHidden="0" w:uiPriority="64" w:unhideWhenUsed="0"/>
+    <w:lsdException w:name="Medium List 1 Accent 5" w:semiHidden="0" w:uiPriority="65" w:unhideWhenUsed="0"/>
+    <w:lsdException w:name="Medium List 2 Accent 5" w:semiHidden="0" w:uiPriority="66" w:unhideWhenUsed="0"/>
+    <w:lsdException w:name="Medium Grid 1 Accent 5" w:semiHidden="0" w:uiPriority="67" w:unhideWhenUsed="0"/>
+    <w:lsdException w:name="Medium Grid 2 Accent 5" w:semiHidden="0" w:uiPriority="68" w:unhideWhenUsed="0"/>
+    <w:lsdException w:name="Medium Grid 3 Accent 5" w:semiHidden="0" w:uiPriority="69" w:unhideWhenUsed="0"/>
+    <w:lsdException w:name="Dark List Accent 5" w:semiHidden="0" w:uiPriority="70" w:unhideWhenUsed="0"/>
+    <w:lsdException w:name="Colorful Shading Accent 5" w:semiHidden="0" w:uiPriority="71" w:unhideWhenUsed="0"/>
+    <w:lsdException w:name="Colorful List Accent 5" w:semiHidden="0" w:uiPriority="72" w:unhideWhenUsed="0"/>
+    <w:lsdException w:name="Colorful Grid Accent 5" w:semiHidden="0" w:uiPriority="73" w:unhideWhenUsed="0"/>
+    <w:lsdException w:name="Light Shading Accent 6" w:semiHidden="0" w:uiPriority="60" w:unhideWhenUsed="0"/>
+    <w:lsdException w:name="Light List Accent 6" w:semiHidden="0" w:uiPriority="61" w:unhideWhenUsed="0"/>
+    <w:lsdException w:name="Light Grid Accent 6" w:semiHidden="0" w:uiPriority="62" w:unhideWhenUsed="0"/>
+    <w:lsdException w:name="Medium Shading 1 Accent 6" w:semiHidden="0" w:uiPriority="63" w:unhideWhenUsed="0"/>
+    <w:lsdException w:name="Medium Shading 2 Accent 6" w:semiHidden="0" w:uiPriority="64" w:unhideWhenUsed="0"/>
+    <w:lsdException w:name="Medium List 1 Accent 6" w:semiHidden="0" w:uiPriority="65" w:unhideWhenUsed="0"/>
+    <w:lsdException w:name="Medium List 2 Accent 6" w:semiHidden="0" w:uiPriority="66" w:unhideWhenUsed="0"/>
+    <w:lsdException w:name="Medium Grid 1 Accent 6" w:semiHidden="0" w:uiPriority="67" w:unhideWhenUsed="0"/>
+    <w:lsdException w:name="Medium Grid 2 Accent 6" w:semiHidden="0" w:uiPriority="68" w:unhideWhenUsed="0"/>
+    <w:lsdException w:name="Medium Grid 3 Accent 6" w:semiHidden="0" w:uiPriority="69" w:unhideWhenUsed="0"/>
+    <w:lsdException w:name="Dark List Accent 6" w:semiHidden="0" w:uiPriority="70" w:unhideWhenUsed="0"/>
+    <w:lsdException w:name="Colorful Shading Accent 6" w:semiHidden="0" w:uiPriority="71" w:unhideWhenUsed="0"/>
+    <w:lsdException w:name="Colorful List Accent 6" w:semiHidden="0" w:uiPriority="72" w:unhideWhenUsed="0"/>
+    <w:lsdException w:name="Colorful Grid Accent 6" w:semiHidden="0" w:uiPriority="73" w:unhideWhenUsed="0"/>
+    <w:lsdException w:name="Subtle Emphasis" w:uiPriority="19" w:unhideWhenUsed="0" w:qFormat="1"/>
+    <w:lsdException w:name="Intense Emphasis" w:uiPriority="21" w:unhideWhenUsed="0" w:qFormat="1"/>
+    <w:lsdException w:name="Subtle Reference" w:uiPriority="31" w:unhideWhenUsed="0" w:qFormat="1"/>
+    <w:lsdException w:name="Intense Reference" w:uiPriority="32" w:unhideWhenUsed="0" w:qFormat="1"/>
+    <w:lsdException w:name="Book Title" w:uiPriority="33" w:unhideWhenUsed="0" w:qFormat="1"/>
+    <w:lsdException w:name="Bibliography" w:uiPriority="37"/>
+    <w:lsdException w:name="TOC Heading" w:uiPriority="39" w:qFormat="1"/>
+  </w:latentStyles>
+  <w:style w:type="paragraph" w:default="1" w:styleId="Normal">
+    <w:name w:val="Normal"/>
+    <w:qFormat/>
+    <w:rsid w:val="00AF6D44"/>
+  </w:style>
+  <w:style w:type="paragraph" w:styleId="Heading1">
+    <w:name w:val="heading 1"/>
+    <w:basedOn w:val="Normal"/>
+    <w:next w:val="Normal"/>
+    <w:link w:val="Heading1Char"/>
+    <w:uiPriority w:val="9"/>
+    <w:rsid w:val="00AD76E2"/>
+    <w:pPr>
+      <w:keepNext/>
+      <w:keepLines/>
+      <w:spacing w:before="240"/>
+      <w:outlineLvl w:val="0"/>
+    </w:pPr>
+    <w:rPr>
+      <w:rFonts w:asciiTheme="majorHAnsi" w:eastAsiaTheme="majorEastAsia" w:hAnsiTheme="majorHAnsi" w:cstheme="majorBidi"/>
+      <w:color w:val="548AB7" w:themeColor="accent1" w:themeShade="BF"/>
+      <w:sz w:val="32"/>
+      <w:szCs w:val="32"/>
+    </w:rPr>
+  </w:style>
+  <w:style w:type="paragraph" w:styleId="Heading2">
+    <w:name w:val="heading 2"/>
+    <w:basedOn w:val="Normal"/>
+    <w:next w:val="Normal"/>
+    <w:link w:val="Heading2Char"/>
+    <w:uiPriority w:val="9"/>
+    <w:qFormat/>
+    <w:rsid w:val="004D3011"/>
+    <w:pPr>
+      <w:keepNext/>
+      <w:keepLines/>
+      <w:pBdr>
+        <w:bottom w:val="single" w:sz="8" w:space="1" w:color="94B6D2" w:themeColor="accent1"/>
+      </w:pBdr>
+      <w:spacing w:before="240" w:after="120"/>
+      <w:outlineLvl w:val="1"/>
+    </w:pPr>
+    <w:rPr>
+      <w:rFonts w:asciiTheme="majorHAnsi" w:eastAsiaTheme="majorEastAsia" w:hAnsiTheme="majorHAnsi" w:cstheme="majorBidi"/>
+      <w:b/>
+      <w:bCs/>
+      <w:caps/>
+      <w:sz w:val="22"/>
+      <w:szCs w:val="26"/>
+    </w:rPr>
+  </w:style>
+  <w:style w:type="paragraph" w:styleId="Heading3">
+    <w:name w:val="heading 3"/>
+    <w:basedOn w:val="Normal"/>
+    <w:next w:val="Normal"/>
+    <w:link w:val="Heading3Char"/>
+    <w:uiPriority w:val="9"/>
+    <w:qFormat/>
+    <w:rsid w:val="00BE2258"/>
+    <w:pPr>
+      <w:keepNext/>
+      <w:keepLines/>
+      <w:spacing w:before="240" w:after="120"/>
+      <w:outlineLvl w:val="2"/>
+    </w:pPr>
+    <w:rPr>
+      <w:rFonts w:asciiTheme="majorHAnsi" w:eastAsiaTheme="majorEastAsia" w:hAnsiTheme="majorHAnsi" w:cstheme="majorBidi"/>
+      <w:b/>
+      <w:caps/>
+      <w:color w:val="355D7E" w:themeColor="accent1" w:themeShade="80"/>
+      <w:sz w:val="22"/>
+      <w:szCs w:val="24"/>
+    </w:rPr>
+  </w:style>
+  <w:style w:type="paragraph" w:styleId="Heading4">
+    <w:name w:val="heading 4"/>
+    <w:basedOn w:val="Normal"/>
+    <w:next w:val="Normal"/>
+    <w:link w:val="Heading4Char"/>
+    <w:uiPriority w:val="9"/>
+    <w:qFormat/>
+    <w:rsid w:val="00B359E4"/>
+    <w:pPr>
+      <w:outlineLvl w:val="3"/>
+    </w:pPr>
+    <w:rPr>
+      <w:b/>
+    </w:rPr>
+  </w:style>
+  <w:style w:type="character" w:default="1" w:styleId="DefaultParagraphFont">
+    <w:name w:val="Default Paragraph Font"/>
+    <w:uiPriority w:val="1"/>
+    <w:semiHidden/>
+    <w:unhideWhenUsed/>
+  </w:style>
+  <w:style w:type="table" w:default="1" w:styleId="TableNormal">
+    <w:name w:val="Normal Table"/>
+    <w:uiPriority w:val="99"/>
+    <w:semiHidden/>
+    <w:unhideWhenUsed/>
+    <w:tblPr>
+      <w:tblInd w:w="0" w:type="dxa"/>
+      <w:tblCellMar>
+        <w:top w:w="0" w:type="dxa"/>
+        <w:left w:w="108" w:type="dxa"/>
+        <w:bottom w:w="0" w:type="dxa"/>
+        <w:right w:w="108" w:type="dxa"/>
+      </w:tblCellMar>
+    </w:tblPr>
+  </w:style>
+  <w:style w:type="numbering" w:default="1" w:styleId="NoList">
+    <w:name w:val="No List"/>
+    <w:uiPriority w:val="99"/>
+    <w:semiHidden/>
+    <w:unhideWhenUsed/>
+  </w:style>
+  <w:style w:type="character" w:customStyle="1" w:styleId="Heading2Char">
+    <w:name w:val="Heading 2 Char"/>
+    <w:basedOn w:val="DefaultParagraphFont"/>
+    <w:link w:val="Heading2"/>
+    <w:uiPriority w:val="9"/>
+    <w:rsid w:val="004D3011"/>
+    <w:rPr>
+      <w:rFonts w:asciiTheme="majorHAnsi" w:eastAsiaTheme="majorEastAsia" w:hAnsiTheme="majorHAnsi" w:cstheme="majorBidi"/>
+      <w:b/>
+      <w:bCs/>
+      <w:caps/>
+      <w:sz w:val="22"/>
+      <w:szCs w:val="26"/>
+    </w:rPr>
+  </w:style>
+  <w:style w:type="paragraph" w:styleId="Title">
+    <w:name w:val="Title"/>
+    <w:basedOn w:val="Normal"/>
+    <w:next w:val="Normal"/>
+    <w:link w:val="TitleChar"/>
+    <w:uiPriority w:val="10"/>
+    <w:qFormat/>
+    <w:rsid w:val="001B2ABD"/>
+    <w:rPr>
+      <w:caps/>
+      <w:color w:val="000000" w:themeColor="text1"/>
+      <w:sz w:val="96"/>
+      <w:szCs w:val="76"/>
+    </w:rPr>
+  </w:style>
+  <w:style w:type="character" w:customStyle="1" w:styleId="TitleChar">
+    <w:name w:val="Title Char"/>
+    <w:basedOn w:val="DefaultParagraphFont"/>
+    <w:link w:val="Title"/>
+    <w:uiPriority w:val="10"/>
+    <w:rsid w:val="001B2ABD"/>
+    <w:rPr>
+      <w:caps/>
+      <w:color w:val="000000" w:themeColor="text1"/>
+      <w:sz w:val="96"/>
+      <w:szCs w:val="76"/>
+    </w:rPr>
+  </w:style>
+  <w:style w:type="character" w:styleId="Emphasis">
+    <w:name w:val="Emphasis"/>
+    <w:basedOn w:val="DefaultParagraphFont"/>
+    <w:uiPriority w:val="11"/>
+    <w:semiHidden/>
+    <w:qFormat/>
+    <w:rsid w:val="00E25A26"/>
+    <w:rPr>
+      <w:i/>
+      <w:iCs/>
+    </w:rPr>
+  </w:style>
+  <w:style w:type="character" w:customStyle="1" w:styleId="Heading1Char">
+    <w:name w:val="Heading 1 Char"/>
+    <w:basedOn w:val="DefaultParagraphFont"/>
+    <w:link w:val="Heading1"/>
+    <w:uiPriority w:val="9"/>
+    <w:rsid w:val="00AD76E2"/>
+    <w:rPr>
+      <w:rFonts w:asciiTheme="majorHAnsi" w:eastAsiaTheme="majorEastAsia" w:hAnsiTheme="majorHAnsi" w:cstheme="majorBidi"/>
+      <w:color w:val="548AB7" w:themeColor="accent1" w:themeShade="BF"/>
+      <w:sz w:val="32"/>
+      <w:szCs w:val="32"/>
+    </w:rPr>
+  </w:style>
+  <w:style w:type="paragraph" w:styleId="Date">
+    <w:name w:val="Date"/>
+    <w:basedOn w:val="Normal"/>
+    <w:next w:val="Normal"/>
+    <w:link w:val="DateChar"/>
+    <w:uiPriority w:val="99"/>
+    <w:qFormat/>
+    <w:rsid w:val="00036450"/>
+  </w:style>
+  <w:style w:type="character" w:customStyle="1" w:styleId="DateChar">
+    <w:name w:val="Date Char"/>
+    <w:basedOn w:val="DefaultParagraphFont"/>
+    <w:link w:val="Date"/>
+    <w:uiPriority w:val="99"/>
+    <w:rsid w:val="00036450"/>
+    <w:rPr>
+      <w:sz w:val="18"/>
+      <w:szCs w:val="22"/>
+    </w:rPr>
+  </w:style>
+  <w:style w:type="character" w:styleId="Hyperlink">
+    <w:name w:val="Hyperlink"/>
+    <w:basedOn w:val="DefaultParagraphFont"/>
+    <w:uiPriority w:val="99"/>
+    <w:unhideWhenUsed/>
+    <w:rsid w:val="00281FD5"/>
+    <w:rPr>
+      <w:color w:val="B85A22" w:themeColor="accent2" w:themeShade="BF"/>
+      <w:u w:val="single"/>
+    </w:rPr>
+  </w:style>
+  <w:style w:type="character" w:customStyle="1" w:styleId="UnresolvedMention">
+    <w:name w:val="Unresolved Mention"/>
+    <w:basedOn w:val="DefaultParagraphFont"/>
+    <w:uiPriority w:val="99"/>
+    <w:semiHidden/>
+    <w:rsid w:val="004813B3"/>
+    <w:rPr>
+      <w:color w:val="605E5C"/>
+      <w:shd w:val="clear" w:color="auto" w:fill="E1DFDD"/>
+    </w:rPr>
+  </w:style>
+  <w:style w:type="paragraph" w:styleId="Header">
+    <w:name w:val="header"/>
+    <w:basedOn w:val="Normal"/>
+    <w:link w:val="HeaderChar"/>
+    <w:uiPriority w:val="99"/>
+    <w:semiHidden/>
+    <w:rsid w:val="000C45FF"/>
+    <w:pPr>
+      <w:tabs>
+        <w:tab w:val="center" w:pos="4680"/>
+        <w:tab w:val="right" w:pos="9360"/>
+      </w:tabs>
+    </w:pPr>
+  </w:style>
+  <w:style w:type="character" w:customStyle="1" w:styleId="HeaderChar">
+    <w:name w:val="Header Char"/>
+    <w:basedOn w:val="DefaultParagraphFont"/>
+    <w:link w:val="Header"/>
+    <w:uiPriority w:val="99"/>
+    <w:semiHidden/>
+    <w:rsid w:val="000C45FF"/>
+    <w:rPr>
+      <w:sz w:val="22"/>
+      <w:szCs w:val="22"/>
+    </w:rPr>
+  </w:style>
+  <w:style w:type="paragraph" w:styleId="Footer">
+    <w:name w:val="footer"/>
+    <w:basedOn w:val="Normal"/>
+    <w:link w:val="FooterChar"/>
+    <w:uiPriority w:val="99"/>
+    <w:semiHidden/>
+    <w:rsid w:val="000C45FF"/>
+    <w:pPr>
+      <w:tabs>
+        <w:tab w:val="center" w:pos="4680"/>
+        <w:tab w:val="right" w:pos="9360"/>
+      </w:tabs>
+    </w:pPr>
+  </w:style>
+  <w:style w:type="character" w:customStyle="1" w:styleId="FooterChar">
+    <w:name w:val="Footer Char"/>
+    <w:basedOn w:val="DefaultParagraphFont"/>
+    <w:link w:val="Footer"/>
+    <w:uiPriority w:val="99"/>
+    <w:semiHidden/>
+    <w:rsid w:val="000C45FF"/>
+    <w:rPr>
+      <w:sz w:val="22"/>
+      <w:szCs w:val="22"/>
+    </w:rPr>
+  </w:style>
+  <w:style w:type="table" w:styleId="TableGrid">
+    <w:name w:val="Table Grid"/>
+    <w:basedOn w:val="TableNormal"/>
+    <w:uiPriority w:val="39"/>
+    <w:rsid w:val="001B2ABD"/>
+    <w:tblPr>
+      <w:tblInd w:w="0" w:type="dxa"/>
+      <w:tblBorders>
+        <w:top w:val="single" w:sz="4" w:space="0" w:color="auto"/>
+        <w:left w:val="single" w:sz="4" w:space="0" w:color="auto"/>
+        <w:bottom w:val="single" w:sz="4" w:space="0" w:color="auto"/>
+        <w:right w:val="single" w:sz="4" w:space="0" w:color="auto"/>
+        <w:insideH w:val="single" w:sz="4" w:space="0" w:color="auto"/>
+        <w:insideV w:val="single" w:sz="4" w:space="0" w:color="auto"/>
+      </w:tblBorders>
+      <w:tblCellMar>
+        <w:top w:w="0" w:type="dxa"/>
+        <w:left w:w="108" w:type="dxa"/>
+        <w:bottom w:w="0" w:type="dxa"/>
+        <w:right w:w="108" w:type="dxa"/>
+      </w:tblCellMar>
+    </w:tblPr>
+  </w:style>
+  <w:style w:type="character" w:styleId="PlaceholderText">
+    <w:name w:val="Placeholder Text"/>
+    <w:basedOn w:val="DefaultParagraphFont"/>
+    <w:uiPriority w:val="99"/>
+    <w:semiHidden/>
+    <w:rsid w:val="001B2ABD"/>
+    <w:rPr>
+      <w:color w:val="808080"/>
+    </w:rPr>
+  </w:style>
+  <w:style w:type="paragraph" w:styleId="Subtitle">
+    <w:name w:val="Subtitle"/>
+    <w:basedOn w:val="Normal"/>
+    <w:next w:val="Normal"/>
+    <w:link w:val="SubtitleChar"/>
+    <w:uiPriority w:val="11"/>
+    <w:semiHidden/>
+    <w:rsid w:val="001B2ABD"/>
+    <w:rPr>
+      <w:color w:val="000000" w:themeColor="text1"/>
+      <w:spacing w:val="19"/>
+      <w:w w:val="86"/>
+      <w:sz w:val="32"/>
+      <w:szCs w:val="28"/>
+      <w:fitText w:val="2160" w:id="1744560130"/>
+    </w:rPr>
+  </w:style>
+  <w:style w:type="character" w:customStyle="1" w:styleId="SubtitleChar">
+    <w:name w:val="Subtitle Char"/>
+    <w:basedOn w:val="DefaultParagraphFont"/>
+    <w:link w:val="Subtitle"/>
+    <w:uiPriority w:val="11"/>
+    <w:semiHidden/>
+    <w:rsid w:val="0070340F"/>
+    <w:rPr>
+      <w:color w:val="000000" w:themeColor="text1"/>
+      <w:spacing w:val="19"/>
+      <w:w w:val="86"/>
+      <w:sz w:val="32"/>
+      <w:szCs w:val="28"/>
+      <w:fitText w:val="2160" w:id="1744560130"/>
+    </w:rPr>
+  </w:style>
+  <w:style w:type="character" w:customStyle="1" w:styleId="Heading3Char">
+    <w:name w:val="Heading 3 Char"/>
+    <w:basedOn w:val="DefaultParagraphFont"/>
+    <w:link w:val="Heading3"/>
+    <w:uiPriority w:val="9"/>
+    <w:rsid w:val="00BE2258"/>
+    <w:rPr>
+      <w:rFonts w:asciiTheme="majorHAnsi" w:eastAsiaTheme="majorEastAsia" w:hAnsiTheme="majorHAnsi" w:cstheme="majorBidi"/>
+      <w:b/>
+      <w:caps/>
+      <w:color w:val="355D7E" w:themeColor="accent1" w:themeShade="80"/>
+      <w:sz w:val="22"/>
+      <w:szCs w:val="24"/>
+    </w:rPr>
+  </w:style>
+  <w:style w:type="character" w:customStyle="1" w:styleId="Heading4Char">
+    <w:name w:val="Heading 4 Char"/>
+    <w:basedOn w:val="DefaultParagraphFont"/>
+    <w:link w:val="Heading4"/>
+    <w:uiPriority w:val="9"/>
+    <w:rsid w:val="00B359E4"/>
+    <w:rPr>
+      <w:b/>
+      <w:sz w:val="18"/>
+      <w:szCs w:val="22"/>
+    </w:rPr>
+  </w:style>
+  <w:style w:type="paragraph" w:styleId="ListBullet">
+    <w:name w:val="List Bullet"/>
+    <w:basedOn w:val="Normal"/>
+    <w:uiPriority w:val="11"/>
+    <w:qFormat/>
+    <w:rsid w:val="00094FD6"/>
+    <w:pPr>
+      <w:numPr>
+        <w:numId w:val="1"/>
+      </w:numPr>
+      <w:ind w:left="420"/>
+    </w:pPr>
+    <w:rPr>
+      <w:rFonts w:eastAsiaTheme="minorHAnsi"/>
+      <w:color w:val="595959" w:themeColor="text1" w:themeTint="A6"/>
+      <w:lang w:eastAsia="en-US"/>
+    </w:rPr>
+  </w:style>
+  <w:style w:type="paragraph" w:styleId="NoSpacing">
+    <w:name w:val="No Spacing"/>
+    <w:uiPriority w:val="1"/>
+    <w:semiHidden/>
+    <w:rsid w:val="000041C4"/>
+    <w:rPr>
+      <w:szCs w:val="22"/>
+    </w:rPr>
+  </w:style>
+  <w:style w:type="paragraph" w:styleId="ListParagraph">
+    <w:name w:val="List Paragraph"/>
+    <w:basedOn w:val="Normal"/>
+    <w:uiPriority w:val="34"/>
+    <w:semiHidden/>
+    <w:qFormat/>
+    <w:rsid w:val="0030255F"/>
+    <w:pPr>
+      <w:ind w:left="720"/>
+      <w:contextualSpacing/>
+    </w:pPr>
+  </w:style>
+  <w:style w:type="paragraph" w:styleId="BalloonText">
+    <w:name w:val="Balloon Text"/>
+    <w:basedOn w:val="Normal"/>
+    <w:link w:val="BalloonTextChar"/>
+    <w:uiPriority w:val="99"/>
+    <w:semiHidden/>
+    <w:unhideWhenUsed/>
+    <w:rsid w:val="00967331"/>
+    <w:rPr>
+      <w:rFonts w:ascii="Tahoma" w:hAnsi="Tahoma" w:cs="Tahoma"/>
+      <w:sz w:val="16"/>
+      <w:szCs w:val="16"/>
+    </w:rPr>
+  </w:style>
+  <w:style w:type="character" w:customStyle="1" w:styleId="BalloonTextChar">
+    <w:name w:val="Balloon Text Char"/>
+    <w:basedOn w:val="DefaultParagraphFont"/>
+    <w:link w:val="BalloonText"/>
+    <w:uiPriority w:val="99"/>
+    <w:semiHidden/>
+    <w:rsid w:val="00967331"/>
+    <w:rPr>
+      <w:rFonts w:ascii="Tahoma" w:hAnsi="Tahoma" w:cs="Tahoma"/>
+      <w:sz w:val="16"/>
+      <w:szCs w:val="16"/>
+    </w:rPr>
+  </w:style>
 </w:styles>
 </file>
 
 <file path=word/glossary/document.xml><?xml version="1.0" encoding="utf-8"?>
-<w:glossaryDocument xmlns:wpc="http://schemas.microsoft.com/office/word/2010/wordprocessingCanvas" xmlns:cx="http://schemas.microsoft.com/office/drawing/2014/chartex" xmlns:cx1="http://schemas.microsoft.com/office/drawing/2015/9/8/chartex" xmlns:cx2="http://schemas.microsoft.com/office/drawing/2015/10/21/chartex" xmlns:cx3="http://schemas.microsoft.com/office/drawing/2016/5/9/chartex" xmlns:cx4="http://schemas.microsoft.com/office/drawing/2016/5/10/chartex" xmlns:cx5="http://schemas.microsoft.com/office/drawing/2016/5/11/chartex" xmlns:cx6="http://schemas.microsoft.com/office/drawing/2016/5/12/chartex" xmlns:cx7="http://schemas.microsoft.com/office/drawing/2016/5/13/chartex" xmlns:cx8="http://schemas.microsoft.com/office/drawing/2016/5/14/chartex" xmlns:mc="http://schemas.openxmlformats.org/markup-compatibility/2006" xmlns:aink="http://schemas.microsoft.com/office/drawing/2016/ink" xmlns:am3d="http://schemas.microsoft.com/office/drawing/2017/model3d" xmlns:o="urn:schemas-microsoft-com:office:office" xmlns:r="http://schemas.openxmlformats.org/officeDocument/2006/relationships" xmlns:m="http://schemas.openxmlformats.org/officeDocument/2006/math" xmlns:v="urn:schemas-microsoft-com:vml" xmlns:wp14="http://schemas.microsoft.com/office/word/2010/wordprocessingDrawing" xmlns:wp="http://schemas.openxmlformats.org/drawingml/2006/wordprocessingDrawing" xmlns:w10="urn:schemas-microsoft-com:office:word" xmlns:w="http://schemas.openxmlformats.org/wordprocessingml/2006/main" xmlns:w14="http://schemas.microsoft.com/office/word/2010/wordml" xmlns:w15="http://schemas.microsoft.com/office/word/2012/wordml" xmlns:w16cex="http://schemas.microsoft.com/office/word/2018/wordml/cex" xmlns:w16cid="http://schemas.microsoft.com/office/word/2016/wordml/cid" xmlns:w16="http://schemas.microsoft.com/office/word/2018/wordml" xmlns:w16sdtdh="http://schemas.microsoft.com/office/word/2020/wordml/sdtdatahash" xmlns:w16se="http://schemas.microsoft.com/office/word/2015/wordml/symex" xmlns:wpg="http://schemas.microsoft.com/office/word/2010/wordprocessingGroup" xmlns:wpi="http://schemas.microsoft.com/office/word/2010/wordprocessingInk" xmlns:wne="http://schemas.microsoft.com/office/word/2006/wordml" xmlns:wps="http://schemas.microsoft.com/office/word/2010/wordprocessingShape" mc:Ignorable="w14 w15 w16se w16cid w16 w16cex w16sdtdh wp14">
+<w:glossaryDocument xmlns:wpc="http://schemas.microsoft.com/office/word/2010/wordprocessingCanvas" xmlns:mc="http://schemas.openxmlformats.org/markup-compatibility/2006" xmlns:o="urn:schemas-microsoft-com:office:office" xmlns:r="http://schemas.openxmlformats.org/officeDocument/2006/relationships" xmlns:m="http://schemas.openxmlformats.org/officeDocument/2006/math" xmlns:v="urn:schemas-microsoft-com:vml" xmlns:wp14="http://schemas.microsoft.com/office/word/2010/wordprocessingDrawing" xmlns:wp="http://schemas.openxmlformats.org/drawingml/2006/wordprocessingDrawing" xmlns:w10="urn:schemas-microsoft-com:office:word" xmlns:w="http://schemas.openxmlformats.org/wordprocessingml/2006/main" xmlns:w14="http://schemas.microsoft.com/office/word/2010/wordml" xmlns:wpg="http://schemas.microsoft.com/office/word/2010/wordprocessingGroup" xmlns:wpi="http://schemas.microsoft.com/office/word/2010/wordprocessingInk" xmlns:wne="http://schemas.microsoft.com/office/word/2006/wordml" xmlns:wps="http://schemas.microsoft.com/office/word/2010/wordprocessingShape" mc:Ignorable="w14 wp14">
   <w:docParts>
     <w:docPart>
       <w:docPartPr>
@@ -2770,7 +3213,7 @@
 </file>
 
 <file path=word/glossary/fontTable.xml><?xml version="1.0" encoding="utf-8"?>
-<w:fonts xmlns:mc="http://schemas.openxmlformats.org/markup-compatibility/2006" xmlns:r="http://schemas.openxmlformats.org/officeDocument/2006/relationships" xmlns:w="http://schemas.openxmlformats.org/wordprocessingml/2006/main" xmlns:w14="http://schemas.microsoft.com/office/word/2010/wordml" xmlns:w15="http://schemas.microsoft.com/office/word/2012/wordml" xmlns:w16cex="http://schemas.microsoft.com/office/word/2018/wordml/cex" xmlns:w16cid="http://schemas.microsoft.com/office/word/2016/wordml/cid" xmlns:w16="http://schemas.microsoft.com/office/word/2018/wordml" xmlns:w16sdtdh="http://schemas.microsoft.com/office/word/2020/wordml/sdtdatahash" xmlns:w16se="http://schemas.microsoft.com/office/word/2015/wordml/symex" mc:Ignorable="w14 w15 w16se w16cid w16 w16cex w16sdtdh">
+<w:fonts xmlns:mc="http://schemas.openxmlformats.org/markup-compatibility/2006" xmlns:r="http://schemas.openxmlformats.org/officeDocument/2006/relationships" xmlns:w="http://schemas.openxmlformats.org/wordprocessingml/2006/main" xmlns:w14="http://schemas.microsoft.com/office/word/2010/wordml" mc:Ignorable="w14">
   <w:font w:name="Symbol">
     <w:panose1 w:val="05050102010706020507"/>
     <w:charset w:val="02"/>
@@ -2807,12 +3250,19 @@
     <w:sig w:usb0="00000287" w:usb1="00000000" w:usb2="00000000" w:usb3="00000000" w:csb0="0000009F" w:csb1="00000000"/>
   </w:font>
   <w:font w:name="Meiryo">
-    <w:altName w:val="メイリオ"/>
+    <w:altName w:val="MS Gothic"/>
     <w:panose1 w:val="020B0604030504040204"/>
     <w:charset w:val="80"/>
     <w:family w:val="swiss"/>
     <w:pitch w:val="variable"/>
     <w:sig w:usb0="E00002FF" w:usb1="6AC7FFFF" w:usb2="08000012" w:usb3="00000000" w:csb0="0002009F" w:csb1="00000000"/>
+  </w:font>
+  <w:font w:name="Tahoma">
+    <w:panose1 w:val="020B0604030504040204"/>
+    <w:charset w:val="00"/>
+    <w:family w:val="swiss"/>
+    <w:pitch w:val="variable"/>
+    <w:sig w:usb0="E1002EFF" w:usb1="C000605B" w:usb2="00000029" w:usb3="00000000" w:csb0="000101FF" w:csb1="00000000"/>
   </w:font>
   <w:font w:name="Calibri">
     <w:panose1 w:val="020F0502020204030204"/>
@@ -2821,19 +3271,19 @@
     <w:pitch w:val="variable"/>
     <w:sig w:usb0="E4002EFF" w:usb1="C000247B" w:usb2="00000009" w:usb3="00000000" w:csb0="000001FF" w:csb1="00000000"/>
   </w:font>
-  <w:font w:name="Calibri Light">
-    <w:panose1 w:val="020F0302020204030204"/>
+  <w:font w:name="Cambria">
+    <w:panose1 w:val="02040503050406030204"/>
     <w:charset w:val="00"/>
-    <w:family w:val="swiss"/>
+    <w:family w:val="roman"/>
     <w:pitch w:val="variable"/>
-    <w:sig w:usb0="E4002EFF" w:usb1="C000247B" w:usb2="00000009" w:usb3="00000000" w:csb0="000001FF" w:csb1="00000000"/>
+    <w:sig w:usb0="E00006FF" w:usb1="420024FF" w:usb2="02000000" w:usb3="00000000" w:csb0="0000019F" w:csb1="00000000"/>
   </w:font>
 </w:fonts>
 </file>
 
 <file path=word/glossary/numbering.xml><?xml version="1.0" encoding="utf-8"?>
-<w:numbering xmlns:wpc="http://schemas.microsoft.com/office/word/2010/wordprocessingCanvas" xmlns:cx="http://schemas.microsoft.com/office/drawing/2014/chartex" xmlns:cx1="http://schemas.microsoft.com/office/drawing/2015/9/8/chartex" xmlns:cx2="http://schemas.microsoft.com/office/drawing/2015/10/21/chartex" xmlns:cx3="http://schemas.microsoft.com/office/drawing/2016/5/9/chartex" xmlns:cx4="http://schemas.microsoft.com/office/drawing/2016/5/10/chartex" xmlns:cx5="http://schemas.microsoft.com/office/drawing/2016/5/11/chartex" xmlns:cx6="http://schemas.microsoft.com/office/drawing/2016/5/12/chartex" xmlns:cx7="http://schemas.microsoft.com/office/drawing/2016/5/13/chartex" xmlns:cx8="http://schemas.microsoft.com/office/drawing/2016/5/14/chartex" xmlns:mc="http://schemas.openxmlformats.org/markup-compatibility/2006" xmlns:aink="http://schemas.microsoft.com/office/drawing/2016/ink" xmlns:am3d="http://schemas.microsoft.com/office/drawing/2017/model3d" xmlns:o="urn:schemas-microsoft-com:office:office" xmlns:r="http://schemas.openxmlformats.org/officeDocument/2006/relationships" xmlns:m="http://schemas.openxmlformats.org/officeDocument/2006/math" xmlns:v="urn:schemas-microsoft-com:vml" xmlns:wp14="http://schemas.microsoft.com/office/word/2010/wordprocessingDrawing" xmlns:wp="http://schemas.openxmlformats.org/drawingml/2006/wordprocessingDrawing" xmlns:w10="urn:schemas-microsoft-com:office:word" xmlns:w="http://schemas.openxmlformats.org/wordprocessingml/2006/main" xmlns:w14="http://schemas.microsoft.com/office/word/2010/wordml" xmlns:w15="http://schemas.microsoft.com/office/word/2012/wordml" xmlns:w16cex="http://schemas.microsoft.com/office/word/2018/wordml/cex" xmlns:w16cid="http://schemas.microsoft.com/office/word/2016/wordml/cid" xmlns:w16="http://schemas.microsoft.com/office/word/2018/wordml" xmlns:w16sdtdh="http://schemas.microsoft.com/office/word/2020/wordml/sdtdatahash" xmlns:w16se="http://schemas.microsoft.com/office/word/2015/wordml/symex" xmlns:wpg="http://schemas.microsoft.com/office/word/2010/wordprocessingGroup" xmlns:wpi="http://schemas.microsoft.com/office/word/2010/wordprocessingInk" xmlns:wne="http://schemas.microsoft.com/office/word/2006/wordml" xmlns:wps="http://schemas.microsoft.com/office/word/2010/wordprocessingShape" mc:Ignorable="w14 w15 w16se w16cid w16 w16cex w16sdtdh wp14">
-  <w:abstractNum w:abstractNumId="0" w15:restartNumberingAfterBreak="0">
+<w:numbering xmlns:wpc="http://schemas.microsoft.com/office/word/2010/wordprocessingCanvas" xmlns:mc="http://schemas.openxmlformats.org/markup-compatibility/2006" xmlns:o="urn:schemas-microsoft-com:office:office" xmlns:r="http://schemas.openxmlformats.org/officeDocument/2006/relationships" xmlns:m="http://schemas.openxmlformats.org/officeDocument/2006/math" xmlns:v="urn:schemas-microsoft-com:vml" xmlns:wp14="http://schemas.microsoft.com/office/word/2010/wordprocessingDrawing" xmlns:wp="http://schemas.openxmlformats.org/drawingml/2006/wordprocessingDrawing" xmlns:w10="urn:schemas-microsoft-com:office:word" xmlns:w="http://schemas.openxmlformats.org/wordprocessingml/2006/main" xmlns:w14="http://schemas.microsoft.com/office/word/2010/wordml" xmlns:wpg="http://schemas.microsoft.com/office/word/2010/wordprocessingGroup" xmlns:wpi="http://schemas.microsoft.com/office/word/2010/wordprocessingInk" xmlns:wne="http://schemas.microsoft.com/office/word/2006/wordml" xmlns:wps="http://schemas.microsoft.com/office/word/2010/wordprocessingShape" mc:Ignorable="w14 wp14">
+  <w:abstractNum w:abstractNumId="0">
     <w:nsid w:val="19FD4007"/>
     <w:multiLevelType w:val="multilevel"/>
     <w:tmpl w:val="9148F2AC"/>
@@ -2847,7 +3297,7 @@
       </w:pPr>
       <w:rPr>
         <w:rFonts w:ascii="Symbol" w:hAnsi="Symbol" w:hint="default"/>
-        <w:color w:val="4472C4" w:themeColor="accent1"/>
+        <w:color w:val="4F81BD" w:themeColor="accent1"/>
         <w:sz w:val="24"/>
       </w:rPr>
     </w:lvl>
@@ -2861,7 +3311,7 @@
       </w:pPr>
       <w:rPr>
         <w:rFonts w:ascii="Courier New" w:hAnsi="Courier New" w:hint="default"/>
-        <w:color w:val="4472C4" w:themeColor="accent1"/>
+        <w:color w:val="4F81BD" w:themeColor="accent1"/>
         <w:sz w:val="24"/>
       </w:rPr>
     </w:lvl>
@@ -2875,7 +3325,7 @@
       </w:pPr>
       <w:rPr>
         <w:rFonts w:ascii="Wingdings" w:hAnsi="Wingdings" w:hint="default"/>
-        <w:color w:val="4472C4" w:themeColor="accent1"/>
+        <w:color w:val="4F81BD" w:themeColor="accent1"/>
         <w:sz w:val="24"/>
       </w:rPr>
     </w:lvl>
@@ -2952,7 +3402,7 @@
       </w:rPr>
     </w:lvl>
   </w:abstractNum>
-  <w:abstractNum w:abstractNumId="1" w15:restartNumberingAfterBreak="0">
+  <w:abstractNum w:abstractNumId="1">
     <w:nsid w:val="2FE75ADE"/>
     <w:multiLevelType w:val="multilevel"/>
     <w:tmpl w:val="701440CA"/>
@@ -3065,7 +3515,7 @@
       </w:pPr>
     </w:lvl>
   </w:abstractNum>
-  <w:abstractNum w:abstractNumId="2" w15:restartNumberingAfterBreak="0">
+  <w:abstractNum w:abstractNumId="2">
     <w:nsid w:val="374520D9"/>
     <w:multiLevelType w:val="multilevel"/>
     <w:tmpl w:val="BEE4B0B6"/>
@@ -3178,7 +3628,7 @@
       </w:pPr>
     </w:lvl>
   </w:abstractNum>
-  <w:abstractNum w:abstractNumId="3" w15:restartNumberingAfterBreak="0">
+  <w:abstractNum w:abstractNumId="3">
     <w:nsid w:val="468C1FD1"/>
     <w:multiLevelType w:val="multilevel"/>
     <w:tmpl w:val="AF26B046"/>
@@ -3291,7 +3741,7 @@
       </w:pPr>
     </w:lvl>
   </w:abstractNum>
-  <w:abstractNum w:abstractNumId="4" w15:restartNumberingAfterBreak="0">
+  <w:abstractNum w:abstractNumId="4">
     <w:nsid w:val="6040395C"/>
     <w:multiLevelType w:val="multilevel"/>
     <w:tmpl w:val="672C5C70"/>
@@ -3531,22 +3981,22 @@
 </file>
 
 <file path=word/glossary/settings.xml><?xml version="1.0" encoding="utf-8"?>
-<w:settings xmlns:mc="http://schemas.openxmlformats.org/markup-compatibility/2006" xmlns:o="urn:schemas-microsoft-com:office:office" xmlns:r="http://schemas.openxmlformats.org/officeDocument/2006/relationships" xmlns:m="http://schemas.openxmlformats.org/officeDocument/2006/math" xmlns:v="urn:schemas-microsoft-com:vml" xmlns:w10="urn:schemas-microsoft-com:office:word" xmlns:w="http://schemas.openxmlformats.org/wordprocessingml/2006/main" xmlns:w14="http://schemas.microsoft.com/office/word/2010/wordml" xmlns:w15="http://schemas.microsoft.com/office/word/2012/wordml" xmlns:w16cex="http://schemas.microsoft.com/office/word/2018/wordml/cex" xmlns:w16cid="http://schemas.microsoft.com/office/word/2016/wordml/cid" xmlns:w16="http://schemas.microsoft.com/office/word/2018/wordml" xmlns:w16sdtdh="http://schemas.microsoft.com/office/word/2020/wordml/sdtdatahash" xmlns:w16se="http://schemas.microsoft.com/office/word/2015/wordml/symex" xmlns:sl="http://schemas.openxmlformats.org/schemaLibrary/2006/main" mc:Ignorable="w14 w15 w16se w16cid w16 w16cex w16sdtdh">
+<w:settings xmlns:mc="http://schemas.openxmlformats.org/markup-compatibility/2006" xmlns:o="urn:schemas-microsoft-com:office:office" xmlns:r="http://schemas.openxmlformats.org/officeDocument/2006/relationships" xmlns:m="http://schemas.openxmlformats.org/officeDocument/2006/math" xmlns:v="urn:schemas-microsoft-com:vml" xmlns:w10="urn:schemas-microsoft-com:office:word" xmlns:w="http://schemas.openxmlformats.org/wordprocessingml/2006/main" xmlns:w14="http://schemas.microsoft.com/office/word/2010/wordml" xmlns:sl="http://schemas.openxmlformats.org/schemaLibrary/2006/main" mc:Ignorable="w14">
   <w:view w:val="normal"/>
   <w:defaultTabStop w:val="720"/>
   <w:characterSpacingControl w:val="doNotCompress"/>
   <w:compat>
     <w:applyBreakingRules/>
     <w:useFELayout/>
-    <w:compatSetting w:name="compatibilityMode" w:uri="http://schemas.microsoft.com/office/word" w:val="15"/>
+    <w:compatSetting w:name="compatibilityMode" w:uri="http://schemas.microsoft.com/office/word" w:val="14"/>
     <w:compatSetting w:name="overrideTableStyleFontSizeAndJustification" w:uri="http://schemas.microsoft.com/office/word" w:val="1"/>
     <w:compatSetting w:name="enableOpenTypeFeatures" w:uri="http://schemas.microsoft.com/office/word" w:val="1"/>
     <w:compatSetting w:name="doNotFlipMirrorIndents" w:uri="http://schemas.microsoft.com/office/word" w:val="1"/>
-    <w:compatSetting w:name="differentiateMultirowTableHeaders" w:uri="http://schemas.microsoft.com/office/word" w:val="1"/>
-    <w:compatSetting w:name="useWord2013TrackBottomHyphenation" w:uri="http://schemas.microsoft.com/office/word" w:val="0"/>
   </w:compat>
   <w:rsids>
     <w:rsidRoot w:val="00BC61A4"/>
+    <w:rsid w:val="00681914"/>
+    <w:rsid w:val="00A72B73"/>
     <w:rsid w:val="00BC61A4"/>
     <w:rsid w:val="00D67D5B"/>
   </w:rsids>
@@ -3567,12 +4017,11 @@
   <w:clrSchemeMapping w:bg1="light1" w:t1="dark1" w:bg2="light2" w:t2="dark2" w:accent1="accent1" w:accent2="accent2" w:accent3="accent3" w:accent4="accent4" w:accent5="accent5" w:accent6="accent6" w:hyperlink="hyperlink" w:followedHyperlink="followedHyperlink"/>
   <w:decimalSymbol w:val="."/>
   <w:listSeparator w:val=","/>
-  <w15:chartTrackingRefBased/>
 </w:settings>
 </file>
 
 <file path=word/glossary/styles.xml><?xml version="1.0" encoding="utf-8"?>
-<w:styles xmlns:mc="http://schemas.openxmlformats.org/markup-compatibility/2006" xmlns:r="http://schemas.openxmlformats.org/officeDocument/2006/relationships" xmlns:w="http://schemas.openxmlformats.org/wordprocessingml/2006/main" xmlns:w14="http://schemas.microsoft.com/office/word/2010/wordml" xmlns:w15="http://schemas.microsoft.com/office/word/2012/wordml" xmlns:w16cex="http://schemas.microsoft.com/office/word/2018/wordml/cex" xmlns:w16cid="http://schemas.microsoft.com/office/word/2016/wordml/cid" xmlns:w16="http://schemas.microsoft.com/office/word/2018/wordml" xmlns:w16sdtdh="http://schemas.microsoft.com/office/word/2020/wordml/sdtdatahash" xmlns:w16se="http://schemas.microsoft.com/office/word/2015/wordml/symex" mc:Ignorable="w14 w15 w16se w16cid w16 w16cex w16sdtdh">
+<w:styles xmlns:mc="http://schemas.openxmlformats.org/markup-compatibility/2006" xmlns:r="http://schemas.openxmlformats.org/officeDocument/2006/relationships" xmlns:w="http://schemas.openxmlformats.org/wordprocessingml/2006/main" xmlns:w14="http://schemas.microsoft.com/office/word/2010/wordml" mc:Ignorable="w14">
   <w:docDefaults>
     <w:rPrDefault>
       <w:rPr>
@@ -3588,383 +4037,145 @@
       </w:pPr>
     </w:pPrDefault>
   </w:docDefaults>
-  <w:latentStyles w:defLockedState="0" w:defUIPriority="99" w:defSemiHidden="0" w:defUnhideWhenUsed="0" w:defQFormat="0" w:count="376">
-    <w:lsdException w:name="Normal" w:uiPriority="0" w:qFormat="1"/>
-    <w:lsdException w:name="heading 1" w:uiPriority="9" w:qFormat="1"/>
-    <w:lsdException w:name="heading 2" w:semiHidden="1" w:uiPriority="9" w:unhideWhenUsed="1" w:qFormat="1"/>
-    <w:lsdException w:name="heading 3" w:semiHidden="1" w:uiPriority="9" w:unhideWhenUsed="1" w:qFormat="1"/>
-    <w:lsdException w:name="heading 4" w:semiHidden="1" w:uiPriority="9" w:unhideWhenUsed="1" w:qFormat="1"/>
-    <w:lsdException w:name="heading 5" w:semiHidden="1" w:uiPriority="9" w:unhideWhenUsed="1" w:qFormat="1"/>
-    <w:lsdException w:name="heading 6" w:semiHidden="1" w:uiPriority="9" w:unhideWhenUsed="1" w:qFormat="1"/>
-    <w:lsdException w:name="heading 7" w:semiHidden="1" w:uiPriority="9" w:unhideWhenUsed="1" w:qFormat="1"/>
-    <w:lsdException w:name="heading 8" w:semiHidden="1" w:uiPriority="9" w:unhideWhenUsed="1" w:qFormat="1"/>
-    <w:lsdException w:name="heading 9" w:semiHidden="1" w:uiPriority="9" w:unhideWhenUsed="1" w:qFormat="1"/>
-    <w:lsdException w:name="index 1" w:semiHidden="1" w:unhideWhenUsed="1"/>
-    <w:lsdException w:name="index 2" w:semiHidden="1" w:unhideWhenUsed="1"/>
-    <w:lsdException w:name="index 3" w:semiHidden="1" w:unhideWhenUsed="1"/>
-    <w:lsdException w:name="index 4" w:semiHidden="1" w:unhideWhenUsed="1"/>
-    <w:lsdException w:name="index 5" w:semiHidden="1" w:unhideWhenUsed="1"/>
-    <w:lsdException w:name="index 6" w:semiHidden="1" w:unhideWhenUsed="1"/>
-    <w:lsdException w:name="index 7" w:semiHidden="1" w:unhideWhenUsed="1"/>
-    <w:lsdException w:name="index 8" w:semiHidden="1" w:unhideWhenUsed="1"/>
-    <w:lsdException w:name="index 9" w:semiHidden="1" w:unhideWhenUsed="1"/>
-    <w:lsdException w:name="toc 1" w:semiHidden="1" w:uiPriority="39" w:unhideWhenUsed="1"/>
-    <w:lsdException w:name="toc 2" w:semiHidden="1" w:uiPriority="39" w:unhideWhenUsed="1"/>
-    <w:lsdException w:name="toc 3" w:semiHidden="1" w:uiPriority="39" w:unhideWhenUsed="1"/>
-    <w:lsdException w:name="toc 4" w:semiHidden="1" w:uiPriority="39" w:unhideWhenUsed="1"/>
-    <w:lsdException w:name="toc 5" w:semiHidden="1" w:uiPriority="39" w:unhideWhenUsed="1"/>
-    <w:lsdException w:name="toc 6" w:semiHidden="1" w:uiPriority="39" w:unhideWhenUsed="1"/>
-    <w:lsdException w:name="toc 7" w:semiHidden="1" w:uiPriority="39" w:unhideWhenUsed="1"/>
-    <w:lsdException w:name="toc 8" w:semiHidden="1" w:uiPriority="39" w:unhideWhenUsed="1"/>
-    <w:lsdException w:name="toc 9" w:semiHidden="1" w:uiPriority="39" w:unhideWhenUsed="1"/>
-    <w:lsdException w:name="Normal Indent" w:semiHidden="1" w:unhideWhenUsed="1"/>
-    <w:lsdException w:name="footnote text" w:semiHidden="1" w:unhideWhenUsed="1"/>
-    <w:lsdException w:name="annotation text" w:semiHidden="1" w:unhideWhenUsed="1"/>
-    <w:lsdException w:name="header" w:semiHidden="1" w:unhideWhenUsed="1"/>
-    <w:lsdException w:name="footer" w:semiHidden="1" w:unhideWhenUsed="1"/>
-    <w:lsdException w:name="index heading" w:semiHidden="1" w:unhideWhenUsed="1"/>
-    <w:lsdException w:name="caption" w:semiHidden="1" w:uiPriority="35" w:unhideWhenUsed="1" w:qFormat="1"/>
-    <w:lsdException w:name="table of figures" w:semiHidden="1" w:unhideWhenUsed="1"/>
-    <w:lsdException w:name="envelope address" w:semiHidden="1" w:unhideWhenUsed="1"/>
-    <w:lsdException w:name="envelope return" w:semiHidden="1" w:unhideWhenUsed="1"/>
-    <w:lsdException w:name="footnote reference" w:semiHidden="1" w:unhideWhenUsed="1"/>
-    <w:lsdException w:name="annotation reference" w:semiHidden="1" w:unhideWhenUsed="1"/>
-    <w:lsdException w:name="line number" w:semiHidden="1" w:unhideWhenUsed="1"/>
-    <w:lsdException w:name="page number" w:semiHidden="1" w:unhideWhenUsed="1"/>
-    <w:lsdException w:name="endnote reference" w:semiHidden="1" w:unhideWhenUsed="1"/>
-    <w:lsdException w:name="endnote text" w:semiHidden="1" w:unhideWhenUsed="1"/>
-    <w:lsdException w:name="table of authorities" w:semiHidden="1" w:unhideWhenUsed="1"/>
-    <w:lsdException w:name="macro" w:semiHidden="1" w:unhideWhenUsed="1"/>
-    <w:lsdException w:name="toa heading" w:semiHidden="1" w:unhideWhenUsed="1"/>
-    <w:lsdException w:name="List" w:semiHidden="1" w:unhideWhenUsed="1"/>
-    <w:lsdException w:name="List Bullet" w:semiHidden="1" w:unhideWhenUsed="1" w:qFormat="1"/>
-    <w:lsdException w:name="List Number" w:semiHidden="1" w:unhideWhenUsed="1"/>
-    <w:lsdException w:name="List 2" w:semiHidden="1" w:unhideWhenUsed="1"/>
-    <w:lsdException w:name="List 3" w:semiHidden="1" w:unhideWhenUsed="1"/>
-    <w:lsdException w:name="List 4" w:semiHidden="1" w:unhideWhenUsed="1"/>
-    <w:lsdException w:name="List 5" w:semiHidden="1" w:unhideWhenUsed="1"/>
-    <w:lsdException w:name="List Bullet 2" w:semiHidden="1" w:unhideWhenUsed="1"/>
-    <w:lsdException w:name="List Bullet 3" w:semiHidden="1" w:unhideWhenUsed="1"/>
-    <w:lsdException w:name="List Bullet 4" w:semiHidden="1" w:unhideWhenUsed="1"/>
-    <w:lsdException w:name="List Bullet 5" w:semiHidden="1" w:unhideWhenUsed="1"/>
-    <w:lsdException w:name="List Number 2" w:semiHidden="1" w:unhideWhenUsed="1"/>
-    <w:lsdException w:name="List Number 3" w:semiHidden="1" w:unhideWhenUsed="1"/>
-    <w:lsdException w:name="List Number 4" w:semiHidden="1" w:unhideWhenUsed="1"/>
-    <w:lsdException w:name="List Number 5" w:semiHidden="1" w:unhideWhenUsed="1"/>
-    <w:lsdException w:name="Title" w:uiPriority="10" w:qFormat="1"/>
-    <w:lsdException w:name="Closing" w:semiHidden="1" w:unhideWhenUsed="1"/>
-    <w:lsdException w:name="Signature" w:semiHidden="1" w:unhideWhenUsed="1"/>
-    <w:lsdException w:name="Default Paragraph Font" w:semiHidden="1" w:uiPriority="1" w:unhideWhenUsed="1"/>
-    <w:lsdException w:name="Body Text" w:semiHidden="1" w:unhideWhenUsed="1"/>
-    <w:lsdException w:name="Body Text Indent" w:semiHidden="1" w:unhideWhenUsed="1"/>
-    <w:lsdException w:name="List Continue" w:semiHidden="1" w:unhideWhenUsed="1"/>
-    <w:lsdException w:name="List Continue 2" w:semiHidden="1" w:unhideWhenUsed="1"/>
-    <w:lsdException w:name="List Continue 3" w:semiHidden="1" w:unhideWhenUsed="1"/>
-    <w:lsdException w:name="List Continue 4" w:semiHidden="1" w:unhideWhenUsed="1"/>
-    <w:lsdException w:name="List Continue 5" w:semiHidden="1" w:unhideWhenUsed="1"/>
-    <w:lsdException w:name="Message Header" w:semiHidden="1" w:unhideWhenUsed="1"/>
-    <w:lsdException w:name="Subtitle" w:uiPriority="11" w:qFormat="1"/>
-    <w:lsdException w:name="Salutation" w:semiHidden="1" w:unhideWhenUsed="1"/>
-    <w:lsdException w:name="Date" w:semiHidden="1" w:unhideWhenUsed="1"/>
-    <w:lsdException w:name="Body Text First Indent" w:semiHidden="1" w:unhideWhenUsed="1"/>
-    <w:lsdException w:name="Body Text First Indent 2" w:semiHidden="1" w:unhideWhenUsed="1"/>
-    <w:lsdException w:name="Note Heading" w:semiHidden="1" w:unhideWhenUsed="1"/>
-    <w:lsdException w:name="Body Text 2" w:semiHidden="1" w:unhideWhenUsed="1"/>
-    <w:lsdException w:name="Body Text 3" w:semiHidden="1" w:unhideWhenUsed="1"/>
-    <w:lsdException w:name="Body Text Indent 2" w:semiHidden="1" w:unhideWhenUsed="1"/>
-    <w:lsdException w:name="Body Text Indent 3" w:semiHidden="1" w:unhideWhenUsed="1"/>
-    <w:lsdException w:name="Block Text" w:semiHidden="1" w:unhideWhenUsed="1"/>
-    <w:lsdException w:name="Hyperlink" w:semiHidden="1" w:unhideWhenUsed="1"/>
-    <w:lsdException w:name="FollowedHyperlink" w:semiHidden="1" w:unhideWhenUsed="1"/>
-    <w:lsdException w:name="Strong" w:uiPriority="22" w:qFormat="1"/>
-    <w:lsdException w:name="Emphasis" w:uiPriority="20" w:qFormat="1"/>
-    <w:lsdException w:name="Document Map" w:semiHidden="1" w:unhideWhenUsed="1"/>
-    <w:lsdException w:name="Plain Text" w:semiHidden="1" w:unhideWhenUsed="1"/>
-    <w:lsdException w:name="E-mail Signature" w:semiHidden="1" w:unhideWhenUsed="1"/>
-    <w:lsdException w:name="HTML Top of Form" w:semiHidden="1" w:unhideWhenUsed="1"/>
-    <w:lsdException w:name="HTML Bottom of Form" w:semiHidden="1" w:unhideWhenUsed="1"/>
-    <w:lsdException w:name="Normal (Web)" w:semiHidden="1" w:unhideWhenUsed="1"/>
-    <w:lsdException w:name="HTML Acronym" w:semiHidden="1" w:unhideWhenUsed="1"/>
-    <w:lsdException w:name="HTML Address" w:semiHidden="1" w:unhideWhenUsed="1"/>
-    <w:lsdException w:name="HTML Cite" w:semiHidden="1" w:unhideWhenUsed="1"/>
-    <w:lsdException w:name="HTML Code" w:semiHidden="1" w:unhideWhenUsed="1"/>
-    <w:lsdException w:name="HTML Definition" w:semiHidden="1" w:unhideWhenUsed="1"/>
-    <w:lsdException w:name="HTML Keyboard" w:semiHidden="1" w:unhideWhenUsed="1"/>
-    <w:lsdException w:name="HTML Preformatted" w:semiHidden="1" w:unhideWhenUsed="1"/>
-    <w:lsdException w:name="HTML Sample" w:semiHidden="1" w:unhideWhenUsed="1"/>
-    <w:lsdException w:name="HTML Typewriter" w:semiHidden="1" w:unhideWhenUsed="1"/>
-    <w:lsdException w:name="HTML Variable" w:semiHidden="1" w:unhideWhenUsed="1"/>
-    <w:lsdException w:name="Normal Table" w:semiHidden="1" w:unhideWhenUsed="1"/>
-    <w:lsdException w:name="annotation subject" w:semiHidden="1" w:unhideWhenUsed="1"/>
-    <w:lsdException w:name="No List" w:semiHidden="1" w:unhideWhenUsed="1"/>
-    <w:lsdException w:name="Outline List 1" w:semiHidden="1" w:unhideWhenUsed="1"/>
-    <w:lsdException w:name="Outline List 2" w:semiHidden="1" w:unhideWhenUsed="1"/>
-    <w:lsdException w:name="Outline List 3" w:semiHidden="1" w:unhideWhenUsed="1"/>
-    <w:lsdException w:name="Table Simple 1" w:semiHidden="1" w:unhideWhenUsed="1"/>
-    <w:lsdException w:name="Table Simple 2" w:semiHidden="1" w:unhideWhenUsed="1"/>
-    <w:lsdException w:name="Table Simple 3" w:semiHidden="1" w:unhideWhenUsed="1"/>
-    <w:lsdException w:name="Table Classic 1" w:semiHidden="1" w:unhideWhenUsed="1"/>
-    <w:lsdException w:name="Table Classic 2" w:semiHidden="1" w:unhideWhenUsed="1"/>
-    <w:lsdException w:name="Table Classic 3" w:semiHidden="1" w:unhideWhenUsed="1"/>
-    <w:lsdException w:name="Table Classic 4" w:semiHidden="1" w:unhideWhenUsed="1"/>
-    <w:lsdException w:name="Table Colorful 1" w:semiHidden="1" w:unhideWhenUsed="1"/>
-    <w:lsdException w:name="Table Colorful 2" w:semiHidden="1" w:unhideWhenUsed="1"/>
-    <w:lsdException w:name="Table Colorful 3" w:semiHidden="1" w:unhideWhenUsed="1"/>
-    <w:lsdException w:name="Table Columns 1" w:semiHidden="1" w:unhideWhenUsed="1"/>
-    <w:lsdException w:name="Table Columns 2" w:semiHidden="1" w:unhideWhenUsed="1"/>
-    <w:lsdException w:name="Table Columns 3" w:semiHidden="1" w:unhideWhenUsed="1"/>
-    <w:lsdException w:name="Table Columns 4" w:semiHidden="1" w:unhideWhenUsed="1"/>
-    <w:lsdException w:name="Table Columns 5" w:semiHidden="1" w:unhideWhenUsed="1"/>
-    <w:lsdException w:name="Table Grid 1" w:semiHidden="1" w:unhideWhenUsed="1"/>
-    <w:lsdException w:name="Table Grid 2" w:semiHidden="1" w:unhideWhenUsed="1"/>
-    <w:lsdException w:name="Table Grid 3" w:semiHidden="1" w:unhideWhenUsed="1"/>
-    <w:lsdException w:name="Table Grid 4" w:semiHidden="1" w:unhideWhenUsed="1"/>
-    <w:lsdException w:name="Table Grid 5" w:semiHidden="1" w:unhideWhenUsed="1"/>
-    <w:lsdException w:name="Table Grid 6" w:semiHidden="1" w:unhideWhenUsed="1"/>
-    <w:lsdException w:name="Table Grid 7" w:semiHidden="1" w:unhideWhenUsed="1"/>
-    <w:lsdException w:name="Table Grid 8" w:semiHidden="1" w:unhideWhenUsed="1"/>
-    <w:lsdException w:name="Table List 1" w:semiHidden="1" w:unhideWhenUsed="1"/>
-    <w:lsdException w:name="Table List 2" w:semiHidden="1" w:unhideWhenUsed="1"/>
-    <w:lsdException w:name="Table List 3" w:semiHidden="1" w:unhideWhenUsed="1"/>
-    <w:lsdException w:name="Table List 4" w:semiHidden="1" w:unhideWhenUsed="1"/>
-    <w:lsdException w:name="Table List 5" w:semiHidden="1" w:unhideWhenUsed="1"/>
-    <w:lsdException w:name="Table List 6" w:semiHidden="1" w:unhideWhenUsed="1"/>
-    <w:lsdException w:name="Table List 7" w:semiHidden="1" w:unhideWhenUsed="1"/>
-    <w:lsdException w:name="Table List 8" w:semiHidden="1" w:unhideWhenUsed="1"/>
-    <w:lsdException w:name="Table 3D effects 1" w:semiHidden="1" w:unhideWhenUsed="1"/>
-    <w:lsdException w:name="Table 3D effects 2" w:semiHidden="1" w:unhideWhenUsed="1"/>
-    <w:lsdException w:name="Table 3D effects 3" w:semiHidden="1" w:unhideWhenUsed="1"/>
-    <w:lsdException w:name="Table Contemporary" w:semiHidden="1" w:unhideWhenUsed="1"/>
-    <w:lsdException w:name="Table Elegant" w:semiHidden="1" w:unhideWhenUsed="1"/>
-    <w:lsdException w:name="Table Professional" w:semiHidden="1" w:unhideWhenUsed="1"/>
-    <w:lsdException w:name="Table Subtle 1" w:semiHidden="1" w:unhideWhenUsed="1"/>
-    <w:lsdException w:name="Table Subtle 2" w:semiHidden="1" w:unhideWhenUsed="1"/>
-    <w:lsdException w:name="Table Web 1" w:semiHidden="1" w:unhideWhenUsed="1"/>
-    <w:lsdException w:name="Table Web 2" w:semiHidden="1" w:unhideWhenUsed="1"/>
-    <w:lsdException w:name="Table Web 3" w:semiHidden="1" w:unhideWhenUsed="1"/>
-    <w:lsdException w:name="Balloon Text" w:semiHidden="1" w:unhideWhenUsed="1"/>
-    <w:lsdException w:name="Table Grid" w:uiPriority="39"/>
-    <w:lsdException w:name="Table Theme" w:semiHidden="1" w:unhideWhenUsed="1"/>
-    <w:lsdException w:name="Placeholder Text" w:semiHidden="1"/>
-    <w:lsdException w:name="No Spacing" w:uiPriority="1" w:qFormat="1"/>
-    <w:lsdException w:name="Light Shading" w:uiPriority="60"/>
-    <w:lsdException w:name="Light List" w:uiPriority="61"/>
-    <w:lsdException w:name="Light Grid" w:uiPriority="62"/>
-    <w:lsdException w:name="Medium Shading 1" w:uiPriority="63"/>
-    <w:lsdException w:name="Medium Shading 2" w:uiPriority="64"/>
-    <w:lsdException w:name="Medium List 1" w:uiPriority="65"/>
-    <w:lsdException w:name="Medium List 2" w:uiPriority="66"/>
-    <w:lsdException w:name="Medium Grid 1" w:uiPriority="67"/>
-    <w:lsdException w:name="Medium Grid 2" w:uiPriority="68"/>
-    <w:lsdException w:name="Medium Grid 3" w:uiPriority="69"/>
-    <w:lsdException w:name="Dark List" w:uiPriority="70"/>
-    <w:lsdException w:name="Colorful Shading" w:uiPriority="71"/>
-    <w:lsdException w:name="Colorful List" w:uiPriority="72"/>
-    <w:lsdException w:name="Colorful Grid" w:uiPriority="73"/>
-    <w:lsdException w:name="Light Shading Accent 1" w:uiPriority="60"/>
-    <w:lsdException w:name="Light List Accent 1" w:uiPriority="61"/>
-    <w:lsdException w:name="Light Grid Accent 1" w:uiPriority="62"/>
-    <w:lsdException w:name="Medium Shading 1 Accent 1" w:uiPriority="63"/>
-    <w:lsdException w:name="Medium Shading 2 Accent 1" w:uiPriority="64"/>
-    <w:lsdException w:name="Medium List 1 Accent 1" w:uiPriority="65"/>
-    <w:lsdException w:name="Revision" w:semiHidden="1"/>
-    <w:lsdException w:name="List Paragraph" w:uiPriority="34" w:qFormat="1"/>
-    <w:lsdException w:name="Quote" w:uiPriority="29" w:qFormat="1"/>
-    <w:lsdException w:name="Intense Quote" w:uiPriority="30" w:qFormat="1"/>
-    <w:lsdException w:name="Medium List 2 Accent 1" w:uiPriority="66"/>
-    <w:lsdException w:name="Medium Grid 1 Accent 1" w:uiPriority="67"/>
-    <w:lsdException w:name="Medium Grid 2 Accent 1" w:uiPriority="68"/>
-    <w:lsdException w:name="Medium Grid 3 Accent 1" w:uiPriority="69"/>
-    <w:lsdException w:name="Dark List Accent 1" w:uiPriority="70"/>
-    <w:lsdException w:name="Colorful Shading Accent 1" w:uiPriority="71"/>
-    <w:lsdException w:name="Colorful List Accent 1" w:uiPriority="72"/>
-    <w:lsdException w:name="Colorful Grid Accent 1" w:uiPriority="73"/>
-    <w:lsdException w:name="Light Shading Accent 2" w:uiPriority="60"/>
-    <w:lsdException w:name="Light List Accent 2" w:uiPriority="61"/>
-    <w:lsdException w:name="Light Grid Accent 2" w:uiPriority="62"/>
-    <w:lsdException w:name="Medium Shading 1 Accent 2" w:uiPriority="63"/>
-    <w:lsdException w:name="Medium Shading 2 Accent 2" w:uiPriority="64"/>
-    <w:lsdException w:name="Medium List 1 Accent 2" w:uiPriority="65"/>
-    <w:lsdException w:name="Medium List 2 Accent 2" w:uiPriority="66"/>
-    <w:lsdException w:name="Medium Grid 1 Accent 2" w:uiPriority="67"/>
-    <w:lsdException w:name="Medium Grid 2 Accent 2" w:uiPriority="68"/>
-    <w:lsdException w:name="Medium Grid 3 Accent 2" w:uiPriority="69"/>
-    <w:lsdException w:name="Dark List Accent 2" w:uiPriority="70"/>
-    <w:lsdException w:name="Colorful Shading Accent 2" w:uiPriority="71"/>
-    <w:lsdException w:name="Colorful List Accent 2" w:uiPriority="72"/>
-    <w:lsdException w:name="Colorful Grid Accent 2" w:uiPriority="73"/>
-    <w:lsdException w:name="Light Shading Accent 3" w:uiPriority="60"/>
-    <w:lsdException w:name="Light List Accent 3" w:uiPriority="61"/>
-    <w:lsdException w:name="Light Grid Accent 3" w:uiPriority="62"/>
-    <w:lsdException w:name="Medium Shading 1 Accent 3" w:uiPriority="63"/>
-    <w:lsdException w:name="Medium Shading 2 Accent 3" w:uiPriority="64"/>
-    <w:lsdException w:name="Medium List 1 Accent 3" w:uiPriority="65"/>
-    <w:lsdException w:name="Medium List 2 Accent 3" w:uiPriority="66"/>
-    <w:lsdException w:name="Medium Grid 1 Accent 3" w:uiPriority="67"/>
-    <w:lsdException w:name="Medium Grid 2 Accent 3" w:uiPriority="68"/>
-    <w:lsdException w:name="Medium Grid 3 Accent 3" w:uiPriority="69"/>
-    <w:lsdException w:name="Dark List Accent 3" w:uiPriority="70"/>
-    <w:lsdException w:name="Colorful Shading Accent 3" w:uiPriority="71"/>
-    <w:lsdException w:name="Colorful List Accent 3" w:uiPriority="72"/>
-    <w:lsdException w:name="Colorful Grid Accent 3" w:uiPriority="73"/>
-    <w:lsdException w:name="Light Shading Accent 4" w:uiPriority="60"/>
-    <w:lsdException w:name="Light List Accent 4" w:uiPriority="61"/>
-    <w:lsdException w:name="Light Grid Accent 4" w:uiPriority="62"/>
-    <w:lsdException w:name="Medium Shading 1 Accent 4" w:uiPriority="63"/>
-    <w:lsdException w:name="Medium Shading 2 Accent 4" w:uiPriority="64"/>
-    <w:lsdException w:name="Medium List 1 Accent 4" w:uiPriority="65"/>
-    <w:lsdException w:name="Medium List 2 Accent 4" w:uiPriority="66"/>
-    <w:lsdException w:name="Medium Grid 1 Accent 4" w:uiPriority="67"/>
-    <w:lsdException w:name="Medium Grid 2 Accent 4" w:uiPriority="68"/>
-    <w:lsdException w:name="Medium Grid 3 Accent 4" w:uiPriority="69"/>
-    <w:lsdException w:name="Dark List Accent 4" w:uiPriority="70"/>
-    <w:lsdException w:name="Colorful Shading Accent 4" w:uiPriority="71"/>
-    <w:lsdException w:name="Colorful List Accent 4" w:uiPriority="72"/>
-    <w:lsdException w:name="Colorful Grid Accent 4" w:uiPriority="73"/>
-    <w:lsdException w:name="Light Shading Accent 5" w:uiPriority="60"/>
-    <w:lsdException w:name="Light List Accent 5" w:uiPriority="61"/>
-    <w:lsdException w:name="Light Grid Accent 5" w:uiPriority="62"/>
-    <w:lsdException w:name="Medium Shading 1 Accent 5" w:uiPriority="63"/>
-    <w:lsdException w:name="Medium Shading 2 Accent 5" w:uiPriority="64"/>
-    <w:lsdException w:name="Medium List 1 Accent 5" w:uiPriority="65"/>
-    <w:lsdException w:name="Medium List 2 Accent 5" w:uiPriority="66"/>
-    <w:lsdException w:name="Medium Grid 1 Accent 5" w:uiPriority="67"/>
-    <w:lsdException w:name="Medium Grid 2 Accent 5" w:uiPriority="68"/>
-    <w:lsdException w:name="Medium Grid 3 Accent 5" w:uiPriority="69"/>
-    <w:lsdException w:name="Dark List Accent 5" w:uiPriority="70"/>
-    <w:lsdException w:name="Colorful Shading Accent 5" w:uiPriority="71"/>
-    <w:lsdException w:name="Colorful List Accent 5" w:uiPriority="72"/>
-    <w:lsdException w:name="Colorful Grid Accent 5" w:uiPriority="73"/>
-    <w:lsdException w:name="Light Shading Accent 6" w:uiPriority="60"/>
-    <w:lsdException w:name="Light List Accent 6" w:uiPriority="61"/>
-    <w:lsdException w:name="Light Grid Accent 6" w:uiPriority="62"/>
-    <w:lsdException w:name="Medium Shading 1 Accent 6" w:uiPriority="63"/>
-    <w:lsdException w:name="Medium Shading 2 Accent 6" w:uiPriority="64"/>
-    <w:lsdException w:name="Medium List 1 Accent 6" w:uiPriority="65"/>
-    <w:lsdException w:name="Medium List 2 Accent 6" w:uiPriority="66"/>
-    <w:lsdException w:name="Medium Grid 1 Accent 6" w:uiPriority="67"/>
-    <w:lsdException w:name="Medium Grid 2 Accent 6" w:uiPriority="68"/>
-    <w:lsdException w:name="Medium Grid 3 Accent 6" w:uiPriority="69"/>
-    <w:lsdException w:name="Dark List Accent 6" w:uiPriority="70"/>
-    <w:lsdException w:name="Colorful Shading Accent 6" w:uiPriority="71"/>
-    <w:lsdException w:name="Colorful List Accent 6" w:uiPriority="72"/>
-    <w:lsdException w:name="Colorful Grid Accent 6" w:uiPriority="73"/>
-    <w:lsdException w:name="Subtle Emphasis" w:uiPriority="19" w:qFormat="1"/>
-    <w:lsdException w:name="Intense Emphasis" w:uiPriority="21" w:qFormat="1"/>
-    <w:lsdException w:name="Subtle Reference" w:uiPriority="31" w:qFormat="1"/>
-    <w:lsdException w:name="Intense Reference" w:uiPriority="32" w:qFormat="1"/>
-    <w:lsdException w:name="Book Title" w:uiPriority="33" w:qFormat="1"/>
-    <w:lsdException w:name="Bibliography" w:semiHidden="1" w:uiPriority="37" w:unhideWhenUsed="1"/>
-    <w:lsdException w:name="TOC Heading" w:semiHidden="1" w:uiPriority="39" w:unhideWhenUsed="1" w:qFormat="1"/>
-    <w:lsdException w:name="Plain Table 1" w:uiPriority="41"/>
-    <w:lsdException w:name="Plain Table 2" w:uiPriority="42"/>
-    <w:lsdException w:name="Plain Table 3" w:uiPriority="43"/>
-    <w:lsdException w:name="Plain Table 4" w:uiPriority="44"/>
-    <w:lsdException w:name="Plain Table 5" w:uiPriority="45"/>
-    <w:lsdException w:name="Grid Table Light" w:uiPriority="40"/>
-    <w:lsdException w:name="Grid Table 1 Light" w:uiPriority="46"/>
-    <w:lsdException w:name="Grid Table 2" w:uiPriority="47"/>
-    <w:lsdException w:name="Grid Table 3" w:uiPriority="48"/>
-    <w:lsdException w:name="Grid Table 4" w:uiPriority="49"/>
-    <w:lsdException w:name="Grid Table 5 Dark" w:uiPriority="50"/>
-    <w:lsdException w:name="Grid Table 6 Colorful" w:uiPriority="51"/>
-    <w:lsdException w:name="Grid Table 7 Colorful" w:uiPriority="52"/>
-    <w:lsdException w:name="Grid Table 1 Light Accent 1" w:uiPriority="46"/>
-    <w:lsdException w:name="Grid Table 2 Accent 1" w:uiPriority="47"/>
-    <w:lsdException w:name="Grid Table 3 Accent 1" w:uiPriority="48"/>
-    <w:lsdException w:name="Grid Table 4 Accent 1" w:uiPriority="49"/>
-    <w:lsdException w:name="Grid Table 5 Dark Accent 1" w:uiPriority="50"/>
-    <w:lsdException w:name="Grid Table 6 Colorful Accent 1" w:uiPriority="51"/>
-    <w:lsdException w:name="Grid Table 7 Colorful Accent 1" w:uiPriority="52"/>
-    <w:lsdException w:name="Grid Table 1 Light Accent 2" w:uiPriority="46"/>
-    <w:lsdException w:name="Grid Table 2 Accent 2" w:uiPriority="47"/>
-    <w:lsdException w:name="Grid Table 3 Accent 2" w:uiPriority="48"/>
-    <w:lsdException w:name="Grid Table 4 Accent 2" w:uiPriority="49"/>
-    <w:lsdException w:name="Grid Table 5 Dark Accent 2" w:uiPriority="50"/>
-    <w:lsdException w:name="Grid Table 6 Colorful Accent 2" w:uiPriority="51"/>
-    <w:lsdException w:name="Grid Table 7 Colorful Accent 2" w:uiPriority="52"/>
-    <w:lsdException w:name="Grid Table 1 Light Accent 3" w:uiPriority="46"/>
-    <w:lsdException w:name="Grid Table 2 Accent 3" w:uiPriority="47"/>
-    <w:lsdException w:name="Grid Table 3 Accent 3" w:uiPriority="48"/>
-    <w:lsdException w:name="Grid Table 4 Accent 3" w:uiPriority="49"/>
-    <w:lsdException w:name="Grid Table 5 Dark Accent 3" w:uiPriority="50"/>
-    <w:lsdException w:name="Grid Table 6 Colorful Accent 3" w:uiPriority="51"/>
-    <w:lsdException w:name="Grid Table 7 Colorful Accent 3" w:uiPriority="52"/>
-    <w:lsdException w:name="Grid Table 1 Light Accent 4" w:uiPriority="46"/>
-    <w:lsdException w:name="Grid Table 2 Accent 4" w:uiPriority="47"/>
-    <w:lsdException w:name="Grid Table 3 Accent 4" w:uiPriority="48"/>
-    <w:lsdException w:name="Grid Table 4 Accent 4" w:uiPriority="49"/>
-    <w:lsdException w:name="Grid Table 5 Dark Accent 4" w:uiPriority="50"/>
-    <w:lsdException w:name="Grid Table 6 Colorful Accent 4" w:uiPriority="51"/>
-    <w:lsdException w:name="Grid Table 7 Colorful Accent 4" w:uiPriority="52"/>
-    <w:lsdException w:name="Grid Table 1 Light Accent 5" w:uiPriority="46"/>
-    <w:lsdException w:name="Grid Table 2 Accent 5" w:uiPriority="47"/>
-    <w:lsdException w:name="Grid Table 3 Accent 5" w:uiPriority="48"/>
-    <w:lsdException w:name="Grid Table 4 Accent 5" w:uiPriority="49"/>
-    <w:lsdException w:name="Grid Table 5 Dark Accent 5" w:uiPriority="50"/>
-    <w:lsdException w:name="Grid Table 6 Colorful Accent 5" w:uiPriority="51"/>
-    <w:lsdException w:name="Grid Table 7 Colorful Accent 5" w:uiPriority="52"/>
-    <w:lsdException w:name="Grid Table 1 Light Accent 6" w:uiPriority="46"/>
-    <w:lsdException w:name="Grid Table 2 Accent 6" w:uiPriority="47"/>
-    <w:lsdException w:name="Grid Table 3 Accent 6" w:uiPriority="48"/>
-    <w:lsdException w:name="Grid Table 4 Accent 6" w:uiPriority="49"/>
-    <w:lsdException w:name="Grid Table 5 Dark Accent 6" w:uiPriority="50"/>
-    <w:lsdException w:name="Grid Table 6 Colorful Accent 6" w:uiPriority="51"/>
-    <w:lsdException w:name="Grid Table 7 Colorful Accent 6" w:uiPriority="52"/>
-    <w:lsdException w:name="List Table 1 Light" w:uiPriority="46"/>
-    <w:lsdException w:name="List Table 2" w:uiPriority="47"/>
-    <w:lsdException w:name="List Table 3" w:uiPriority="48"/>
-    <w:lsdException w:name="List Table 4" w:uiPriority="49"/>
-    <w:lsdException w:name="List Table 5 Dark" w:uiPriority="50"/>
-    <w:lsdException w:name="List Table 6 Colorful" w:uiPriority="51"/>
-    <w:lsdException w:name="List Table 7 Colorful" w:uiPriority="52"/>
-    <w:lsdException w:name="List Table 1 Light Accent 1" w:uiPriority="46"/>
-    <w:lsdException w:name="List Table 2 Accent 1" w:uiPriority="47"/>
-    <w:lsdException w:name="List Table 3 Accent 1" w:uiPriority="48"/>
-    <w:lsdException w:name="List Table 4 Accent 1" w:uiPriority="49"/>
-    <w:lsdException w:name="List Table 5 Dark Accent 1" w:uiPriority="50"/>
-    <w:lsdException w:name="List Table 6 Colorful Accent 1" w:uiPriority="51"/>
-    <w:lsdException w:name="List Table 7 Colorful Accent 1" w:uiPriority="52"/>
-    <w:lsdException w:name="List Table 1 Light Accent 2" w:uiPriority="46"/>
-    <w:lsdException w:name="List Table 2 Accent 2" w:uiPriority="47"/>
-    <w:lsdException w:name="List Table 3 Accent 2" w:uiPriority="48"/>
-    <w:lsdException w:name="List Table 4 Accent 2" w:uiPriority="49"/>
-    <w:lsdException w:name="List Table 5 Dark Accent 2" w:uiPriority="50"/>
-    <w:lsdException w:name="List Table 6 Colorful Accent 2" w:uiPriority="51"/>
-    <w:lsdException w:name="List Table 7 Colorful Accent 2" w:uiPriority="52"/>
-    <w:lsdException w:name="List Table 1 Light Accent 3" w:uiPriority="46"/>
-    <w:lsdException w:name="List Table 2 Accent 3" w:uiPriority="47"/>
-    <w:lsdException w:name="List Table 3 Accent 3" w:uiPriority="48"/>
-    <w:lsdException w:name="List Table 4 Accent 3" w:uiPriority="49"/>
-    <w:lsdException w:name="List Table 5 Dark Accent 3" w:uiPriority="50"/>
-    <w:lsdException w:name="List Table 6 Colorful Accent 3" w:uiPriority="51"/>
-    <w:lsdException w:name="List Table 7 Colorful Accent 3" w:uiPriority="52"/>
-    <w:lsdException w:name="List Table 1 Light Accent 4" w:uiPriority="46"/>
-    <w:lsdException w:name="List Table 2 Accent 4" w:uiPriority="47"/>
-    <w:lsdException w:name="List Table 3 Accent 4" w:uiPriority="48"/>
-    <w:lsdException w:name="List Table 4 Accent 4" w:uiPriority="49"/>
-    <w:lsdException w:name="List Table 5 Dark Accent 4" w:uiPriority="50"/>
-    <w:lsdException w:name="List Table 6 Colorful Accent 4" w:uiPriority="51"/>
-    <w:lsdException w:name="List Table 7 Colorful Accent 4" w:uiPriority="52"/>
-    <w:lsdException w:name="List Table 1 Light Accent 5" w:uiPriority="46"/>
-    <w:lsdException w:name="List Table 2 Accent 5" w:uiPriority="47"/>
-    <w:lsdException w:name="List Table 3 Accent 5" w:uiPriority="48"/>
-    <w:lsdException w:name="List Table 4 Accent 5" w:uiPriority="49"/>
-    <w:lsdException w:name="List Table 5 Dark Accent 5" w:uiPriority="50"/>
-    <w:lsdException w:name="List Table 6 Colorful Accent 5" w:uiPriority="51"/>
-    <w:lsdException w:name="List Table 7 Colorful Accent 5" w:uiPriority="52"/>
-    <w:lsdException w:name="List Table 1 Light Accent 6" w:uiPriority="46"/>
-    <w:lsdException w:name="List Table 2 Accent 6" w:uiPriority="47"/>
-    <w:lsdException w:name="List Table 3 Accent 6" w:uiPriority="48"/>
-    <w:lsdException w:name="List Table 4 Accent 6" w:uiPriority="49"/>
-    <w:lsdException w:name="List Table 5 Dark Accent 6" w:uiPriority="50"/>
-    <w:lsdException w:name="List Table 6 Colorful Accent 6" w:uiPriority="51"/>
-    <w:lsdException w:name="List Table 7 Colorful Accent 6" w:uiPriority="52"/>
-    <w:lsdException w:name="Mention" w:semiHidden="1" w:unhideWhenUsed="1"/>
-    <w:lsdException w:name="Smart Hyperlink" w:semiHidden="1" w:unhideWhenUsed="1"/>
-    <w:lsdException w:name="Hashtag" w:semiHidden="1" w:unhideWhenUsed="1"/>
-    <w:lsdException w:name="Unresolved Mention" w:semiHidden="1" w:unhideWhenUsed="1"/>
-    <w:lsdException w:name="Smart Link" w:semiHidden="1" w:unhideWhenUsed="1"/>
+  <w:latentStyles w:defLockedState="0" w:defUIPriority="99" w:defSemiHidden="1" w:defUnhideWhenUsed="1" w:defQFormat="0" w:count="267">
+    <w:lsdException w:name="Normal" w:semiHidden="0" w:uiPriority="0" w:unhideWhenUsed="0" w:qFormat="1"/>
+    <w:lsdException w:name="heading 1" w:semiHidden="0" w:uiPriority="9" w:unhideWhenUsed="0" w:qFormat="1"/>
+    <w:lsdException w:name="heading 2" w:uiPriority="9" w:qFormat="1"/>
+    <w:lsdException w:name="heading 3" w:uiPriority="9" w:qFormat="1"/>
+    <w:lsdException w:name="heading 4" w:uiPriority="9" w:qFormat="1"/>
+    <w:lsdException w:name="heading 5" w:uiPriority="9" w:qFormat="1"/>
+    <w:lsdException w:name="heading 6" w:uiPriority="9" w:qFormat="1"/>
+    <w:lsdException w:name="heading 7" w:uiPriority="9" w:qFormat="1"/>
+    <w:lsdException w:name="heading 8" w:uiPriority="9" w:qFormat="1"/>
+    <w:lsdException w:name="heading 9" w:uiPriority="9" w:qFormat="1"/>
+    <w:lsdException w:name="toc 1" w:uiPriority="39"/>
+    <w:lsdException w:name="toc 2" w:uiPriority="39"/>
+    <w:lsdException w:name="toc 3" w:uiPriority="39"/>
+    <w:lsdException w:name="toc 4" w:uiPriority="39"/>
+    <w:lsdException w:name="toc 5" w:uiPriority="39"/>
+    <w:lsdException w:name="toc 6" w:uiPriority="39"/>
+    <w:lsdException w:name="toc 7" w:uiPriority="39"/>
+    <w:lsdException w:name="toc 8" w:uiPriority="39"/>
+    <w:lsdException w:name="toc 9" w:uiPriority="39"/>
+    <w:lsdException w:name="caption" w:uiPriority="35" w:qFormat="1"/>
+    <w:lsdException w:name="List Bullet" w:qFormat="1"/>
+    <w:lsdException w:name="Title" w:semiHidden="0" w:uiPriority="10" w:unhideWhenUsed="0" w:qFormat="1"/>
+    <w:lsdException w:name="Default Paragraph Font" w:uiPriority="1"/>
+    <w:lsdException w:name="Subtitle" w:semiHidden="0" w:uiPriority="11" w:unhideWhenUsed="0" w:qFormat="1"/>
+    <w:lsdException w:name="Strong" w:semiHidden="0" w:uiPriority="22" w:unhideWhenUsed="0" w:qFormat="1"/>
+    <w:lsdException w:name="Emphasis" w:semiHidden="0" w:uiPriority="20" w:unhideWhenUsed="0" w:qFormat="1"/>
+    <w:lsdException w:name="Table Grid" w:semiHidden="0" w:uiPriority="39" w:unhideWhenUsed="0"/>
+    <w:lsdException w:name="Placeholder Text" w:unhideWhenUsed="0"/>
+    <w:lsdException w:name="No Spacing" w:semiHidden="0" w:uiPriority="1" w:unhideWhenUsed="0" w:qFormat="1"/>
+    <w:lsdException w:name="Light Shading" w:semiHidden="0" w:uiPriority="60" w:unhideWhenUsed="0"/>
+    <w:lsdException w:name="Light List" w:semiHidden="0" w:uiPriority="61" w:unhideWhenUsed="0"/>
+    <w:lsdException w:name="Light Grid" w:semiHidden="0" w:uiPriority="62" w:unhideWhenUsed="0"/>
+    <w:lsdException w:name="Medium Shading 1" w:semiHidden="0" w:uiPriority="63" w:unhideWhenUsed="0"/>
+    <w:lsdException w:name="Medium Shading 2" w:semiHidden="0" w:uiPriority="64" w:unhideWhenUsed="0"/>
+    <w:lsdException w:name="Medium List 1" w:semiHidden="0" w:uiPriority="65" w:unhideWhenUsed="0"/>
+    <w:lsdException w:name="Medium List 2" w:semiHidden="0" w:uiPriority="66" w:unhideWhenUsed="0"/>
+    <w:lsdException w:name="Medium Grid 1" w:semiHidden="0" w:uiPriority="67" w:unhideWhenUsed="0"/>
+    <w:lsdException w:name="Medium Grid 2" w:semiHidden="0" w:uiPriority="68" w:unhideWhenUsed="0"/>
+    <w:lsdException w:name="Medium Grid 3" w:semiHidden="0" w:uiPriority="69" w:unhideWhenUsed="0"/>
+    <w:lsdException w:name="Dark List" w:semiHidden="0" w:uiPriority="70" w:unhideWhenUsed="0"/>
+    <w:lsdException w:name="Colorful Shading" w:semiHidden="0" w:uiPriority="71" w:unhideWhenUsed="0"/>
+    <w:lsdException w:name="Colorful List" w:semiHidden="0" w:uiPriority="72" w:unhideWhenUsed="0"/>
+    <w:lsdException w:name="Colorful Grid" w:semiHidden="0" w:uiPriority="73" w:unhideWhenUsed="0"/>
+    <w:lsdException w:name="Light Shading Accent 1" w:semiHidden="0" w:uiPriority="60" w:unhideWhenUsed="0"/>
+    <w:lsdException w:name="Light List Accent 1" w:semiHidden="0" w:uiPriority="61" w:unhideWhenUsed="0"/>
+    <w:lsdException w:name="Light Grid Accent 1" w:semiHidden="0" w:uiPriority="62" w:unhideWhenUsed="0"/>
+    <w:lsdException w:name="Medium Shading 1 Accent 1" w:semiHidden="0" w:uiPriority="63" w:unhideWhenUsed="0"/>
+    <w:lsdException w:name="Medium Shading 2 Accent 1" w:semiHidden="0" w:uiPriority="64" w:unhideWhenUsed="0"/>
+    <w:lsdException w:name="Medium List 1 Accent 1" w:semiHidden="0" w:uiPriority="65" w:unhideWhenUsed="0"/>
+    <w:lsdException w:name="Revision" w:unhideWhenUsed="0"/>
+    <w:lsdException w:name="List Paragraph" w:semiHidden="0" w:uiPriority="34" w:unhideWhenUsed="0" w:qFormat="1"/>
+    <w:lsdException w:name="Quote" w:semiHidden="0" w:uiPriority="29" w:unhideWhenUsed="0" w:qFormat="1"/>
+    <w:lsdException w:name="Intense Quote" w:semiHidden="0" w:uiPriority="30" w:unhideWhenUsed="0" w:qFormat="1"/>
+    <w:lsdException w:name="Medium List 2 Accent 1" w:semiHidden="0" w:uiPriority="66" w:unhideWhenUsed="0"/>
+    <w:lsdException w:name="Medium Grid 1 Accent 1" w:semiHidden="0" w:uiPriority="67" w:unhideWhenUsed="0"/>
+    <w:lsdException w:name="Medium Grid 2 Accent 1" w:semiHidden="0" w:uiPriority="68" w:unhideWhenUsed="0"/>
+    <w:lsdException w:name="Medium Grid 3 Accent 1" w:semiHidden="0" w:uiPriority="69" w:unhideWhenUsed="0"/>
+    <w:lsdException w:name="Dark List Accent 1" w:semiHidden="0" w:uiPriority="70" w:unhideWhenUsed="0"/>
+    <w:lsdException w:name="Colorful Shading Accent 1" w:semiHidden="0" w:uiPriority="71" w:unhideWhenUsed="0"/>
+    <w:lsdException w:name="Colorful List Accent 1" w:semiHidden="0" w:uiPriority="72" w:unhideWhenUsed="0"/>
+    <w:lsdException w:name="Colorful Grid Accent 1" w:semiHidden="0" w:uiPriority="73" w:unhideWhenUsed="0"/>
+    <w:lsdException w:name="Light Shading Accent 2" w:semiHidden="0" w:uiPriority="60" w:unhideWhenUsed="0"/>
+    <w:lsdException w:name="Light List Accent 2" w:semiHidden="0" w:uiPriority="61" w:unhideWhenUsed="0"/>
+    <w:lsdException w:name="Light Grid Accent 2" w:semiHidden="0" w:uiPriority="62" w:unhideWhenUsed="0"/>
+    <w:lsdException w:name="Medium Shading 1 Accent 2" w:semiHidden="0" w:uiPriority="63" w:unhideWhenUsed="0"/>
+    <w:lsdException w:name="Medium Shading 2 Accent 2" w:semiHidden="0" w:uiPriority="64" w:unhideWhenUsed="0"/>
+    <w:lsdException w:name="Medium List 1 Accent 2" w:semiHidden="0" w:uiPriority="65" w:unhideWhenUsed="0"/>
+    <w:lsdException w:name="Medium List 2 Accent 2" w:semiHidden="0" w:uiPriority="66" w:unhideWhenUsed="0"/>
+    <w:lsdException w:name="Medium Grid 1 Accent 2" w:semiHidden="0" w:uiPriority="67" w:unhideWhenUsed="0"/>
+    <w:lsdException w:name="Medium Grid 2 Accent 2" w:semiHidden="0" w:uiPriority="68" w:unhideWhenUsed="0"/>
+    <w:lsdException w:name="Medium Grid 3 Accent 2" w:semiHidden="0" w:uiPriority="69" w:unhideWhenUsed="0"/>
+    <w:lsdException w:name="Dark List Accent 2" w:semiHidden="0" w:uiPriority="70" w:unhideWhenUsed="0"/>
+    <w:lsdException w:name="Colorful Shading Accent 2" w:semiHidden="0" w:uiPriority="71" w:unhideWhenUsed="0"/>
+    <w:lsdException w:name="Colorful List Accent 2" w:semiHidden="0" w:uiPriority="72" w:unhideWhenUsed="0"/>
+    <w:lsdException w:name="Colorful Grid Accent 2" w:semiHidden="0" w:uiPriority="73" w:unhideWhenUsed="0"/>
+    <w:lsdException w:name="Light Shading Accent 3" w:semiHidden="0" w:uiPriority="60" w:unhideWhenUsed="0"/>
+    <w:lsdException w:name="Light List Accent 3" w:semiHidden="0" w:uiPriority="61" w:unhideWhenUsed="0"/>
+    <w:lsdException w:name="Light Grid Accent 3" w:semiHidden="0" w:uiPriority="62" w:unhideWhenUsed="0"/>
+    <w:lsdException w:name="Medium Shading 1 Accent 3" w:semiHidden="0" w:uiPriority="63" w:unhideWhenUsed="0"/>
+    <w:lsdException w:name="Medium Shading 2 Accent 3" w:semiHidden="0" w:uiPriority="64" w:unhideWhenUsed="0"/>
+    <w:lsdException w:name="Medium List 1 Accent 3" w:semiHidden="0" w:uiPriority="65" w:unhideWhenUsed="0"/>
+    <w:lsdException w:name="Medium List 2 Accent 3" w:semiHidden="0" w:uiPriority="66" w:unhideWhenUsed="0"/>
+    <w:lsdException w:name="Medium Grid 1 Accent 3" w:semiHidden="0" w:uiPriority="67" w:unhideWhenUsed="0"/>
+    <w:lsdException w:name="Medium Grid 2 Accent 3" w:semiHidden="0" w:uiPriority="68" w:unhideWhenUsed="0"/>
+    <w:lsdException w:name="Medium Grid 3 Accent 3" w:semiHidden="0" w:uiPriority="69" w:unhideWhenUsed="0"/>
+    <w:lsdException w:name="Dark List Accent 3" w:semiHidden="0" w:uiPriority="70" w:unhideWhenUsed="0"/>
+    <w:lsdException w:name="Colorful Shading Accent 3" w:semiHidden="0" w:uiPriority="71" w:unhideWhenUsed="0"/>
+    <w:lsdException w:name="Colorful List Accent 3" w:semiHidden="0" w:uiPriority="72" w:unhideWhenUsed="0"/>
+    <w:lsdException w:name="Colorful Grid Accent 3" w:semiHidden="0" w:uiPriority="73" w:unhideWhenUsed="0"/>
+    <w:lsdException w:name="Light Shading Accent 4" w:semiHidden="0" w:uiPriority="60" w:unhideWhenUsed="0"/>
+    <w:lsdException w:name="Light List Accent 4" w:semiHidden="0" w:uiPriority="61" w:unhideWhenUsed="0"/>
+    <w:lsdException w:name="Light Grid Accent 4" w:semiHidden="0" w:uiPriority="62" w:unhideWhenUsed="0"/>
+    <w:lsdException w:name="Medium Shading 1 Accent 4" w:semiHidden="0" w:uiPriority="63" w:unhideWhenUsed="0"/>
+    <w:lsdException w:name="Medium Shading 2 Accent 4" w:semiHidden="0" w:uiPriority="64" w:unhideWhenUsed="0"/>
+    <w:lsdException w:name="Medium List 1 Accent 4" w:semiHidden="0" w:uiPriority="65" w:unhideWhenUsed="0"/>
+    <w:lsdException w:name="Medium List 2 Accent 4" w:semiHidden="0" w:uiPriority="66" w:unhideWhenUsed="0"/>
+    <w:lsdException w:name="Medium Grid 1 Accent 4" w:semiHidden="0" w:uiPriority="67" w:unhideWhenUsed="0"/>
+    <w:lsdException w:name="Medium Grid 2 Accent 4" w:semiHidden="0" w:uiPriority="68" w:unhideWhenUsed="0"/>
+    <w:lsdException w:name="Medium Grid 3 Accent 4" w:semiHidden="0" w:uiPriority="69" w:unhideWhenUsed="0"/>
+    <w:lsdException w:name="Dark List Accent 4" w:semiHidden="0" w:uiPriority="70" w:unhideWhenUsed="0"/>
+    <w:lsdException w:name="Colorful Shading Accent 4" w:semiHidden="0" w:uiPriority="71" w:unhideWhenUsed="0"/>
+    <w:lsdException w:name="Colorful List Accent 4" w:semiHidden="0" w:uiPriority="72" w:unhideWhenUsed="0"/>
+    <w:lsdException w:name="Colorful Grid Accent 4" w:semiHidden="0" w:uiPriority="73" w:unhideWhenUsed="0"/>
+    <w:lsdException w:name="Light Shading Accent 5" w:semiHidden="0" w:uiPriority="60" w:unhideWhenUsed="0"/>
+    <w:lsdException w:name="Light List Accent 5" w:semiHidden="0" w:uiPriority="61" w:unhideWhenUsed="0"/>
+    <w:lsdException w:name="Light Grid Accent 5" w:semiHidden="0" w:uiPriority="62" w:unhideWhenUsed="0"/>
+    <w:lsdException w:name="Medium Shading 1 Accent 5" w:semiHidden="0" w:uiPriority="63" w:unhideWhenUsed="0"/>
+    <w:lsdException w:name="Medium Shading 2 Accent 5" w:semiHidden="0" w:uiPriority="64" w:unhideWhenUsed="0"/>
+    <w:lsdException w:name="Medium List 1 Accent 5" w:semiHidden="0" w:uiPriority="65" w:unhideWhenUsed="0"/>
+    <w:lsdException w:name="Medium List 2 Accent 5" w:semiHidden="0" w:uiPriority="66" w:unhideWhenUsed="0"/>
+    <w:lsdException w:name="Medium Grid 1 Accent 5" w:semiHidden="0" w:uiPriority="67" w:unhideWhenUsed="0"/>
+    <w:lsdException w:name="Medium Grid 2 Accent 5" w:semiHidden="0" w:uiPriority="68" w:unhideWhenUsed="0"/>
+    <w:lsdException w:name="Medium Grid 3 Accent 5" w:semiHidden="0" w:uiPriority="69" w:unhideWhenUsed="0"/>
+    <w:lsdException w:name="Dark List Accent 5" w:semiHidden="0" w:uiPriority="70" w:unhideWhenUsed="0"/>
+    <w:lsdException w:name="Colorful Shading Accent 5" w:semiHidden="0" w:uiPriority="71" w:unhideWhenUsed="0"/>
+    <w:lsdException w:name="Colorful List Accent 5" w:semiHidden="0" w:uiPriority="72" w:unhideWhenUsed="0"/>
+    <w:lsdException w:name="Colorful Grid Accent 5" w:semiHidden="0" w:uiPriority="73" w:unhideWhenUsed="0"/>
+    <w:lsdException w:name="Light Shading Accent 6" w:semiHidden="0" w:uiPriority="60" w:unhideWhenUsed="0"/>
+    <w:lsdException w:name="Light List Accent 6" w:semiHidden="0" w:uiPriority="61" w:unhideWhenUsed="0"/>
+    <w:lsdException w:name="Light Grid Accent 6" w:semiHidden="0" w:uiPriority="62" w:unhideWhenUsed="0"/>
+    <w:lsdException w:name="Medium Shading 1 Accent 6" w:semiHidden="0" w:uiPriority="63" w:unhideWhenUsed="0"/>
+    <w:lsdException w:name="Medium Shading 2 Accent 6" w:semiHidden="0" w:uiPriority="64" w:unhideWhenUsed="0"/>
+    <w:lsdException w:name="Medium List 1 Accent 6" w:semiHidden="0" w:uiPriority="65" w:unhideWhenUsed="0"/>
+    <w:lsdException w:name="Medium List 2 Accent 6" w:semiHidden="0" w:uiPriority="66" w:unhideWhenUsed="0"/>
+    <w:lsdException w:name="Medium Grid 1 Accent 6" w:semiHidden="0" w:uiPriority="67" w:unhideWhenUsed="0"/>
+    <w:lsdException w:name="Medium Grid 2 Accent 6" w:semiHidden="0" w:uiPriority="68" w:unhideWhenUsed="0"/>
+    <w:lsdException w:name="Medium Grid 3 Accent 6" w:semiHidden="0" w:uiPriority="69" w:unhideWhenUsed="0"/>
+    <w:lsdException w:name="Dark List Accent 6" w:semiHidden="0" w:uiPriority="70" w:unhideWhenUsed="0"/>
+    <w:lsdException w:name="Colorful Shading Accent 6" w:semiHidden="0" w:uiPriority="71" w:unhideWhenUsed="0"/>
+    <w:lsdException w:name="Colorful List Accent 6" w:semiHidden="0" w:uiPriority="72" w:unhideWhenUsed="0"/>
+    <w:lsdException w:name="Colorful Grid Accent 6" w:semiHidden="0" w:uiPriority="73" w:unhideWhenUsed="0"/>
+    <w:lsdException w:name="Subtle Emphasis" w:semiHidden="0" w:uiPriority="19" w:unhideWhenUsed="0" w:qFormat="1"/>
+    <w:lsdException w:name="Intense Emphasis" w:semiHidden="0" w:uiPriority="21" w:unhideWhenUsed="0" w:qFormat="1"/>
+    <w:lsdException w:name="Subtle Reference" w:semiHidden="0" w:uiPriority="31" w:unhideWhenUsed="0" w:qFormat="1"/>
+    <w:lsdException w:name="Intense Reference" w:semiHidden="0" w:uiPriority="32" w:unhideWhenUsed="0" w:qFormat="1"/>
+    <w:lsdException w:name="Book Title" w:semiHidden="0" w:uiPriority="33" w:unhideWhenUsed="0" w:qFormat="1"/>
+    <w:lsdException w:name="Bibliography" w:uiPriority="37"/>
+    <w:lsdException w:name="TOC Heading" w:uiPriority="39" w:qFormat="1"/>
   </w:latentStyles>
   <w:style w:type="paragraph" w:default="1" w:styleId="Normal">
     <w:name w:val="Normal"/>
@@ -4145,11 +4356,378 @@
     <w:name w:val="BA04001D4A7E4CB595F7493E5839D467"/>
     <w:rsid w:val="00BC61A4"/>
   </w:style>
+  <w:style w:type="paragraph" w:customStyle="1" w:styleId="DDAE32D99B2C479A8EDEB65FD88C0F40">
+    <w:name w:val="DDAE32D99B2C479A8EDEB65FD88C0F40"/>
+    <w:rsid w:val="00A72B73"/>
+    <w:pPr>
+      <w:spacing w:after="200" w:line="276" w:lineRule="auto"/>
+    </w:pPr>
+  </w:style>
+  <w:style w:type="paragraph" w:customStyle="1" w:styleId="1F26F10EEEAC4D8D9EC6E2C46D54DE36">
+    <w:name w:val="1F26F10EEEAC4D8D9EC6E2C46D54DE36"/>
+    <w:rsid w:val="00A72B73"/>
+    <w:pPr>
+      <w:spacing w:after="200" w:line="276" w:lineRule="auto"/>
+    </w:pPr>
+  </w:style>
+</w:styles>
+</file>
+
+<file path=word/glossary/stylesWithEffects.xml><?xml version="1.0" encoding="utf-8"?>
+<w:styles xmlns:wpc="http://schemas.microsoft.com/office/word/2010/wordprocessingCanvas" xmlns:mc="http://schemas.openxmlformats.org/markup-compatibility/2006" xmlns:o="urn:schemas-microsoft-com:office:office" xmlns:r="http://schemas.openxmlformats.org/officeDocument/2006/relationships" xmlns:m="http://schemas.openxmlformats.org/officeDocument/2006/math" xmlns:v="urn:schemas-microsoft-com:vml" xmlns:wp14="http://schemas.microsoft.com/office/word/2010/wordprocessingDrawing" xmlns:wp="http://schemas.openxmlformats.org/drawingml/2006/wordprocessingDrawing" xmlns:w10="urn:schemas-microsoft-com:office:word" xmlns:w="http://schemas.openxmlformats.org/wordprocessingml/2006/main" xmlns:w14="http://schemas.microsoft.com/office/word/2010/wordml" xmlns:wpg="http://schemas.microsoft.com/office/word/2010/wordprocessingGroup" xmlns:wpi="http://schemas.microsoft.com/office/word/2010/wordprocessingInk" xmlns:wne="http://schemas.microsoft.com/office/word/2006/wordml" xmlns:wps="http://schemas.microsoft.com/office/word/2010/wordprocessingShape" mc:Ignorable="w14 wp14">
+  <w:docDefaults>
+    <w:rPrDefault>
+      <w:rPr>
+        <w:rFonts w:asciiTheme="minorHAnsi" w:eastAsiaTheme="minorEastAsia" w:hAnsiTheme="minorHAnsi" w:cstheme="minorBidi"/>
+        <w:sz w:val="22"/>
+        <w:szCs w:val="22"/>
+        <w:lang w:val="en-US" w:eastAsia="en-US" w:bidi="ar-SA"/>
+      </w:rPr>
+    </w:rPrDefault>
+    <w:pPrDefault>
+      <w:pPr>
+        <w:spacing w:after="160" w:line="259" w:lineRule="auto"/>
+      </w:pPr>
+    </w:pPrDefault>
+  </w:docDefaults>
+  <w:latentStyles w:defLockedState="0" w:defUIPriority="99" w:defSemiHidden="1" w:defUnhideWhenUsed="1" w:defQFormat="0" w:count="267">
+    <w:lsdException w:name="Normal" w:semiHidden="0" w:uiPriority="0" w:unhideWhenUsed="0" w:qFormat="1"/>
+    <w:lsdException w:name="heading 1" w:semiHidden="0" w:uiPriority="9" w:unhideWhenUsed="0" w:qFormat="1"/>
+    <w:lsdException w:name="heading 2" w:uiPriority="9" w:qFormat="1"/>
+    <w:lsdException w:name="heading 3" w:uiPriority="9" w:qFormat="1"/>
+    <w:lsdException w:name="heading 4" w:uiPriority="9" w:qFormat="1"/>
+    <w:lsdException w:name="heading 5" w:uiPriority="9" w:qFormat="1"/>
+    <w:lsdException w:name="heading 6" w:uiPriority="9" w:qFormat="1"/>
+    <w:lsdException w:name="heading 7" w:uiPriority="9" w:qFormat="1"/>
+    <w:lsdException w:name="heading 8" w:uiPriority="9" w:qFormat="1"/>
+    <w:lsdException w:name="heading 9" w:uiPriority="9" w:qFormat="1"/>
+    <w:lsdException w:name="toc 1" w:uiPriority="39"/>
+    <w:lsdException w:name="toc 2" w:uiPriority="39"/>
+    <w:lsdException w:name="toc 3" w:uiPriority="39"/>
+    <w:lsdException w:name="toc 4" w:uiPriority="39"/>
+    <w:lsdException w:name="toc 5" w:uiPriority="39"/>
+    <w:lsdException w:name="toc 6" w:uiPriority="39"/>
+    <w:lsdException w:name="toc 7" w:uiPriority="39"/>
+    <w:lsdException w:name="toc 8" w:uiPriority="39"/>
+    <w:lsdException w:name="toc 9" w:uiPriority="39"/>
+    <w:lsdException w:name="caption" w:uiPriority="35" w:qFormat="1"/>
+    <w:lsdException w:name="List Bullet" w:qFormat="1"/>
+    <w:lsdException w:name="Title" w:semiHidden="0" w:uiPriority="10" w:unhideWhenUsed="0" w:qFormat="1"/>
+    <w:lsdException w:name="Default Paragraph Font" w:uiPriority="1"/>
+    <w:lsdException w:name="Subtitle" w:semiHidden="0" w:uiPriority="11" w:unhideWhenUsed="0" w:qFormat="1"/>
+    <w:lsdException w:name="Strong" w:semiHidden="0" w:uiPriority="22" w:unhideWhenUsed="0" w:qFormat="1"/>
+    <w:lsdException w:name="Emphasis" w:semiHidden="0" w:uiPriority="20" w:unhideWhenUsed="0" w:qFormat="1"/>
+    <w:lsdException w:name="Table Grid" w:semiHidden="0" w:uiPriority="39" w:unhideWhenUsed="0"/>
+    <w:lsdException w:name="Placeholder Text" w:unhideWhenUsed="0"/>
+    <w:lsdException w:name="No Spacing" w:semiHidden="0" w:uiPriority="1" w:unhideWhenUsed="0" w:qFormat="1"/>
+    <w:lsdException w:name="Light Shading" w:semiHidden="0" w:uiPriority="60" w:unhideWhenUsed="0"/>
+    <w:lsdException w:name="Light List" w:semiHidden="0" w:uiPriority="61" w:unhideWhenUsed="0"/>
+    <w:lsdException w:name="Light Grid" w:semiHidden="0" w:uiPriority="62" w:unhideWhenUsed="0"/>
+    <w:lsdException w:name="Medium Shading 1" w:semiHidden="0" w:uiPriority="63" w:unhideWhenUsed="0"/>
+    <w:lsdException w:name="Medium Shading 2" w:semiHidden="0" w:uiPriority="64" w:unhideWhenUsed="0"/>
+    <w:lsdException w:name="Medium List 1" w:semiHidden="0" w:uiPriority="65" w:unhideWhenUsed="0"/>
+    <w:lsdException w:name="Medium List 2" w:semiHidden="0" w:uiPriority="66" w:unhideWhenUsed="0"/>
+    <w:lsdException w:name="Medium Grid 1" w:semiHidden="0" w:uiPriority="67" w:unhideWhenUsed="0"/>
+    <w:lsdException w:name="Medium Grid 2" w:semiHidden="0" w:uiPriority="68" w:unhideWhenUsed="0"/>
+    <w:lsdException w:name="Medium Grid 3" w:semiHidden="0" w:uiPriority="69" w:unhideWhenUsed="0"/>
+    <w:lsdException w:name="Dark List" w:semiHidden="0" w:uiPriority="70" w:unhideWhenUsed="0"/>
+    <w:lsdException w:name="Colorful Shading" w:semiHidden="0" w:uiPriority="71" w:unhideWhenUsed="0"/>
+    <w:lsdException w:name="Colorful List" w:semiHidden="0" w:uiPriority="72" w:unhideWhenUsed="0"/>
+    <w:lsdException w:name="Colorful Grid" w:semiHidden="0" w:uiPriority="73" w:unhideWhenUsed="0"/>
+    <w:lsdException w:name="Light Shading Accent 1" w:semiHidden="0" w:uiPriority="60" w:unhideWhenUsed="0"/>
+    <w:lsdException w:name="Light List Accent 1" w:semiHidden="0" w:uiPriority="61" w:unhideWhenUsed="0"/>
+    <w:lsdException w:name="Light Grid Accent 1" w:semiHidden="0" w:uiPriority="62" w:unhideWhenUsed="0"/>
+    <w:lsdException w:name="Medium Shading 1 Accent 1" w:semiHidden="0" w:uiPriority="63" w:unhideWhenUsed="0"/>
+    <w:lsdException w:name="Medium Shading 2 Accent 1" w:semiHidden="0" w:uiPriority="64" w:unhideWhenUsed="0"/>
+    <w:lsdException w:name="Medium List 1 Accent 1" w:semiHidden="0" w:uiPriority="65" w:unhideWhenUsed="0"/>
+    <w:lsdException w:name="Revision" w:unhideWhenUsed="0"/>
+    <w:lsdException w:name="List Paragraph" w:semiHidden="0" w:uiPriority="34" w:unhideWhenUsed="0" w:qFormat="1"/>
+    <w:lsdException w:name="Quote" w:semiHidden="0" w:uiPriority="29" w:unhideWhenUsed="0" w:qFormat="1"/>
+    <w:lsdException w:name="Intense Quote" w:semiHidden="0" w:uiPriority="30" w:unhideWhenUsed="0" w:qFormat="1"/>
+    <w:lsdException w:name="Medium List 2 Accent 1" w:semiHidden="0" w:uiPriority="66" w:unhideWhenUsed="0"/>
+    <w:lsdException w:name="Medium Grid 1 Accent 1" w:semiHidden="0" w:uiPriority="67" w:unhideWhenUsed="0"/>
+    <w:lsdException w:name="Medium Grid 2 Accent 1" w:semiHidden="0" w:uiPriority="68" w:unhideWhenUsed="0"/>
+    <w:lsdException w:name="Medium Grid 3 Accent 1" w:semiHidden="0" w:uiPriority="69" w:unhideWhenUsed="0"/>
+    <w:lsdException w:name="Dark List Accent 1" w:semiHidden="0" w:uiPriority="70" w:unhideWhenUsed="0"/>
+    <w:lsdException w:name="Colorful Shading Accent 1" w:semiHidden="0" w:uiPriority="71" w:unhideWhenUsed="0"/>
+    <w:lsdException w:name="Colorful List Accent 1" w:semiHidden="0" w:uiPriority="72" w:unhideWhenUsed="0"/>
+    <w:lsdException w:name="Colorful Grid Accent 1" w:semiHidden="0" w:uiPriority="73" w:unhideWhenUsed="0"/>
+    <w:lsdException w:name="Light Shading Accent 2" w:semiHidden="0" w:uiPriority="60" w:unhideWhenUsed="0"/>
+    <w:lsdException w:name="Light List Accent 2" w:semiHidden="0" w:uiPriority="61" w:unhideWhenUsed="0"/>
+    <w:lsdException w:name="Light Grid Accent 2" w:semiHidden="0" w:uiPriority="62" w:unhideWhenUsed="0"/>
+    <w:lsdException w:name="Medium Shading 1 Accent 2" w:semiHidden="0" w:uiPriority="63" w:unhideWhenUsed="0"/>
+    <w:lsdException w:name="Medium Shading 2 Accent 2" w:semiHidden="0" w:uiPriority="64" w:unhideWhenUsed="0"/>
+    <w:lsdException w:name="Medium List 1 Accent 2" w:semiHidden="0" w:uiPriority="65" w:unhideWhenUsed="0"/>
+    <w:lsdException w:name="Medium List 2 Accent 2" w:semiHidden="0" w:uiPriority="66" w:unhideWhenUsed="0"/>
+    <w:lsdException w:name="Medium Grid 1 Accent 2" w:semiHidden="0" w:uiPriority="67" w:unhideWhenUsed="0"/>
+    <w:lsdException w:name="Medium Grid 2 Accent 2" w:semiHidden="0" w:uiPriority="68" w:unhideWhenUsed="0"/>
+    <w:lsdException w:name="Medium Grid 3 Accent 2" w:semiHidden="0" w:uiPriority="69" w:unhideWhenUsed="0"/>
+    <w:lsdException w:name="Dark List Accent 2" w:semiHidden="0" w:uiPriority="70" w:unhideWhenUsed="0"/>
+    <w:lsdException w:name="Colorful Shading Accent 2" w:semiHidden="0" w:uiPriority="71" w:unhideWhenUsed="0"/>
+    <w:lsdException w:name="Colorful List Accent 2" w:semiHidden="0" w:uiPriority="72" w:unhideWhenUsed="0"/>
+    <w:lsdException w:name="Colorful Grid Accent 2" w:semiHidden="0" w:uiPriority="73" w:unhideWhenUsed="0"/>
+    <w:lsdException w:name="Light Shading Accent 3" w:semiHidden="0" w:uiPriority="60" w:unhideWhenUsed="0"/>
+    <w:lsdException w:name="Light List Accent 3" w:semiHidden="0" w:uiPriority="61" w:unhideWhenUsed="0"/>
+    <w:lsdException w:name="Light Grid Accent 3" w:semiHidden="0" w:uiPriority="62" w:unhideWhenUsed="0"/>
+    <w:lsdException w:name="Medium Shading 1 Accent 3" w:semiHidden="0" w:uiPriority="63" w:unhideWhenUsed="0"/>
+    <w:lsdException w:name="Medium Shading 2 Accent 3" w:semiHidden="0" w:uiPriority="64" w:unhideWhenUsed="0"/>
+    <w:lsdException w:name="Medium List 1 Accent 3" w:semiHidden="0" w:uiPriority="65" w:unhideWhenUsed="0"/>
+    <w:lsdException w:name="Medium List 2 Accent 3" w:semiHidden="0" w:uiPriority="66" w:unhideWhenUsed="0"/>
+    <w:lsdException w:name="Medium Grid 1 Accent 3" w:semiHidden="0" w:uiPriority="67" w:unhideWhenUsed="0"/>
+    <w:lsdException w:name="Medium Grid 2 Accent 3" w:semiHidden="0" w:uiPriority="68" w:unhideWhenUsed="0"/>
+    <w:lsdException w:name="Medium Grid 3 Accent 3" w:semiHidden="0" w:uiPriority="69" w:unhideWhenUsed="0"/>
+    <w:lsdException w:name="Dark List Accent 3" w:semiHidden="0" w:uiPriority="70" w:unhideWhenUsed="0"/>
+    <w:lsdException w:name="Colorful Shading Accent 3" w:semiHidden="0" w:uiPriority="71" w:unhideWhenUsed="0"/>
+    <w:lsdException w:name="Colorful List Accent 3" w:semiHidden="0" w:uiPriority="72" w:unhideWhenUsed="0"/>
+    <w:lsdException w:name="Colorful Grid Accent 3" w:semiHidden="0" w:uiPriority="73" w:unhideWhenUsed="0"/>
+    <w:lsdException w:name="Light Shading Accent 4" w:semiHidden="0" w:uiPriority="60" w:unhideWhenUsed="0"/>
+    <w:lsdException w:name="Light List Accent 4" w:semiHidden="0" w:uiPriority="61" w:unhideWhenUsed="0"/>
+    <w:lsdException w:name="Light Grid Accent 4" w:semiHidden="0" w:uiPriority="62" w:unhideWhenUsed="0"/>
+    <w:lsdException w:name="Medium Shading 1 Accent 4" w:semiHidden="0" w:uiPriority="63" w:unhideWhenUsed="0"/>
+    <w:lsdException w:name="Medium Shading 2 Accent 4" w:semiHidden="0" w:uiPriority="64" w:unhideWhenUsed="0"/>
+    <w:lsdException w:name="Medium List 1 Accent 4" w:semiHidden="0" w:uiPriority="65" w:unhideWhenUsed="0"/>
+    <w:lsdException w:name="Medium List 2 Accent 4" w:semiHidden="0" w:uiPriority="66" w:unhideWhenUsed="0"/>
+    <w:lsdException w:name="Medium Grid 1 Accent 4" w:semiHidden="0" w:uiPriority="67" w:unhideWhenUsed="0"/>
+    <w:lsdException w:name="Medium Grid 2 Accent 4" w:semiHidden="0" w:uiPriority="68" w:unhideWhenUsed="0"/>
+    <w:lsdException w:name="Medium Grid 3 Accent 4" w:semiHidden="0" w:uiPriority="69" w:unhideWhenUsed="0"/>
+    <w:lsdException w:name="Dark List Accent 4" w:semiHidden="0" w:uiPriority="70" w:unhideWhenUsed="0"/>
+    <w:lsdException w:name="Colorful Shading Accent 4" w:semiHidden="0" w:uiPriority="71" w:unhideWhenUsed="0"/>
+    <w:lsdException w:name="Colorful List Accent 4" w:semiHidden="0" w:uiPriority="72" w:unhideWhenUsed="0"/>
+    <w:lsdException w:name="Colorful Grid Accent 4" w:semiHidden="0" w:uiPriority="73" w:unhideWhenUsed="0"/>
+    <w:lsdException w:name="Light Shading Accent 5" w:semiHidden="0" w:uiPriority="60" w:unhideWhenUsed="0"/>
+    <w:lsdException w:name="Light List Accent 5" w:semiHidden="0" w:uiPriority="61" w:unhideWhenUsed="0"/>
+    <w:lsdException w:name="Light Grid Accent 5" w:semiHidden="0" w:uiPriority="62" w:unhideWhenUsed="0"/>
+    <w:lsdException w:name="Medium Shading 1 Accent 5" w:semiHidden="0" w:uiPriority="63" w:unhideWhenUsed="0"/>
+    <w:lsdException w:name="Medium Shading 2 Accent 5" w:semiHidden="0" w:uiPriority="64" w:unhideWhenUsed="0"/>
+    <w:lsdException w:name="Medium List 1 Accent 5" w:semiHidden="0" w:uiPriority="65" w:unhideWhenUsed="0"/>
+    <w:lsdException w:name="Medium List 2 Accent 5" w:semiHidden="0" w:uiPriority="66" w:unhideWhenUsed="0"/>
+    <w:lsdException w:name="Medium Grid 1 Accent 5" w:semiHidden="0" w:uiPriority="67" w:unhideWhenUsed="0"/>
+    <w:lsdException w:name="Medium Grid 2 Accent 5" w:semiHidden="0" w:uiPriority="68" w:unhideWhenUsed="0"/>
+    <w:lsdException w:name="Medium Grid 3 Accent 5" w:semiHidden="0" w:uiPriority="69" w:unhideWhenUsed="0"/>
+    <w:lsdException w:name="Dark List Accent 5" w:semiHidden="0" w:uiPriority="70" w:unhideWhenUsed="0"/>
+    <w:lsdException w:name="Colorful Shading Accent 5" w:semiHidden="0" w:uiPriority="71" w:unhideWhenUsed="0"/>
+    <w:lsdException w:name="Colorful List Accent 5" w:semiHidden="0" w:uiPriority="72" w:unhideWhenUsed="0"/>
+    <w:lsdException w:name="Colorful Grid Accent 5" w:semiHidden="0" w:uiPriority="73" w:unhideWhenUsed="0"/>
+    <w:lsdException w:name="Light Shading Accent 6" w:semiHidden="0" w:uiPriority="60" w:unhideWhenUsed="0"/>
+    <w:lsdException w:name="Light List Accent 6" w:semiHidden="0" w:uiPriority="61" w:unhideWhenUsed="0"/>
+    <w:lsdException w:name="Light Grid Accent 6" w:semiHidden="0" w:uiPriority="62" w:unhideWhenUsed="0"/>
+    <w:lsdException w:name="Medium Shading 1 Accent 6" w:semiHidden="0" w:uiPriority="63" w:unhideWhenUsed="0"/>
+    <w:lsdException w:name="Medium Shading 2 Accent 6" w:semiHidden="0" w:uiPriority="64" w:unhideWhenUsed="0"/>
+    <w:lsdException w:name="Medium List 1 Accent 6" w:semiHidden="0" w:uiPriority="65" w:unhideWhenUsed="0"/>
+    <w:lsdException w:name="Medium List 2 Accent 6" w:semiHidden="0" w:uiPriority="66" w:unhideWhenUsed="0"/>
+    <w:lsdException w:name="Medium Grid 1 Accent 6" w:semiHidden="0" w:uiPriority="67" w:unhideWhenUsed="0"/>
+    <w:lsdException w:name="Medium Grid 2 Accent 6" w:semiHidden="0" w:uiPriority="68" w:unhideWhenUsed="0"/>
+    <w:lsdException w:name="Medium Grid 3 Accent 6" w:semiHidden="0" w:uiPriority="69" w:unhideWhenUsed="0"/>
+    <w:lsdException w:name="Dark List Accent 6" w:semiHidden="0" w:uiPriority="70" w:unhideWhenUsed="0"/>
+    <w:lsdException w:name="Colorful Shading Accent 6" w:semiHidden="0" w:uiPriority="71" w:unhideWhenUsed="0"/>
+    <w:lsdException w:name="Colorful List Accent 6" w:semiHidden="0" w:uiPriority="72" w:unhideWhenUsed="0"/>
+    <w:lsdException w:name="Colorful Grid Accent 6" w:semiHidden="0" w:uiPriority="73" w:unhideWhenUsed="0"/>
+    <w:lsdException w:name="Subtle Emphasis" w:semiHidden="0" w:uiPriority="19" w:unhideWhenUsed="0" w:qFormat="1"/>
+    <w:lsdException w:name="Intense Emphasis" w:semiHidden="0" w:uiPriority="21" w:unhideWhenUsed="0" w:qFormat="1"/>
+    <w:lsdException w:name="Subtle Reference" w:semiHidden="0" w:uiPriority="31" w:unhideWhenUsed="0" w:qFormat="1"/>
+    <w:lsdException w:name="Intense Reference" w:semiHidden="0" w:uiPriority="32" w:unhideWhenUsed="0" w:qFormat="1"/>
+    <w:lsdException w:name="Book Title" w:semiHidden="0" w:uiPriority="33" w:unhideWhenUsed="0" w:qFormat="1"/>
+    <w:lsdException w:name="Bibliography" w:uiPriority="37"/>
+    <w:lsdException w:name="TOC Heading" w:uiPriority="39" w:qFormat="1"/>
+  </w:latentStyles>
+  <w:style w:type="paragraph" w:default="1" w:styleId="Normal">
+    <w:name w:val="Normal"/>
+    <w:qFormat/>
+  </w:style>
+  <w:style w:type="character" w:default="1" w:styleId="DefaultParagraphFont">
+    <w:name w:val="Default Paragraph Font"/>
+    <w:uiPriority w:val="1"/>
+    <w:semiHidden/>
+    <w:unhideWhenUsed/>
+  </w:style>
+  <w:style w:type="table" w:default="1" w:styleId="TableNormal">
+    <w:name w:val="Normal Table"/>
+    <w:uiPriority w:val="99"/>
+    <w:semiHidden/>
+    <w:unhideWhenUsed/>
+    <w:tblPr>
+      <w:tblInd w:w="0" w:type="dxa"/>
+      <w:tblCellMar>
+        <w:top w:w="0" w:type="dxa"/>
+        <w:left w:w="108" w:type="dxa"/>
+        <w:bottom w:w="0" w:type="dxa"/>
+        <w:right w:w="108" w:type="dxa"/>
+      </w:tblCellMar>
+    </w:tblPr>
+  </w:style>
+  <w:style w:type="numbering" w:default="1" w:styleId="NoList">
+    <w:name w:val="No List"/>
+    <w:uiPriority w:val="99"/>
+    <w:semiHidden/>
+    <w:unhideWhenUsed/>
+  </w:style>
+  <w:style w:type="paragraph" w:customStyle="1" w:styleId="9BDF4A32B9424D189AEBE7F04C11B93F">
+    <w:name w:val="9BDF4A32B9424D189AEBE7F04C11B93F"/>
+  </w:style>
+  <w:style w:type="paragraph" w:customStyle="1" w:styleId="AF5586E5625D44BD9DE46E5D03CE4258">
+    <w:name w:val="AF5586E5625D44BD9DE46E5D03CE4258"/>
+  </w:style>
+  <w:style w:type="paragraph" w:customStyle="1" w:styleId="5525AC7587694E019A8201273575EA96">
+    <w:name w:val="5525AC7587694E019A8201273575EA96"/>
+  </w:style>
+  <w:style w:type="paragraph" w:customStyle="1" w:styleId="DE3F315C2501456495F83E95B6D4B479">
+    <w:name w:val="DE3F315C2501456495F83E95B6D4B479"/>
+  </w:style>
+  <w:style w:type="paragraph" w:customStyle="1" w:styleId="9A4A2DAF9C984A3D92BCBD317517A737">
+    <w:name w:val="9A4A2DAF9C984A3D92BCBD317517A737"/>
+  </w:style>
+  <w:style w:type="paragraph" w:customStyle="1" w:styleId="D0A67A107D3240F2844F044EB3E0DEC6">
+    <w:name w:val="D0A67A107D3240F2844F044EB3E0DEC6"/>
+  </w:style>
+  <w:style w:type="paragraph" w:customStyle="1" w:styleId="9CA129D64C25405D991B6E16CE16F6E0">
+    <w:name w:val="9CA129D64C25405D991B6E16CE16F6E0"/>
+  </w:style>
+  <w:style w:type="paragraph" w:customStyle="1" w:styleId="4149799BF2714A50883C78D0FA041D78">
+    <w:name w:val="4149799BF2714A50883C78D0FA041D78"/>
+  </w:style>
+  <w:style w:type="paragraph" w:customStyle="1" w:styleId="17C222A123B2492F993E1E2AAB792463">
+    <w:name w:val="17C222A123B2492F993E1E2AAB792463"/>
+  </w:style>
+  <w:style w:type="paragraph" w:customStyle="1" w:styleId="1F303A0EB990499F93A9BF0252FBD002">
+    <w:name w:val="1F303A0EB990499F93A9BF0252FBD002"/>
+  </w:style>
+  <w:style w:type="paragraph" w:customStyle="1" w:styleId="CFD95FE1998742AB9D0128683043B618">
+    <w:name w:val="CFD95FE1998742AB9D0128683043B618"/>
+  </w:style>
+  <w:style w:type="paragraph" w:customStyle="1" w:styleId="B39C249AF7FC410FAF7C2CA23A11D34D">
+    <w:name w:val="B39C249AF7FC410FAF7C2CA23A11D34D"/>
+  </w:style>
+  <w:style w:type="paragraph" w:customStyle="1" w:styleId="D6EB1CC03BA14F56AEE26BA789BE24B5">
+    <w:name w:val="D6EB1CC03BA14F56AEE26BA789BE24B5"/>
+  </w:style>
+  <w:style w:type="paragraph" w:customStyle="1" w:styleId="6139EA2B04054C2D8CA32A932E2EE17C">
+    <w:name w:val="6139EA2B04054C2D8CA32A932E2EE17C"/>
+  </w:style>
+  <w:style w:type="paragraph" w:customStyle="1" w:styleId="9C87F096A0664FAA93CFC52A928B6DFA">
+    <w:name w:val="9C87F096A0664FAA93CFC52A928B6DFA"/>
+  </w:style>
+  <w:style w:type="paragraph" w:customStyle="1" w:styleId="E0716F83CE3349D0B70C47B938F7D70C">
+    <w:name w:val="E0716F83CE3349D0B70C47B938F7D70C"/>
+  </w:style>
+  <w:style w:type="paragraph" w:customStyle="1" w:styleId="751766B7835948418E987F2A51C094D7">
+    <w:name w:val="751766B7835948418E987F2A51C094D7"/>
+  </w:style>
+  <w:style w:type="paragraph" w:customStyle="1" w:styleId="678A9DFE13A54D0EBBE2428FEE67B92E">
+    <w:name w:val="678A9DFE13A54D0EBBE2428FEE67B92E"/>
+  </w:style>
+  <w:style w:type="paragraph" w:customStyle="1" w:styleId="BEDE00ED095E41D39C415B8C9430944B">
+    <w:name w:val="BEDE00ED095E41D39C415B8C9430944B"/>
+  </w:style>
+  <w:style w:type="paragraph" w:customStyle="1" w:styleId="CEB280370AE14E44B14E5C49DCDF90AC">
+    <w:name w:val="CEB280370AE14E44B14E5C49DCDF90AC"/>
+  </w:style>
+  <w:style w:type="paragraph" w:customStyle="1" w:styleId="22630CC972FF49DF9F2945D91D2BD3B5">
+    <w:name w:val="22630CC972FF49DF9F2945D91D2BD3B5"/>
+  </w:style>
+  <w:style w:type="paragraph" w:customStyle="1" w:styleId="EEFB1C5017404B9696D0287752A099E6">
+    <w:name w:val="EEFB1C5017404B9696D0287752A099E6"/>
+  </w:style>
+  <w:style w:type="paragraph" w:customStyle="1" w:styleId="DC6077A8DC984B1C9C036D76DF58B11D">
+    <w:name w:val="DC6077A8DC984B1C9C036D76DF58B11D"/>
+  </w:style>
+  <w:style w:type="paragraph" w:customStyle="1" w:styleId="0559EA1B94244AF2BB4A464447474D27">
+    <w:name w:val="0559EA1B94244AF2BB4A464447474D27"/>
+  </w:style>
+  <w:style w:type="paragraph" w:customStyle="1" w:styleId="E9AB98D5E0624F30BC25FFED61771BFD">
+    <w:name w:val="E9AB98D5E0624F30BC25FFED61771BFD"/>
+  </w:style>
+  <w:style w:type="paragraph" w:customStyle="1" w:styleId="8CBE61DB46FA48CEA894B9C06806FC75">
+    <w:name w:val="8CBE61DB46FA48CEA894B9C06806FC75"/>
+  </w:style>
+  <w:style w:type="paragraph" w:styleId="ListBullet">
+    <w:name w:val="List Bullet"/>
+    <w:basedOn w:val="Normal"/>
+    <w:uiPriority w:val="99"/>
+    <w:unhideWhenUsed/>
+    <w:rsid w:val="00BC61A4"/>
+    <w:pPr>
+      <w:spacing w:before="100" w:beforeAutospacing="1" w:after="100" w:afterAutospacing="1" w:line="240" w:lineRule="auto"/>
+    </w:pPr>
+    <w:rPr>
+      <w:rFonts w:ascii="Times New Roman" w:eastAsia="Times New Roman" w:hAnsi="Times New Roman" w:cs="Times New Roman"/>
+      <w:sz w:val="24"/>
+      <w:szCs w:val="24"/>
+    </w:rPr>
+  </w:style>
+  <w:style w:type="paragraph" w:customStyle="1" w:styleId="EFA01DA77D29412B97826049D23C5210">
+    <w:name w:val="EFA01DA77D29412B97826049D23C5210"/>
+  </w:style>
+  <w:style w:type="paragraph" w:customStyle="1" w:styleId="8A0BBCCC15D34A16AE288251DB484DA9">
+    <w:name w:val="8A0BBCCC15D34A16AE288251DB484DA9"/>
+    <w:rsid w:val="00BC61A4"/>
+  </w:style>
+  <w:style w:type="paragraph" w:customStyle="1" w:styleId="3FB8441D3A33422D9C41517AE7168C26">
+    <w:name w:val="3FB8441D3A33422D9C41517AE7168C26"/>
+    <w:rsid w:val="00BC61A4"/>
+  </w:style>
+  <w:style w:type="paragraph" w:customStyle="1" w:styleId="39942740551D454F94B5AB9F7BD7E132">
+    <w:name w:val="39942740551D454F94B5AB9F7BD7E132"/>
+    <w:rsid w:val="00BC61A4"/>
+  </w:style>
+  <w:style w:type="paragraph" w:customStyle="1" w:styleId="16BA047AD9814D64A1F4AE21F7D61771">
+    <w:name w:val="16BA047AD9814D64A1F4AE21F7D61771"/>
+    <w:rsid w:val="00BC61A4"/>
+  </w:style>
+  <w:style w:type="paragraph" w:customStyle="1" w:styleId="8A41599EE5E446A4BD70851A4F5F3600">
+    <w:name w:val="8A41599EE5E446A4BD70851A4F5F3600"/>
+    <w:rsid w:val="00BC61A4"/>
+  </w:style>
+  <w:style w:type="paragraph" w:customStyle="1" w:styleId="7F70F3C80FEA45C8A22AD84BBBA73D75">
+    <w:name w:val="7F70F3C80FEA45C8A22AD84BBBA73D75"/>
+    <w:rsid w:val="00BC61A4"/>
+  </w:style>
+  <w:style w:type="paragraph" w:customStyle="1" w:styleId="D08841AFBCF248ECB18C8C9F37913224">
+    <w:name w:val="D08841AFBCF248ECB18C8C9F37913224"/>
+    <w:rsid w:val="00BC61A4"/>
+  </w:style>
+  <w:style w:type="paragraph" w:customStyle="1" w:styleId="A5A95AC8A2194C1FBD314333DA5EA4C8">
+    <w:name w:val="A5A95AC8A2194C1FBD314333DA5EA4C8"/>
+    <w:rsid w:val="00BC61A4"/>
+  </w:style>
+  <w:style w:type="paragraph" w:customStyle="1" w:styleId="188E2DE2CBB24BDBB440BC76A2B9A8B1">
+    <w:name w:val="188E2DE2CBB24BDBB440BC76A2B9A8B1"/>
+    <w:rsid w:val="00BC61A4"/>
+  </w:style>
+  <w:style w:type="paragraph" w:customStyle="1" w:styleId="317343E9211E4A42BD87CE0B99373A68">
+    <w:name w:val="317343E9211E4A42BD87CE0B99373A68"/>
+    <w:rsid w:val="00BC61A4"/>
+  </w:style>
+  <w:style w:type="paragraph" w:customStyle="1" w:styleId="361B0798FDF04FD0973B5A44E449C927">
+    <w:name w:val="361B0798FDF04FD0973B5A44E449C927"/>
+    <w:rsid w:val="00BC61A4"/>
+  </w:style>
+  <w:style w:type="paragraph" w:customStyle="1" w:styleId="F75E9A608E654FFB9E2AD6BEBC470DDF">
+    <w:name w:val="F75E9A608E654FFB9E2AD6BEBC470DDF"/>
+    <w:rsid w:val="00BC61A4"/>
+  </w:style>
+  <w:style w:type="paragraph" w:customStyle="1" w:styleId="BA04001D4A7E4CB595F7493E5839D467">
+    <w:name w:val="BA04001D4A7E4CB595F7493E5839D467"/>
+    <w:rsid w:val="00BC61A4"/>
+  </w:style>
+  <w:style w:type="paragraph" w:customStyle="1" w:styleId="DDAE32D99B2C479A8EDEB65FD88C0F40">
+    <w:name w:val="DDAE32D99B2C479A8EDEB65FD88C0F40"/>
+    <w:rsid w:val="00A72B73"/>
+    <w:pPr>
+      <w:spacing w:after="200" w:line="276" w:lineRule="auto"/>
+    </w:pPr>
+  </w:style>
+  <w:style w:type="paragraph" w:customStyle="1" w:styleId="1F26F10EEEAC4D8D9EC6E2C46D54DE36">
+    <w:name w:val="1F26F10EEEAC4D8D9EC6E2C46D54DE36"/>
+    <w:rsid w:val="00A72B73"/>
+    <w:pPr>
+      <w:spacing w:after="200" w:line="276" w:lineRule="auto"/>
+    </w:pPr>
+  </w:style>
 </w:styles>
 </file>
 
 <file path=word/glossary/webSettings.xml><?xml version="1.0" encoding="utf-8"?>
-<w:webSettings xmlns:mc="http://schemas.openxmlformats.org/markup-compatibility/2006" xmlns:r="http://schemas.openxmlformats.org/officeDocument/2006/relationships" xmlns:w="http://schemas.openxmlformats.org/wordprocessingml/2006/main" xmlns:w14="http://schemas.microsoft.com/office/word/2010/wordml" xmlns:w15="http://schemas.microsoft.com/office/word/2012/wordml" xmlns:w16cex="http://schemas.microsoft.com/office/word/2018/wordml/cex" xmlns:w16cid="http://schemas.microsoft.com/office/word/2016/wordml/cid" xmlns:w16="http://schemas.microsoft.com/office/word/2018/wordml" xmlns:w16sdtdh="http://schemas.microsoft.com/office/word/2020/wordml/sdtdatahash" xmlns:w16se="http://schemas.microsoft.com/office/word/2015/wordml/symex" mc:Ignorable="w14 w15 w16se w16cid w16 w16cex w16sdtdh">
+<w:webSettings xmlns:mc="http://schemas.openxmlformats.org/markup-compatibility/2006" xmlns:r="http://schemas.openxmlformats.org/officeDocument/2006/relationships" xmlns:w="http://schemas.openxmlformats.org/wordprocessingml/2006/main" xmlns:w14="http://schemas.microsoft.com/office/word/2010/wordml" mc:Ignorable="w14">
   <w:optimizeForBrowser/>
   <w:allowPNG/>
 </w:webSettings>
@@ -4198,7 +4776,7 @@
     </a:clrScheme>
     <a:fontScheme name="Century Gothic">
       <a:majorFont>
-        <a:latin typeface="Century Gothic" panose="020F0302020204030204"/>
+        <a:latin typeface="Century Gothic"/>
         <a:ea typeface=""/>
         <a:cs typeface=""/>
         <a:font script="Jpan" typeface="メイリオ"/>
@@ -4233,7 +4811,7 @@
         <a:font script="Geor" typeface="Sylfaen"/>
       </a:majorFont>
       <a:minorFont>
-        <a:latin typeface="Century Gothic" panose="020F0302020204030204"/>
+        <a:latin typeface="Century Gothic"/>
         <a:ea typeface=""/>
         <a:cs typeface=""/>
         <a:font script="Jpan" typeface="メイリオ"/>
@@ -4410,7 +4988,7 @@
   <a:extraClrSchemeLst/>
   <a:extLst>
     <a:ext uri="{05A4C25C-085E-4340-85A3-A5531E510DB2}">
-      <thm15:themeFamily xmlns:thm15="http://schemas.microsoft.com/office/thememl/2012/main" name="Office Theme" id="{62F939B6-93AF-4DB8-9C6B-D6C7DFDC589F}" vid="{4A3C46E8-61CC-4603-A589-7422A47A8E4A}"/>
+      <thm15:themeFamily xmlns:thm15="http://schemas.microsoft.com/office/thememl/2012/main" xmlns="" name="Office Theme" id="{62F939B6-93AF-4DB8-9C6B-D6C7DFDC589F}" vid="{4A3C46E8-61CC-4603-A589-7422A47A8E4A}"/>
     </a:ext>
   </a:extLst>
 </a:theme>

</xml_diff>

<commit_message>
modified the resume adding azure certificate
</commit_message>
<xml_diff>
--- a/assets/download.docx
+++ b/assets/download.docx
@@ -101,8 +101,13 @@
               </w:rPr>
             </w:pPr>
             <w:r>
-              <w:t>A young, energetic individual with a strong educational background and technical background in electrical and computer engineering. A great communicator who can convey ideas clearly and efficiently. I'm keen to gain new skills and contribute to the betterment of the planet. I am efficient and resourceful, with around 4 years of Front-End Development experience and an amazing mobile application developer on Flutter. Bilingual, smart, and high-quality production are</w:t>
-            </w:r>
+              <w:t xml:space="preserve">A young, energetic individual with a strong educational background and technical background in electrical and computer engineering. A great communicator who can convey ideas clearly and efficiently. I'm keen to gain new skills and contribute to the betterment of the planet. I am efficient and resourceful, with around 4 years of Front-End Development experience and an amazing mobile application developer on Flutter. Bilingual, smart, and high-quality </w:t>
+            </w:r>
+            <w:proofErr w:type="gramStart"/>
+            <w:r>
+              <w:t>production are</w:t>
+            </w:r>
+            <w:proofErr w:type="gramEnd"/>
             <w:r>
               <w:t xml:space="preserve"> my</w:t>
             </w:r>
@@ -246,8 +251,13 @@
           </w:p>
           <w:p/>
           <w:p>
-            <w:r>
-              <w:t>GitHub:</w:t>
+            <w:proofErr w:type="spellStart"/>
+            <w:r>
+              <w:t>GitHub</w:t>
+            </w:r>
+            <w:proofErr w:type="spellEnd"/>
+            <w:r>
+              <w:t>:</w:t>
             </w:r>
           </w:p>
           <w:p>
@@ -346,14 +356,19 @@
             </w:r>
           </w:p>
           <w:p>
-            <w:r>
-              <w:t>Azure-900</w:t>
-            </w:r>
+            <w:hyperlink r:id="rId12" w:history="1">
+              <w:r>
+                <w:rPr>
+                  <w:rStyle w:val="Hyperlink"/>
+                </w:rPr>
+                <w:t>Azure-900</w:t>
+              </w:r>
+            </w:hyperlink>
             <w:bookmarkStart w:id="0" w:name="_GoBack"/>
             <w:bookmarkEnd w:id="0"/>
           </w:p>
           <w:p>
-            <w:hyperlink r:id="rId12" w:history="1">
+            <w:hyperlink r:id="rId13" w:history="1">
               <w:r>
                 <w:rPr>
                   <w:rStyle w:val="Hyperlink"/>
@@ -437,15 +452,31 @@
           </w:p>
           <w:p>
             <w:r>
-              <w:t xml:space="preserve">I worked in a two-person team to create adaptive and responsive WordPress websites for customers. I worked as a front-end developer for a Facebook game called </w:t>
+              <w:t xml:space="preserve">I worked in a two-person team to create adaptive and responsive </w:t>
             </w:r>
             <w:proofErr w:type="spellStart"/>
             <w:r>
+              <w:t>WordPress</w:t>
+            </w:r>
+            <w:proofErr w:type="spellEnd"/>
+            <w:r>
+              <w:t xml:space="preserve"> websites for customers. I worked as a front-end developer for a Facebook game called </w:t>
+            </w:r>
+            <w:proofErr w:type="spellStart"/>
+            <w:r>
               <w:t>QuizApp</w:t>
             </w:r>
             <w:proofErr w:type="spellEnd"/>
             <w:r>
-              <w:t>, which was hosted on a remote shared server. I created the web app's theme in PHP for WordPress. I was in charge of the company's Facebook marketing, which included reaching out to customers via Facebook ads and tracking their visits to our website. The startup was difficult to manage because it was based solely on income.</w:t>
+              <w:t xml:space="preserve">, which was hosted on a remote shared server. I created the web app's theme in PHP for </w:t>
+            </w:r>
+            <w:proofErr w:type="spellStart"/>
+            <w:r>
+              <w:t>WordPress</w:t>
+            </w:r>
+            <w:proofErr w:type="spellEnd"/>
+            <w:r>
+              <w:t>. I was in charge of the company's Facebook marketing, which included reaching out to customers via Facebook ads and tracking their visits to our website. The startup was difficult to manage because it was based solely on income.</w:t>
             </w:r>
           </w:p>
           <w:p>
@@ -489,7 +520,23 @@
               </w:numPr>
             </w:pPr>
             <w:r>
-              <w:t>Managed a front-end development team of three for Bunna International Bank's Bunna Lottery system in Ethiopia, which awards Bajaj's (three-tire vehicles) and taxi drivers' accounts/customers.</w:t>
+              <w:t xml:space="preserve">Managed a front-end development team of three for </w:t>
+            </w:r>
+            <w:proofErr w:type="spellStart"/>
+            <w:r>
+              <w:t>Bunna</w:t>
+            </w:r>
+            <w:proofErr w:type="spellEnd"/>
+            <w:r>
+              <w:t xml:space="preserve"> International Bank's </w:t>
+            </w:r>
+            <w:proofErr w:type="spellStart"/>
+            <w:r>
+              <w:t>Bunna</w:t>
+            </w:r>
+            <w:proofErr w:type="spellEnd"/>
+            <w:r>
+              <w:t xml:space="preserve"> Lottery system in Ethiopia, which awards Bajaj's (three-tire vehicles) and taxi drivers' accounts/customers.</w:t>
             </w:r>
             <w:r>
               <w:t xml:space="preserve"> </w:t>
@@ -504,7 +551,15 @@
               </w:numPr>
             </w:pPr>
             <w:r>
-              <w:t>Participated in the development of the Uni-Taxi Android application, which connects drivers and passengers.</w:t>
+              <w:t xml:space="preserve">Participated in the development of the </w:t>
+            </w:r>
+            <w:proofErr w:type="spellStart"/>
+            <w:r>
+              <w:t>Uni</w:t>
+            </w:r>
+            <w:proofErr w:type="spellEnd"/>
+            <w:r>
+              <w:t>-Taxi Android application, which connects drivers and passengers.</w:t>
             </w:r>
           </w:p>
           <w:p>
@@ -538,7 +593,15 @@
               </w:numPr>
             </w:pPr>
             <w:r>
-              <w:t>Participated in the Uni-Cash System, which allows users to pay for school tuition and other obligations using a bank account.</w:t>
+              <w:t xml:space="preserve">Participated in the </w:t>
+            </w:r>
+            <w:proofErr w:type="spellStart"/>
+            <w:r>
+              <w:t>Uni</w:t>
+            </w:r>
+            <w:proofErr w:type="spellEnd"/>
+            <w:r>
+              <w:t>-Cash System, which allows users to pay for school tuition and other obligations using a bank account.</w:t>
             </w:r>
           </w:p>
           <w:p>
@@ -587,8 +650,13 @@
                 <w:numId w:val="6"/>
               </w:numPr>
             </w:pPr>
-            <w:r>
-              <w:t xml:space="preserve">Jira has been used to keep track of daily tasks. </w:t>
+            <w:proofErr w:type="spellStart"/>
+            <w:r>
+              <w:t>Jira</w:t>
+            </w:r>
+            <w:proofErr w:type="spellEnd"/>
+            <w:r>
+              <w:t xml:space="preserve"> has been used to keep track of daily tasks. </w:t>
             </w:r>
           </w:p>
           <w:p>
@@ -972,7 +1040,7 @@
       </w:pPr>
     </w:p>
     <w:sectPr>
-      <w:headerReference w:type="default" r:id="rId13"/>
+      <w:headerReference w:type="default" r:id="rId14"/>
       <w:pgSz w:w="12240" w:h="15840"/>
       <w:pgMar w:top="720" w:right="720" w:bottom="720" w:left="720" w:header="720" w:footer="720" w:gutter="0"/>
       <w:cols w:space="720"/>
@@ -1046,7 +1114,7 @@
           <wp:docPr id="3" name="Graphic 3">
             <a:extLst xmlns:a="http://schemas.openxmlformats.org/drawingml/2006/main">
               <a:ext uri="{C183D7F6-B498-43B3-948B-1728B52AA6E4}">
-                <adec:decorative xmlns:adec="http://schemas.microsoft.com/office/drawing/2017/decorative" xmlns:w16se="http://schemas.microsoft.com/office/word/2015/wordml/symex" xmlns:w16sdtdh="http://schemas.microsoft.com/office/word/2020/wordml/sdtdatahash" xmlns:w16="http://schemas.microsoft.com/office/word/2018/wordml" xmlns:w16cid="http://schemas.microsoft.com/office/word/2016/wordml/cid" xmlns:w16cex="http://schemas.microsoft.com/office/word/2018/wordml/cex" xmlns:w15="http://schemas.microsoft.com/office/word/2012/wordml" xmlns:w="http://schemas.openxmlformats.org/wordprocessingml/2006/main" xmlns:w10="urn:schemas-microsoft-com:office:word" xmlns:v="urn:schemas-microsoft-com:vml" xmlns:o="urn:schemas-microsoft-com:office:office" xmlns:am3d="http://schemas.microsoft.com/office/drawing/2017/model3d" xmlns:aink="http://schemas.microsoft.com/office/drawing/2016/ink" xmlns:cx8="http://schemas.microsoft.com/office/drawing/2016/5/14/chartex" xmlns:cx7="http://schemas.microsoft.com/office/drawing/2016/5/13/chartex" xmlns:cx6="http://schemas.microsoft.com/office/drawing/2016/5/12/chartex" xmlns:cx5="http://schemas.microsoft.com/office/drawing/2016/5/11/chartex" xmlns:cx4="http://schemas.microsoft.com/office/drawing/2016/5/10/chartex" xmlns:cx3="http://schemas.microsoft.com/office/drawing/2016/5/9/chartex" xmlns:cx2="http://schemas.microsoft.com/office/drawing/2015/10/21/chartex" xmlns:cx1="http://schemas.microsoft.com/office/drawing/2015/9/8/chartex" xmlns:cx="http://schemas.microsoft.com/office/drawing/2014/chartex" xmlns="" val="1"/>
+                <adec:decorative xmlns="" xmlns:cx="http://schemas.microsoft.com/office/drawing/2014/chartex" xmlns:cx1="http://schemas.microsoft.com/office/drawing/2015/9/8/chartex" xmlns:cx2="http://schemas.microsoft.com/office/drawing/2015/10/21/chartex" xmlns:cx3="http://schemas.microsoft.com/office/drawing/2016/5/9/chartex" xmlns:cx4="http://schemas.microsoft.com/office/drawing/2016/5/10/chartex" xmlns:cx5="http://schemas.microsoft.com/office/drawing/2016/5/11/chartex" xmlns:cx6="http://schemas.microsoft.com/office/drawing/2016/5/12/chartex" xmlns:cx7="http://schemas.microsoft.com/office/drawing/2016/5/13/chartex" xmlns:cx8="http://schemas.microsoft.com/office/drawing/2016/5/14/chartex" xmlns:aink="http://schemas.microsoft.com/office/drawing/2016/ink" xmlns:am3d="http://schemas.microsoft.com/office/drawing/2017/model3d" xmlns:o="urn:schemas-microsoft-com:office:office" xmlns:v="urn:schemas-microsoft-com:vml" xmlns:w10="urn:schemas-microsoft-com:office:word" xmlns:w="http://schemas.openxmlformats.org/wordprocessingml/2006/main" xmlns:w15="http://schemas.microsoft.com/office/word/2012/wordml" xmlns:w16cex="http://schemas.microsoft.com/office/word/2018/wordml/cex" xmlns:w16cid="http://schemas.microsoft.com/office/word/2016/wordml/cid" xmlns:w16="http://schemas.microsoft.com/office/word/2018/wordml" xmlns:w16sdtdh="http://schemas.microsoft.com/office/word/2020/wordml/sdtdatahash" xmlns:w16se="http://schemas.microsoft.com/office/word/2015/wordml/symex" xmlns:adec="http://schemas.microsoft.com/office/drawing/2017/decorative" val="1"/>
               </a:ext>
             </a:extLst>
           </wp:docPr>
@@ -1067,7 +1135,7 @@
                         <a14:useLocalDpi xmlns:a14="http://schemas.microsoft.com/office/drawing/2010/main" val="0"/>
                       </a:ext>
                       <a:ext uri="{96DAC541-7B7A-43D3-8B79-37D633B846F1}">
-                        <asvg:svgBlip xmlns:asvg="http://schemas.microsoft.com/office/drawing/2016/SVG/main" xmlns:w16se="http://schemas.microsoft.com/office/word/2015/wordml/symex" xmlns:w16sdtdh="http://schemas.microsoft.com/office/word/2020/wordml/sdtdatahash" xmlns:w16="http://schemas.microsoft.com/office/word/2018/wordml" xmlns:w16cid="http://schemas.microsoft.com/office/word/2016/wordml/cid" xmlns:w16cex="http://schemas.microsoft.com/office/word/2018/wordml/cex" xmlns:w15="http://schemas.microsoft.com/office/word/2012/wordml" xmlns:w="http://schemas.openxmlformats.org/wordprocessingml/2006/main" xmlns:w10="urn:schemas-microsoft-com:office:word" xmlns:v="urn:schemas-microsoft-com:vml" xmlns:o="urn:schemas-microsoft-com:office:office" xmlns:am3d="http://schemas.microsoft.com/office/drawing/2017/model3d" xmlns:aink="http://schemas.microsoft.com/office/drawing/2016/ink" xmlns:cx8="http://schemas.microsoft.com/office/drawing/2016/5/14/chartex" xmlns:cx7="http://schemas.microsoft.com/office/drawing/2016/5/13/chartex" xmlns:cx6="http://schemas.microsoft.com/office/drawing/2016/5/12/chartex" xmlns:cx5="http://schemas.microsoft.com/office/drawing/2016/5/11/chartex" xmlns:cx4="http://schemas.microsoft.com/office/drawing/2016/5/10/chartex" xmlns:cx3="http://schemas.microsoft.com/office/drawing/2016/5/9/chartex" xmlns:cx2="http://schemas.microsoft.com/office/drawing/2015/10/21/chartex" xmlns:cx1="http://schemas.microsoft.com/office/drawing/2015/9/8/chartex" xmlns:cx="http://schemas.microsoft.com/office/drawing/2014/chartex" xmlns="" r:embed="rId2"/>
+                        <asvg:svgBlip xmlns="" xmlns:cx="http://schemas.microsoft.com/office/drawing/2014/chartex" xmlns:cx1="http://schemas.microsoft.com/office/drawing/2015/9/8/chartex" xmlns:cx2="http://schemas.microsoft.com/office/drawing/2015/10/21/chartex" xmlns:cx3="http://schemas.microsoft.com/office/drawing/2016/5/9/chartex" xmlns:cx4="http://schemas.microsoft.com/office/drawing/2016/5/10/chartex" xmlns:cx5="http://schemas.microsoft.com/office/drawing/2016/5/11/chartex" xmlns:cx6="http://schemas.microsoft.com/office/drawing/2016/5/12/chartex" xmlns:cx7="http://schemas.microsoft.com/office/drawing/2016/5/13/chartex" xmlns:cx8="http://schemas.microsoft.com/office/drawing/2016/5/14/chartex" xmlns:aink="http://schemas.microsoft.com/office/drawing/2016/ink" xmlns:am3d="http://schemas.microsoft.com/office/drawing/2017/model3d" xmlns:o="urn:schemas-microsoft-com:office:office" xmlns:v="urn:schemas-microsoft-com:vml" xmlns:w10="urn:schemas-microsoft-com:office:word" xmlns:w="http://schemas.openxmlformats.org/wordprocessingml/2006/main" xmlns:w15="http://schemas.microsoft.com/office/word/2012/wordml" xmlns:w16cex="http://schemas.microsoft.com/office/word/2018/wordml/cex" xmlns:w16cid="http://schemas.microsoft.com/office/word/2016/wordml/cid" xmlns:w16="http://schemas.microsoft.com/office/word/2018/wordml" xmlns:w16sdtdh="http://schemas.microsoft.com/office/word/2020/wordml/sdtdatahash" xmlns:w16se="http://schemas.microsoft.com/office/word/2015/wordml/symex" xmlns:asvg="http://schemas.microsoft.com/office/drawing/2016/SVG/main" r:embed="rId2"/>
                       </a:ext>
                     </a:extLst>
                   </a:blip>
@@ -3996,6 +4064,7 @@
   <w:rsids>
     <w:rsidRoot w:val="00BC61A4"/>
     <w:rsid w:val="00681914"/>
+    <w:rsid w:val="00840629"/>
     <w:rsid w:val="00A72B73"/>
     <w:rsid w:val="00BC61A4"/>
     <w:rsid w:val="00D67D5B"/>
@@ -4988,7 +5057,7 @@
   <a:extraClrSchemeLst/>
   <a:extLst>
     <a:ext uri="{05A4C25C-085E-4340-85A3-A5531E510DB2}">
-      <thm15:themeFamily xmlns:thm15="http://schemas.microsoft.com/office/thememl/2012/main" xmlns="" name="Office Theme" id="{62F939B6-93AF-4DB8-9C6B-D6C7DFDC589F}" vid="{4A3C46E8-61CC-4603-A589-7422A47A8E4A}"/>
+      <thm15:themeFamily xmlns="" xmlns:thm15="http://schemas.microsoft.com/office/thememl/2012/main" name="Office Theme" id="{62F939B6-93AF-4DB8-9C6B-D6C7DFDC589F}" vid="{4A3C46E8-61CC-4603-A589-7422A47A8E4A}"/>
     </a:ext>
   </a:extLst>
 </a:theme>

</xml_diff>

<commit_message>
modified cv added exrx
</commit_message>
<xml_diff>
--- a/assets/download.docx
+++ b/assets/download.docx
@@ -318,7 +318,12 @@
           </w:p>
           <w:p>
             <w:r>
-              <w:t>Internet of Things</w:t>
+              <w:t>Internet of Thin</w:t>
+            </w:r>
+            <w:bookmarkStart w:id="0" w:name="_GoBack"/>
+            <w:bookmarkEnd w:id="0"/>
+            <w:r>
+              <w:t>gs</w:t>
             </w:r>
           </w:p>
           <w:p>
@@ -364,8 +369,6 @@
                 <w:t>Azure-900</w:t>
               </w:r>
             </w:hyperlink>
-            <w:bookmarkStart w:id="0" w:name="_GoBack"/>
-            <w:bookmarkEnd w:id="0"/>
           </w:p>
           <w:p>
             <w:hyperlink r:id="rId13" w:history="1">
@@ -723,6 +726,85 @@
               <w:t>resent</w:t>
             </w:r>
           </w:p>
+          <w:p/>
+          <w:p>
+            <w:pPr>
+              <w:rPr>
+                <w:b/>
+                <w:bCs/>
+              </w:rPr>
+            </w:pPr>
+            <w:r>
+              <w:rPr>
+                <w:b/>
+                <w:bCs/>
+              </w:rPr>
+              <w:t>F</w:t>
+            </w:r>
+            <w:r>
+              <w:rPr>
+                <w:b/>
+                <w:bCs/>
+              </w:rPr>
+              <w:t>ull-stack</w:t>
+            </w:r>
+            <w:r>
+              <w:rPr>
+                <w:b/>
+                <w:bCs/>
+              </w:rPr>
+              <w:t xml:space="preserve"> developer</w:t>
+            </w:r>
+          </w:p>
+          <w:p>
+            <w:pPr>
+              <w:rPr>
+                <w:b/>
+                <w:bCs/>
+              </w:rPr>
+            </w:pPr>
+            <w:r>
+              <w:rPr>
+                <w:b/>
+                <w:bCs/>
+              </w:rPr>
+              <w:t>exrx</w:t>
+            </w:r>
+            <w:r>
+              <w:rPr>
+                <w:b/>
+                <w:bCs/>
+              </w:rPr>
+              <w:t>.</w:t>
+            </w:r>
+            <w:r>
+              <w:rPr>
+                <w:b/>
+                <w:bCs/>
+              </w:rPr>
+              <w:t>net</w:t>
+            </w:r>
+          </w:p>
+          <w:p>
+            <w:pPr>
+              <w:rPr>
+                <w:bCs/>
+              </w:rPr>
+            </w:pPr>
+            <w:r>
+              <w:rPr>
+                <w:bCs/>
+              </w:rPr>
+              <w:t>February</w:t>
+            </w:r>
+            <w:r>
+              <w:rPr>
+                <w:bCs/>
+              </w:rPr>
+              <w:t xml:space="preserve"> 2022 - Present</w:t>
+            </w:r>
+          </w:p>
+          <w:p/>
           <w:p/>
           <w:p>
             <w:pPr>
@@ -1114,7 +1196,7 @@
           <wp:docPr id="3" name="Graphic 3">
             <a:extLst xmlns:a="http://schemas.openxmlformats.org/drawingml/2006/main">
               <a:ext uri="{C183D7F6-B498-43B3-948B-1728B52AA6E4}">
-                <adec:decorative xmlns="" xmlns:cx="http://schemas.microsoft.com/office/drawing/2014/chartex" xmlns:cx1="http://schemas.microsoft.com/office/drawing/2015/9/8/chartex" xmlns:cx2="http://schemas.microsoft.com/office/drawing/2015/10/21/chartex" xmlns:cx3="http://schemas.microsoft.com/office/drawing/2016/5/9/chartex" xmlns:cx4="http://schemas.microsoft.com/office/drawing/2016/5/10/chartex" xmlns:cx5="http://schemas.microsoft.com/office/drawing/2016/5/11/chartex" xmlns:cx6="http://schemas.microsoft.com/office/drawing/2016/5/12/chartex" xmlns:cx7="http://schemas.microsoft.com/office/drawing/2016/5/13/chartex" xmlns:cx8="http://schemas.microsoft.com/office/drawing/2016/5/14/chartex" xmlns:aink="http://schemas.microsoft.com/office/drawing/2016/ink" xmlns:am3d="http://schemas.microsoft.com/office/drawing/2017/model3d" xmlns:o="urn:schemas-microsoft-com:office:office" xmlns:v="urn:schemas-microsoft-com:vml" xmlns:w10="urn:schemas-microsoft-com:office:word" xmlns:w="http://schemas.openxmlformats.org/wordprocessingml/2006/main" xmlns:w15="http://schemas.microsoft.com/office/word/2012/wordml" xmlns:w16cex="http://schemas.microsoft.com/office/word/2018/wordml/cex" xmlns:w16cid="http://schemas.microsoft.com/office/word/2016/wordml/cid" xmlns:w16="http://schemas.microsoft.com/office/word/2018/wordml" xmlns:w16sdtdh="http://schemas.microsoft.com/office/word/2020/wordml/sdtdatahash" xmlns:w16se="http://schemas.microsoft.com/office/word/2015/wordml/symex" xmlns:adec="http://schemas.microsoft.com/office/drawing/2017/decorative" val="1"/>
+                <adec:decorative xmlns:adec="http://schemas.microsoft.com/office/drawing/2017/decorative" xmlns:w16se="http://schemas.microsoft.com/office/word/2015/wordml/symex" xmlns:w16sdtdh="http://schemas.microsoft.com/office/word/2020/wordml/sdtdatahash" xmlns:w16="http://schemas.microsoft.com/office/word/2018/wordml" xmlns:w16cid="http://schemas.microsoft.com/office/word/2016/wordml/cid" xmlns:w16cex="http://schemas.microsoft.com/office/word/2018/wordml/cex" xmlns:w15="http://schemas.microsoft.com/office/word/2012/wordml" xmlns:w="http://schemas.openxmlformats.org/wordprocessingml/2006/main" xmlns:w10="urn:schemas-microsoft-com:office:word" xmlns:v="urn:schemas-microsoft-com:vml" xmlns:o="urn:schemas-microsoft-com:office:office" xmlns:am3d="http://schemas.microsoft.com/office/drawing/2017/model3d" xmlns:aink="http://schemas.microsoft.com/office/drawing/2016/ink" xmlns:cx8="http://schemas.microsoft.com/office/drawing/2016/5/14/chartex" xmlns:cx7="http://schemas.microsoft.com/office/drawing/2016/5/13/chartex" xmlns:cx6="http://schemas.microsoft.com/office/drawing/2016/5/12/chartex" xmlns:cx5="http://schemas.microsoft.com/office/drawing/2016/5/11/chartex" xmlns:cx4="http://schemas.microsoft.com/office/drawing/2016/5/10/chartex" xmlns:cx3="http://schemas.microsoft.com/office/drawing/2016/5/9/chartex" xmlns:cx2="http://schemas.microsoft.com/office/drawing/2015/10/21/chartex" xmlns:cx1="http://schemas.microsoft.com/office/drawing/2015/9/8/chartex" xmlns:cx="http://schemas.microsoft.com/office/drawing/2014/chartex" xmlns="" val="1"/>
               </a:ext>
             </a:extLst>
           </wp:docPr>
@@ -1135,7 +1217,7 @@
                         <a14:useLocalDpi xmlns:a14="http://schemas.microsoft.com/office/drawing/2010/main" val="0"/>
                       </a:ext>
                       <a:ext uri="{96DAC541-7B7A-43D3-8B79-37D633B846F1}">
-                        <asvg:svgBlip xmlns="" xmlns:cx="http://schemas.microsoft.com/office/drawing/2014/chartex" xmlns:cx1="http://schemas.microsoft.com/office/drawing/2015/9/8/chartex" xmlns:cx2="http://schemas.microsoft.com/office/drawing/2015/10/21/chartex" xmlns:cx3="http://schemas.microsoft.com/office/drawing/2016/5/9/chartex" xmlns:cx4="http://schemas.microsoft.com/office/drawing/2016/5/10/chartex" xmlns:cx5="http://schemas.microsoft.com/office/drawing/2016/5/11/chartex" xmlns:cx6="http://schemas.microsoft.com/office/drawing/2016/5/12/chartex" xmlns:cx7="http://schemas.microsoft.com/office/drawing/2016/5/13/chartex" xmlns:cx8="http://schemas.microsoft.com/office/drawing/2016/5/14/chartex" xmlns:aink="http://schemas.microsoft.com/office/drawing/2016/ink" xmlns:am3d="http://schemas.microsoft.com/office/drawing/2017/model3d" xmlns:o="urn:schemas-microsoft-com:office:office" xmlns:v="urn:schemas-microsoft-com:vml" xmlns:w10="urn:schemas-microsoft-com:office:word" xmlns:w="http://schemas.openxmlformats.org/wordprocessingml/2006/main" xmlns:w15="http://schemas.microsoft.com/office/word/2012/wordml" xmlns:w16cex="http://schemas.microsoft.com/office/word/2018/wordml/cex" xmlns:w16cid="http://schemas.microsoft.com/office/word/2016/wordml/cid" xmlns:w16="http://schemas.microsoft.com/office/word/2018/wordml" xmlns:w16sdtdh="http://schemas.microsoft.com/office/word/2020/wordml/sdtdatahash" xmlns:w16se="http://schemas.microsoft.com/office/word/2015/wordml/symex" xmlns:asvg="http://schemas.microsoft.com/office/drawing/2016/SVG/main" r:embed="rId2"/>
+                        <asvg:svgBlip xmlns:asvg="http://schemas.microsoft.com/office/drawing/2016/SVG/main" xmlns:w16se="http://schemas.microsoft.com/office/word/2015/wordml/symex" xmlns:w16sdtdh="http://schemas.microsoft.com/office/word/2020/wordml/sdtdatahash" xmlns:w16="http://schemas.microsoft.com/office/word/2018/wordml" xmlns:w16cid="http://schemas.microsoft.com/office/word/2016/wordml/cid" xmlns:w16cex="http://schemas.microsoft.com/office/word/2018/wordml/cex" xmlns:w15="http://schemas.microsoft.com/office/word/2012/wordml" xmlns:w="http://schemas.openxmlformats.org/wordprocessingml/2006/main" xmlns:w10="urn:schemas-microsoft-com:office:word" xmlns:v="urn:schemas-microsoft-com:vml" xmlns:o="urn:schemas-microsoft-com:office:office" xmlns:am3d="http://schemas.microsoft.com/office/drawing/2017/model3d" xmlns:aink="http://schemas.microsoft.com/office/drawing/2016/ink" xmlns:cx8="http://schemas.microsoft.com/office/drawing/2016/5/14/chartex" xmlns:cx7="http://schemas.microsoft.com/office/drawing/2016/5/13/chartex" xmlns:cx6="http://schemas.microsoft.com/office/drawing/2016/5/12/chartex" xmlns:cx5="http://schemas.microsoft.com/office/drawing/2016/5/11/chartex" xmlns:cx4="http://schemas.microsoft.com/office/drawing/2016/5/10/chartex" xmlns:cx3="http://schemas.microsoft.com/office/drawing/2016/5/9/chartex" xmlns:cx2="http://schemas.microsoft.com/office/drawing/2015/10/21/chartex" xmlns:cx1="http://schemas.microsoft.com/office/drawing/2015/9/8/chartex" xmlns:cx="http://schemas.microsoft.com/office/drawing/2014/chartex" xmlns="" r:embed="rId2"/>
                       </a:ext>
                     </a:extLst>
                   </a:blip>
@@ -2007,7 +2089,7 @@
   <w:style w:type="paragraph" w:default="1" w:styleId="Normal">
     <w:name w:val="Normal"/>
     <w:qFormat/>
-    <w:rsid w:val="00AF6D44"/>
+    <w:rsid w:val="00482D36"/>
   </w:style>
   <w:style w:type="paragraph" w:styleId="Heading1">
     <w:name w:val="heading 1"/>
@@ -2602,7 +2684,7 @@
   <w:style w:type="paragraph" w:default="1" w:styleId="Normal">
     <w:name w:val="Normal"/>
     <w:qFormat/>
-    <w:rsid w:val="00AF6D44"/>
+    <w:rsid w:val="00482D36"/>
   </w:style>
   <w:style w:type="paragraph" w:styleId="Heading1">
     <w:name w:val="heading 1"/>
@@ -4067,6 +4149,7 @@
     <w:rsid w:val="00840629"/>
     <w:rsid w:val="00A72B73"/>
     <w:rsid w:val="00BC61A4"/>
+    <w:rsid w:val="00CE22A3"/>
     <w:rsid w:val="00D67D5B"/>
   </w:rsids>
   <m:mathPr>
@@ -5057,7 +5140,7 @@
   <a:extraClrSchemeLst/>
   <a:extLst>
     <a:ext uri="{05A4C25C-085E-4340-85A3-A5531E510DB2}">
-      <thm15:themeFamily xmlns="" xmlns:thm15="http://schemas.microsoft.com/office/thememl/2012/main" name="Office Theme" id="{62F939B6-93AF-4DB8-9C6B-D6C7DFDC589F}" vid="{4A3C46E8-61CC-4603-A589-7422A47A8E4A}"/>
+      <thm15:themeFamily xmlns:thm15="http://schemas.microsoft.com/office/thememl/2012/main" xmlns="" name="Office Theme" id="{62F939B6-93AF-4DB8-9C6B-D6C7DFDC589F}" vid="{4A3C46E8-61CC-4603-A589-7422A47A8E4A}"/>
     </a:ext>
   </a:extLst>
 </a:theme>

</xml_diff>

<commit_message>
modified cv added exrx part time
</commit_message>
<xml_diff>
--- a/assets/download.docx
+++ b/assets/download.docx
@@ -318,12 +318,7 @@
           </w:p>
           <w:p>
             <w:r>
-              <w:t>Internet of Thin</w:t>
-            </w:r>
-            <w:bookmarkStart w:id="0" w:name="_GoBack"/>
-            <w:bookmarkEnd w:id="0"/>
-            <w:r>
-              <w:t>gs</w:t>
+              <w:t>Internet of Things</w:t>
             </w:r>
           </w:p>
           <w:p>
@@ -755,6 +750,13 @@
               </w:rPr>
               <w:t xml:space="preserve"> developer</w:t>
             </w:r>
+            <w:r>
+              <w:rPr>
+                <w:b/>
+                <w:bCs/>
+              </w:rPr>
+              <w:t xml:space="preserve"> (par-time)</w:t>
+            </w:r>
           </w:p>
           <w:p>
             <w:pPr>
@@ -768,21 +770,7 @@
                 <w:b/>
                 <w:bCs/>
               </w:rPr>
-              <w:t>exrx</w:t>
-            </w:r>
-            <w:r>
-              <w:rPr>
-                <w:b/>
-                <w:bCs/>
-              </w:rPr>
-              <w:t>.</w:t>
-            </w:r>
-            <w:r>
-              <w:rPr>
-                <w:b/>
-                <w:bCs/>
-              </w:rPr>
-              <w:t>net</w:t>
+              <w:t>exrx.net</w:t>
             </w:r>
           </w:p>
           <w:p>
@@ -803,6 +791,8 @@
               </w:rPr>
               <w:t xml:space="preserve"> 2022 - Present</w:t>
             </w:r>
+            <w:bookmarkStart w:id="0" w:name="_GoBack"/>
+            <w:bookmarkEnd w:id="0"/>
           </w:p>
           <w:p/>
           <w:p/>
@@ -1196,7 +1186,7 @@
           <wp:docPr id="3" name="Graphic 3">
             <a:extLst xmlns:a="http://schemas.openxmlformats.org/drawingml/2006/main">
               <a:ext uri="{C183D7F6-B498-43B3-948B-1728B52AA6E4}">
-                <adec:decorative xmlns:adec="http://schemas.microsoft.com/office/drawing/2017/decorative" xmlns:w16se="http://schemas.microsoft.com/office/word/2015/wordml/symex" xmlns:w16sdtdh="http://schemas.microsoft.com/office/word/2020/wordml/sdtdatahash" xmlns:w16="http://schemas.microsoft.com/office/word/2018/wordml" xmlns:w16cid="http://schemas.microsoft.com/office/word/2016/wordml/cid" xmlns:w16cex="http://schemas.microsoft.com/office/word/2018/wordml/cex" xmlns:w15="http://schemas.microsoft.com/office/word/2012/wordml" xmlns:w="http://schemas.openxmlformats.org/wordprocessingml/2006/main" xmlns:w10="urn:schemas-microsoft-com:office:word" xmlns:v="urn:schemas-microsoft-com:vml" xmlns:o="urn:schemas-microsoft-com:office:office" xmlns:am3d="http://schemas.microsoft.com/office/drawing/2017/model3d" xmlns:aink="http://schemas.microsoft.com/office/drawing/2016/ink" xmlns:cx8="http://schemas.microsoft.com/office/drawing/2016/5/14/chartex" xmlns:cx7="http://schemas.microsoft.com/office/drawing/2016/5/13/chartex" xmlns:cx6="http://schemas.microsoft.com/office/drawing/2016/5/12/chartex" xmlns:cx5="http://schemas.microsoft.com/office/drawing/2016/5/11/chartex" xmlns:cx4="http://schemas.microsoft.com/office/drawing/2016/5/10/chartex" xmlns:cx3="http://schemas.microsoft.com/office/drawing/2016/5/9/chartex" xmlns:cx2="http://schemas.microsoft.com/office/drawing/2015/10/21/chartex" xmlns:cx1="http://schemas.microsoft.com/office/drawing/2015/9/8/chartex" xmlns:cx="http://schemas.microsoft.com/office/drawing/2014/chartex" xmlns="" val="1"/>
+                <adec:decorative xmlns="" xmlns:cx="http://schemas.microsoft.com/office/drawing/2014/chartex" xmlns:cx1="http://schemas.microsoft.com/office/drawing/2015/9/8/chartex" xmlns:cx2="http://schemas.microsoft.com/office/drawing/2015/10/21/chartex" xmlns:cx3="http://schemas.microsoft.com/office/drawing/2016/5/9/chartex" xmlns:cx4="http://schemas.microsoft.com/office/drawing/2016/5/10/chartex" xmlns:cx5="http://schemas.microsoft.com/office/drawing/2016/5/11/chartex" xmlns:cx6="http://schemas.microsoft.com/office/drawing/2016/5/12/chartex" xmlns:cx7="http://schemas.microsoft.com/office/drawing/2016/5/13/chartex" xmlns:cx8="http://schemas.microsoft.com/office/drawing/2016/5/14/chartex" xmlns:aink="http://schemas.microsoft.com/office/drawing/2016/ink" xmlns:am3d="http://schemas.microsoft.com/office/drawing/2017/model3d" xmlns:o="urn:schemas-microsoft-com:office:office" xmlns:v="urn:schemas-microsoft-com:vml" xmlns:w10="urn:schemas-microsoft-com:office:word" xmlns:w="http://schemas.openxmlformats.org/wordprocessingml/2006/main" xmlns:w15="http://schemas.microsoft.com/office/word/2012/wordml" xmlns:w16cex="http://schemas.microsoft.com/office/word/2018/wordml/cex" xmlns:w16cid="http://schemas.microsoft.com/office/word/2016/wordml/cid" xmlns:w16="http://schemas.microsoft.com/office/word/2018/wordml" xmlns:w16sdtdh="http://schemas.microsoft.com/office/word/2020/wordml/sdtdatahash" xmlns:w16se="http://schemas.microsoft.com/office/word/2015/wordml/symex" xmlns:adec="http://schemas.microsoft.com/office/drawing/2017/decorative" val="1"/>
               </a:ext>
             </a:extLst>
           </wp:docPr>
@@ -1217,7 +1207,7 @@
                         <a14:useLocalDpi xmlns:a14="http://schemas.microsoft.com/office/drawing/2010/main" val="0"/>
                       </a:ext>
                       <a:ext uri="{96DAC541-7B7A-43D3-8B79-37D633B846F1}">
-                        <asvg:svgBlip xmlns:asvg="http://schemas.microsoft.com/office/drawing/2016/SVG/main" xmlns:w16se="http://schemas.microsoft.com/office/word/2015/wordml/symex" xmlns:w16sdtdh="http://schemas.microsoft.com/office/word/2020/wordml/sdtdatahash" xmlns:w16="http://schemas.microsoft.com/office/word/2018/wordml" xmlns:w16cid="http://schemas.microsoft.com/office/word/2016/wordml/cid" xmlns:w16cex="http://schemas.microsoft.com/office/word/2018/wordml/cex" xmlns:w15="http://schemas.microsoft.com/office/word/2012/wordml" xmlns:w="http://schemas.openxmlformats.org/wordprocessingml/2006/main" xmlns:w10="urn:schemas-microsoft-com:office:word" xmlns:v="urn:schemas-microsoft-com:vml" xmlns:o="urn:schemas-microsoft-com:office:office" xmlns:am3d="http://schemas.microsoft.com/office/drawing/2017/model3d" xmlns:aink="http://schemas.microsoft.com/office/drawing/2016/ink" xmlns:cx8="http://schemas.microsoft.com/office/drawing/2016/5/14/chartex" xmlns:cx7="http://schemas.microsoft.com/office/drawing/2016/5/13/chartex" xmlns:cx6="http://schemas.microsoft.com/office/drawing/2016/5/12/chartex" xmlns:cx5="http://schemas.microsoft.com/office/drawing/2016/5/11/chartex" xmlns:cx4="http://schemas.microsoft.com/office/drawing/2016/5/10/chartex" xmlns:cx3="http://schemas.microsoft.com/office/drawing/2016/5/9/chartex" xmlns:cx2="http://schemas.microsoft.com/office/drawing/2015/10/21/chartex" xmlns:cx1="http://schemas.microsoft.com/office/drawing/2015/9/8/chartex" xmlns:cx="http://schemas.microsoft.com/office/drawing/2014/chartex" xmlns="" r:embed="rId2"/>
+                        <asvg:svgBlip xmlns="" xmlns:cx="http://schemas.microsoft.com/office/drawing/2014/chartex" xmlns:cx1="http://schemas.microsoft.com/office/drawing/2015/9/8/chartex" xmlns:cx2="http://schemas.microsoft.com/office/drawing/2015/10/21/chartex" xmlns:cx3="http://schemas.microsoft.com/office/drawing/2016/5/9/chartex" xmlns:cx4="http://schemas.microsoft.com/office/drawing/2016/5/10/chartex" xmlns:cx5="http://schemas.microsoft.com/office/drawing/2016/5/11/chartex" xmlns:cx6="http://schemas.microsoft.com/office/drawing/2016/5/12/chartex" xmlns:cx7="http://schemas.microsoft.com/office/drawing/2016/5/13/chartex" xmlns:cx8="http://schemas.microsoft.com/office/drawing/2016/5/14/chartex" xmlns:aink="http://schemas.microsoft.com/office/drawing/2016/ink" xmlns:am3d="http://schemas.microsoft.com/office/drawing/2017/model3d" xmlns:o="urn:schemas-microsoft-com:office:office" xmlns:v="urn:schemas-microsoft-com:vml" xmlns:w10="urn:schemas-microsoft-com:office:word" xmlns:w="http://schemas.openxmlformats.org/wordprocessingml/2006/main" xmlns:w15="http://schemas.microsoft.com/office/word/2012/wordml" xmlns:w16cex="http://schemas.microsoft.com/office/word/2018/wordml/cex" xmlns:w16cid="http://schemas.microsoft.com/office/word/2016/wordml/cid" xmlns:w16="http://schemas.microsoft.com/office/word/2018/wordml" xmlns:w16sdtdh="http://schemas.microsoft.com/office/word/2020/wordml/sdtdatahash" xmlns:w16se="http://schemas.microsoft.com/office/word/2015/wordml/symex" xmlns:asvg="http://schemas.microsoft.com/office/drawing/2016/SVG/main" r:embed="rId2"/>
                       </a:ext>
                     </a:extLst>
                   </a:blip>
@@ -4148,6 +4138,7 @@
     <w:rsid w:val="00681914"/>
     <w:rsid w:val="00840629"/>
     <w:rsid w:val="00A72B73"/>
+    <w:rsid w:val="00B13E58"/>
     <w:rsid w:val="00BC61A4"/>
     <w:rsid w:val="00CE22A3"/>
     <w:rsid w:val="00D67D5B"/>
@@ -5140,7 +5131,7 @@
   <a:extraClrSchemeLst/>
   <a:extLst>
     <a:ext uri="{05A4C25C-085E-4340-85A3-A5531E510DB2}">
-      <thm15:themeFamily xmlns:thm15="http://schemas.microsoft.com/office/thememl/2012/main" xmlns="" name="Office Theme" id="{62F939B6-93AF-4DB8-9C6B-D6C7DFDC589F}" vid="{4A3C46E8-61CC-4603-A589-7422A47A8E4A}"/>
+      <thm15:themeFamily xmlns="" xmlns:thm15="http://schemas.microsoft.com/office/thememl/2012/main" name="Office Theme" id="{62F939B6-93AF-4DB8-9C6B-D6C7DFDC589F}" vid="{4A3C46E8-61CC-4603-A589-7422A47A8E4A}"/>
     </a:ext>
   </a:extLst>
 </a:theme>

</xml_diff>